<commit_message>
CW1 progression Service Progress section near complete
</commit_message>
<xml_diff>
--- a/401_OperatingSystems/assignments/15228802_401IT_CW1.docx
+++ b/401_OperatingSystems/assignments/15228802_401IT_CW1.docx
@@ -1492,52 +1492,1172 @@
           <w:sz w:val="24"/>
           <w:szCs w:val="24"/>
         </w:rPr>
-        <w:t>A</w:t>
-      </w:r>
-      <w:r>
-        <w:rPr>
-          <w:sz w:val="24"/>
-          <w:szCs w:val="24"/>
-        </w:rPr>
-        <w:t xml:space="preserve"> </w:t>
-      </w:r>
-      <w:r>
-        <w:rPr>
-          <w:sz w:val="24"/>
-          <w:szCs w:val="24"/>
-        </w:rPr>
-        <w:t>How each OS starts, runs, and stops processes/services</w:t>
-      </w:r>
-    </w:p>
-    <w:p>
-      <w:pPr>
-        <w:rPr>
-          <w:sz w:val="24"/>
-          <w:szCs w:val="24"/>
-        </w:rPr>
-      </w:pPr>
-      <w:r>
-        <w:rPr>
-          <w:sz w:val="24"/>
-          <w:szCs w:val="24"/>
-        </w:rPr>
-        <w:t xml:space="preserve">Use of Task Manager (Windows), </w:t>
-      </w:r>
-      <w:proofErr w:type="spellStart"/>
-      <w:r>
-        <w:rPr>
-          <w:sz w:val="24"/>
-          <w:szCs w:val="24"/>
-        </w:rPr>
-        <w:t>systemctl</w:t>
-      </w:r>
-      <w:proofErr w:type="spellEnd"/>
-      <w:r>
-        <w:rPr>
-          <w:sz w:val="24"/>
-          <w:szCs w:val="24"/>
-        </w:rPr>
-        <w:t xml:space="preserve"> (Linux), etc.</w:t>
+        <w:t xml:space="preserve">There are two types of </w:t>
+      </w:r>
+      <w:r>
+        <w:rPr>
+          <w:sz w:val="24"/>
+          <w:szCs w:val="24"/>
+        </w:rPr>
+        <w:t>functions</w:t>
+      </w:r>
+      <w:r>
+        <w:rPr>
+          <w:sz w:val="24"/>
+          <w:szCs w:val="24"/>
+        </w:rPr>
+        <w:t xml:space="preserve"> that run on a computer, these being ‘Processes’ and ‘Services’. We first must identify the definition and differences between these two to understand how they are managed.</w:t>
+      </w:r>
+    </w:p>
+    <w:p>
+      <w:pPr>
+        <w:rPr>
+          <w:sz w:val="24"/>
+          <w:szCs w:val="24"/>
+        </w:rPr>
+      </w:pPr>
+      <w:r>
+        <w:rPr>
+          <w:sz w:val="24"/>
+          <w:szCs w:val="24"/>
+        </w:rPr>
+        <w:t xml:space="preserve">A </w:t>
+      </w:r>
+      <w:r>
+        <w:rPr>
+          <w:sz w:val="24"/>
+          <w:szCs w:val="24"/>
+        </w:rPr>
+        <w:t>P</w:t>
+      </w:r>
+      <w:r>
+        <w:rPr>
+          <w:sz w:val="24"/>
+          <w:szCs w:val="24"/>
+        </w:rPr>
+        <w:t xml:space="preserve">rocess is a program that requires initiation manually and is unnecessary to the function of the system. </w:t>
+      </w:r>
+      <w:r>
+        <w:rPr>
+          <w:sz w:val="24"/>
+          <w:szCs w:val="24"/>
+        </w:rPr>
+        <w:t>Processes are made of attributes to help the OS manage and control it. These being stored in the Process Control Block (PCB). Multiple Processes can run concurrently, a Process ID (PID) is places on each process to help the OS identify the Processes running, this is one of the attributes stored by the PCB. The PCB also stores:</w:t>
+      </w:r>
+    </w:p>
+    <w:p>
+      <w:pPr>
+        <w:pStyle w:val="ListParagraph"/>
+        <w:numPr>
+          <w:ilvl w:val="0"/>
+          <w:numId w:val="19"/>
+        </w:numPr>
+        <w:rPr>
+          <w:sz w:val="24"/>
+          <w:szCs w:val="24"/>
+        </w:rPr>
+      </w:pPr>
+      <w:r>
+        <w:rPr>
+          <w:sz w:val="24"/>
+          <w:szCs w:val="24"/>
+        </w:rPr>
+        <w:t>Process States</w:t>
+      </w:r>
+    </w:p>
+    <w:p>
+      <w:pPr>
+        <w:pStyle w:val="ListParagraph"/>
+        <w:numPr>
+          <w:ilvl w:val="0"/>
+          <w:numId w:val="19"/>
+        </w:numPr>
+        <w:rPr>
+          <w:sz w:val="24"/>
+          <w:szCs w:val="24"/>
+        </w:rPr>
+      </w:pPr>
+      <w:r>
+        <w:rPr>
+          <w:sz w:val="24"/>
+          <w:szCs w:val="24"/>
+        </w:rPr>
+        <w:t>Priority levels</w:t>
+      </w:r>
+    </w:p>
+    <w:p>
+      <w:pPr>
+        <w:pStyle w:val="ListParagraph"/>
+        <w:numPr>
+          <w:ilvl w:val="0"/>
+          <w:numId w:val="19"/>
+        </w:numPr>
+        <w:rPr>
+          <w:sz w:val="24"/>
+          <w:szCs w:val="24"/>
+        </w:rPr>
+      </w:pPr>
+      <w:r>
+        <w:rPr>
+          <w:sz w:val="24"/>
+          <w:szCs w:val="24"/>
+        </w:rPr>
+        <w:t>Input Output Information</w:t>
+      </w:r>
+    </w:p>
+    <w:p>
+      <w:pPr>
+        <w:pStyle w:val="ListParagraph"/>
+        <w:numPr>
+          <w:ilvl w:val="0"/>
+          <w:numId w:val="19"/>
+        </w:numPr>
+        <w:rPr>
+          <w:sz w:val="24"/>
+          <w:szCs w:val="24"/>
+        </w:rPr>
+      </w:pPr>
+      <w:r>
+        <w:rPr>
+          <w:sz w:val="24"/>
+          <w:szCs w:val="24"/>
+        </w:rPr>
+        <w:t>File Descriptors</w:t>
+      </w:r>
+    </w:p>
+    <w:p>
+      <w:pPr>
+        <w:pStyle w:val="ListParagraph"/>
+        <w:numPr>
+          <w:ilvl w:val="0"/>
+          <w:numId w:val="19"/>
+        </w:numPr>
+        <w:rPr>
+          <w:sz w:val="24"/>
+          <w:szCs w:val="24"/>
+        </w:rPr>
+      </w:pPr>
+      <w:r>
+        <w:rPr>
+          <w:sz w:val="24"/>
+          <w:szCs w:val="24"/>
+        </w:rPr>
+        <w:t>Account Information</w:t>
+      </w:r>
+    </w:p>
+    <w:p>
+      <w:pPr>
+        <w:pStyle w:val="ListParagraph"/>
+        <w:numPr>
+          <w:ilvl w:val="0"/>
+          <w:numId w:val="19"/>
+        </w:numPr>
+        <w:rPr>
+          <w:sz w:val="24"/>
+          <w:szCs w:val="24"/>
+        </w:rPr>
+      </w:pPr>
+      <w:r>
+        <w:rPr>
+          <w:sz w:val="24"/>
+          <w:szCs w:val="24"/>
+        </w:rPr>
+        <w:t>Memory Management Information</w:t>
+      </w:r>
+    </w:p>
+    <w:p>
+      <w:pPr>
+        <w:rPr>
+          <w:sz w:val="24"/>
+          <w:szCs w:val="24"/>
+        </w:rPr>
+      </w:pPr>
+      <w:r>
+        <w:rPr>
+          <w:sz w:val="24"/>
+          <w:szCs w:val="24"/>
+        </w:rPr>
+        <w:t>(ref)</w:t>
+      </w:r>
+    </w:p>
+    <w:p>
+      <w:pPr>
+        <w:rPr>
+          <w:sz w:val="24"/>
+          <w:szCs w:val="24"/>
+        </w:rPr>
+      </w:pPr>
+      <w:r>
+        <w:rPr>
+          <w:sz w:val="24"/>
+          <w:szCs w:val="24"/>
+        </w:rPr>
+        <w:t>Processes may vary on the different operating systems but some examples for the different systems may be:</w:t>
+      </w:r>
+    </w:p>
+    <w:p>
+      <w:pPr>
+        <w:rPr>
+          <w:sz w:val="24"/>
+          <w:szCs w:val="24"/>
+        </w:rPr>
+      </w:pPr>
+      <w:r>
+        <w:rPr>
+          <w:sz w:val="24"/>
+          <w:szCs w:val="24"/>
+        </w:rPr>
+        <w:t xml:space="preserve">Linux – </w:t>
+      </w:r>
+    </w:p>
+    <w:p>
+      <w:pPr>
+        <w:pStyle w:val="ListParagraph"/>
+        <w:numPr>
+          <w:ilvl w:val="0"/>
+          <w:numId w:val="21"/>
+        </w:numPr>
+        <w:rPr>
+          <w:sz w:val="24"/>
+          <w:szCs w:val="24"/>
+        </w:rPr>
+      </w:pPr>
+      <w:r>
+        <w:rPr>
+          <w:sz w:val="24"/>
+          <w:szCs w:val="24"/>
+        </w:rPr>
+        <w:t>bash (command line)</w:t>
+      </w:r>
+    </w:p>
+    <w:p>
+      <w:pPr>
+        <w:pStyle w:val="ListParagraph"/>
+        <w:numPr>
+          <w:ilvl w:val="0"/>
+          <w:numId w:val="21"/>
+        </w:numPr>
+        <w:rPr>
+          <w:sz w:val="24"/>
+          <w:szCs w:val="24"/>
+        </w:rPr>
+      </w:pPr>
+      <w:r>
+        <w:rPr>
+          <w:sz w:val="24"/>
+          <w:szCs w:val="24"/>
+        </w:rPr>
+        <w:t>python (python script runner)</w:t>
+      </w:r>
+    </w:p>
+    <w:p>
+      <w:pPr>
+        <w:pStyle w:val="ListParagraph"/>
+        <w:numPr>
+          <w:ilvl w:val="0"/>
+          <w:numId w:val="21"/>
+        </w:numPr>
+        <w:rPr>
+          <w:sz w:val="24"/>
+          <w:szCs w:val="24"/>
+        </w:rPr>
+      </w:pPr>
+      <w:r>
+        <w:rPr>
+          <w:sz w:val="24"/>
+          <w:szCs w:val="24"/>
+        </w:rPr>
+        <w:t>vim (text editor)</w:t>
+      </w:r>
+    </w:p>
+    <w:p>
+      <w:pPr>
+        <w:pStyle w:val="ListParagraph"/>
+        <w:numPr>
+          <w:ilvl w:val="0"/>
+          <w:numId w:val="21"/>
+        </w:numPr>
+        <w:rPr>
+          <w:sz w:val="24"/>
+          <w:szCs w:val="24"/>
+        </w:rPr>
+      </w:pPr>
+      <w:r>
+        <w:rPr>
+          <w:sz w:val="24"/>
+          <w:szCs w:val="24"/>
+        </w:rPr>
+        <w:t>Search Engines</w:t>
+      </w:r>
+    </w:p>
+    <w:p>
+      <w:pPr>
+        <w:rPr>
+          <w:sz w:val="24"/>
+          <w:szCs w:val="24"/>
+        </w:rPr>
+      </w:pPr>
+      <w:r>
+        <w:rPr>
+          <w:noProof/>
+        </w:rPr>
+        <w:lastRenderedPageBreak/>
+        <w:drawing>
+          <wp:inline distT="0" distB="0" distL="0" distR="0" wp14:anchorId="74B19C80" wp14:editId="5CF41271">
+            <wp:extent cx="5080000" cy="4025900"/>
+            <wp:effectExtent l="0" t="0" r="0" b="0"/>
+            <wp:docPr id="1735514267" name="Picture 7" descr="A screenshot of a computer program&#10;&#10;AI-generated content may be incorrect."/>
+            <wp:cNvGraphicFramePr>
+              <a:graphicFrameLocks xmlns:a="http://schemas.openxmlformats.org/drawingml/2006/main" noChangeAspect="1"/>
+            </wp:cNvGraphicFramePr>
+            <a:graphic xmlns:a="http://schemas.openxmlformats.org/drawingml/2006/main">
+              <a:graphicData uri="http://schemas.openxmlformats.org/drawingml/2006/picture">
+                <pic:pic xmlns:pic="http://schemas.openxmlformats.org/drawingml/2006/picture">
+                  <pic:nvPicPr>
+                    <pic:cNvPr id="1735514267" name="Picture 7" descr="A screenshot of a computer program&#10;&#10;AI-generated content may be incorrect."/>
+                    <pic:cNvPicPr>
+                      <a:picLocks noChangeAspect="1" noChangeArrowheads="1"/>
+                    </pic:cNvPicPr>
+                  </pic:nvPicPr>
+                  <pic:blipFill>
+                    <a:blip r:embed="rId13">
+                      <a:extLst>
+                        <a:ext uri="{28A0092B-C50C-407E-A947-70E740481C1C}">
+                          <a14:useLocalDpi xmlns:a14="http://schemas.microsoft.com/office/drawing/2010/main" val="0"/>
+                        </a:ext>
+                      </a:extLst>
+                    </a:blip>
+                    <a:srcRect/>
+                    <a:stretch>
+                      <a:fillRect/>
+                    </a:stretch>
+                  </pic:blipFill>
+                  <pic:spPr bwMode="auto">
+                    <a:xfrm>
+                      <a:off x="0" y="0"/>
+                      <a:ext cx="5080000" cy="4025900"/>
+                    </a:xfrm>
+                    <a:prstGeom prst="rect">
+                      <a:avLst/>
+                    </a:prstGeom>
+                    <a:noFill/>
+                    <a:ln>
+                      <a:noFill/>
+                    </a:ln>
+                  </pic:spPr>
+                </pic:pic>
+              </a:graphicData>
+            </a:graphic>
+          </wp:inline>
+        </w:drawing>
+      </w:r>
+    </w:p>
+    <w:p>
+      <w:pPr>
+        <w:rPr>
+          <w:sz w:val="24"/>
+          <w:szCs w:val="24"/>
+        </w:rPr>
+      </w:pPr>
+      <w:r>
+        <w:rPr>
+          <w:sz w:val="24"/>
+          <w:szCs w:val="24"/>
+        </w:rPr>
+        <w:t>Figure – Linux Task Manager - Processes</w:t>
+      </w:r>
+    </w:p>
+    <w:p>
+      <w:pPr>
+        <w:rPr>
+          <w:sz w:val="24"/>
+          <w:szCs w:val="24"/>
+        </w:rPr>
+      </w:pPr>
+      <w:r>
+        <w:rPr>
+          <w:sz w:val="24"/>
+          <w:szCs w:val="24"/>
+        </w:rPr>
+        <w:t>Windows –</w:t>
+      </w:r>
+    </w:p>
+    <w:p>
+      <w:pPr>
+        <w:pStyle w:val="ListParagraph"/>
+        <w:numPr>
+          <w:ilvl w:val="0"/>
+          <w:numId w:val="21"/>
+        </w:numPr>
+        <w:rPr>
+          <w:sz w:val="24"/>
+          <w:szCs w:val="24"/>
+        </w:rPr>
+      </w:pPr>
+      <w:r>
+        <w:rPr>
+          <w:sz w:val="24"/>
+          <w:szCs w:val="24"/>
+        </w:rPr>
+        <w:t>Windows Explorer (file explorer)</w:t>
+      </w:r>
+    </w:p>
+    <w:p>
+      <w:pPr>
+        <w:pStyle w:val="ListParagraph"/>
+        <w:numPr>
+          <w:ilvl w:val="0"/>
+          <w:numId w:val="21"/>
+        </w:numPr>
+        <w:rPr>
+          <w:sz w:val="24"/>
+          <w:szCs w:val="24"/>
+        </w:rPr>
+      </w:pPr>
+      <w:r>
+        <w:rPr>
+          <w:sz w:val="24"/>
+          <w:szCs w:val="24"/>
+        </w:rPr>
+        <w:t>Command Prompt (command line)</w:t>
+      </w:r>
+    </w:p>
+    <w:p>
+      <w:pPr>
+        <w:pStyle w:val="ListParagraph"/>
+        <w:numPr>
+          <w:ilvl w:val="0"/>
+          <w:numId w:val="21"/>
+        </w:numPr>
+        <w:rPr>
+          <w:sz w:val="24"/>
+          <w:szCs w:val="24"/>
+        </w:rPr>
+      </w:pPr>
+      <w:r>
+        <w:rPr>
+          <w:sz w:val="24"/>
+          <w:szCs w:val="24"/>
+        </w:rPr>
+        <w:t>Virtual Studio Code (script editor and runner)</w:t>
+      </w:r>
+    </w:p>
+    <w:p>
+      <w:pPr>
+        <w:pStyle w:val="ListParagraph"/>
+        <w:numPr>
+          <w:ilvl w:val="0"/>
+          <w:numId w:val="21"/>
+        </w:numPr>
+        <w:rPr>
+          <w:sz w:val="24"/>
+          <w:szCs w:val="24"/>
+        </w:rPr>
+      </w:pPr>
+      <w:r>
+        <w:rPr>
+          <w:sz w:val="24"/>
+          <w:szCs w:val="24"/>
+        </w:rPr>
+        <w:t>Word (text editor)</w:t>
+      </w:r>
+    </w:p>
+    <w:p>
+      <w:pPr>
+        <w:pStyle w:val="ListParagraph"/>
+        <w:numPr>
+          <w:ilvl w:val="0"/>
+          <w:numId w:val="21"/>
+        </w:numPr>
+        <w:rPr>
+          <w:sz w:val="24"/>
+          <w:szCs w:val="24"/>
+        </w:rPr>
+      </w:pPr>
+      <w:r>
+        <w:rPr>
+          <w:sz w:val="24"/>
+          <w:szCs w:val="24"/>
+        </w:rPr>
+        <w:t>Search Engines</w:t>
+      </w:r>
+    </w:p>
+    <w:p>
+      <w:pPr>
+        <w:pStyle w:val="ListParagraph"/>
+        <w:rPr>
+          <w:sz w:val="24"/>
+          <w:szCs w:val="24"/>
+        </w:rPr>
+      </w:pPr>
+    </w:p>
+    <w:p>
+      <w:pPr>
+        <w:pStyle w:val="ListParagraph"/>
+        <w:rPr>
+          <w:sz w:val="24"/>
+          <w:szCs w:val="24"/>
+        </w:rPr>
+      </w:pPr>
+      <w:r>
+        <w:rPr>
+          <w:noProof/>
+        </w:rPr>
+        <w:lastRenderedPageBreak/>
+        <w:drawing>
+          <wp:inline distT="0" distB="0" distL="0" distR="0" wp14:anchorId="26E84015" wp14:editId="36C9C88A">
+            <wp:extent cx="4292600" cy="3073400"/>
+            <wp:effectExtent l="0" t="0" r="0" b="0"/>
+            <wp:docPr id="1719786450" name="Picture 6" descr="A screenshot of a computer&#10;&#10;AI-generated content may be incorrect."/>
+            <wp:cNvGraphicFramePr>
+              <a:graphicFrameLocks xmlns:a="http://schemas.openxmlformats.org/drawingml/2006/main" noChangeAspect="1"/>
+            </wp:cNvGraphicFramePr>
+            <a:graphic xmlns:a="http://schemas.openxmlformats.org/drawingml/2006/main">
+              <a:graphicData uri="http://schemas.openxmlformats.org/drawingml/2006/picture">
+                <pic:pic xmlns:pic="http://schemas.openxmlformats.org/drawingml/2006/picture">
+                  <pic:nvPicPr>
+                    <pic:cNvPr id="1719786450" name="Picture 6" descr="A screenshot of a computer&#10;&#10;AI-generated content may be incorrect."/>
+                    <pic:cNvPicPr>
+                      <a:picLocks noChangeAspect="1" noChangeArrowheads="1"/>
+                    </pic:cNvPicPr>
+                  </pic:nvPicPr>
+                  <pic:blipFill>
+                    <a:blip r:embed="rId14">
+                      <a:extLst>
+                        <a:ext uri="{28A0092B-C50C-407E-A947-70E740481C1C}">
+                          <a14:useLocalDpi xmlns:a14="http://schemas.microsoft.com/office/drawing/2010/main" val="0"/>
+                        </a:ext>
+                      </a:extLst>
+                    </a:blip>
+                    <a:srcRect/>
+                    <a:stretch>
+                      <a:fillRect/>
+                    </a:stretch>
+                  </pic:blipFill>
+                  <pic:spPr bwMode="auto">
+                    <a:xfrm>
+                      <a:off x="0" y="0"/>
+                      <a:ext cx="4292600" cy="3073400"/>
+                    </a:xfrm>
+                    <a:prstGeom prst="rect">
+                      <a:avLst/>
+                    </a:prstGeom>
+                    <a:noFill/>
+                    <a:ln>
+                      <a:noFill/>
+                    </a:ln>
+                  </pic:spPr>
+                </pic:pic>
+              </a:graphicData>
+            </a:graphic>
+          </wp:inline>
+        </w:drawing>
+      </w:r>
+    </w:p>
+    <w:p>
+      <w:pPr>
+        <w:rPr>
+          <w:sz w:val="24"/>
+          <w:szCs w:val="24"/>
+        </w:rPr>
+      </w:pPr>
+      <w:r>
+        <w:rPr>
+          <w:sz w:val="24"/>
+          <w:szCs w:val="24"/>
+        </w:rPr>
+        <w:t>Figure – Windows Task Manager - Processes</w:t>
+      </w:r>
+    </w:p>
+    <w:p>
+      <w:pPr>
+        <w:rPr>
+          <w:sz w:val="24"/>
+          <w:szCs w:val="24"/>
+        </w:rPr>
+      </w:pPr>
+      <w:r>
+        <w:rPr>
+          <w:sz w:val="24"/>
+          <w:szCs w:val="24"/>
+        </w:rPr>
+        <w:t xml:space="preserve">A service is a </w:t>
+      </w:r>
+      <w:r>
+        <w:rPr>
+          <w:sz w:val="24"/>
+          <w:szCs w:val="24"/>
+        </w:rPr>
+        <w:t>background process that performs necessary functions, managing hardware, all without user interaction. Services initial automatically with the startup of the operating system. These manage many things such as:</w:t>
+      </w:r>
+    </w:p>
+    <w:p>
+      <w:pPr>
+        <w:pStyle w:val="ListParagraph"/>
+        <w:numPr>
+          <w:ilvl w:val="0"/>
+          <w:numId w:val="17"/>
+        </w:numPr>
+        <w:rPr>
+          <w:sz w:val="24"/>
+          <w:szCs w:val="24"/>
+        </w:rPr>
+      </w:pPr>
+      <w:r>
+        <w:rPr>
+          <w:sz w:val="24"/>
+          <w:szCs w:val="24"/>
+        </w:rPr>
+        <w:t>Program Execution</w:t>
+      </w:r>
+    </w:p>
+    <w:p>
+      <w:pPr>
+        <w:pStyle w:val="ListParagraph"/>
+        <w:numPr>
+          <w:ilvl w:val="0"/>
+          <w:numId w:val="17"/>
+        </w:numPr>
+        <w:rPr>
+          <w:sz w:val="24"/>
+          <w:szCs w:val="24"/>
+        </w:rPr>
+      </w:pPr>
+      <w:r>
+        <w:rPr>
+          <w:sz w:val="24"/>
+          <w:szCs w:val="24"/>
+        </w:rPr>
+        <w:t>Input/Output Operations</w:t>
+      </w:r>
+    </w:p>
+    <w:p>
+      <w:pPr>
+        <w:pStyle w:val="ListParagraph"/>
+        <w:numPr>
+          <w:ilvl w:val="0"/>
+          <w:numId w:val="17"/>
+        </w:numPr>
+        <w:rPr>
+          <w:sz w:val="24"/>
+          <w:szCs w:val="24"/>
+        </w:rPr>
+      </w:pPr>
+      <w:r>
+        <w:rPr>
+          <w:sz w:val="24"/>
+          <w:szCs w:val="24"/>
+        </w:rPr>
+        <w:t>Memory Management</w:t>
+      </w:r>
+    </w:p>
+    <w:p>
+      <w:pPr>
+        <w:pStyle w:val="ListParagraph"/>
+        <w:numPr>
+          <w:ilvl w:val="0"/>
+          <w:numId w:val="17"/>
+        </w:numPr>
+        <w:rPr>
+          <w:sz w:val="24"/>
+          <w:szCs w:val="24"/>
+        </w:rPr>
+      </w:pPr>
+      <w:r>
+        <w:rPr>
+          <w:sz w:val="24"/>
+          <w:szCs w:val="24"/>
+        </w:rPr>
+        <w:t>Process Management</w:t>
+      </w:r>
+    </w:p>
+    <w:p>
+      <w:pPr>
+        <w:pStyle w:val="ListParagraph"/>
+        <w:numPr>
+          <w:ilvl w:val="0"/>
+          <w:numId w:val="17"/>
+        </w:numPr>
+        <w:rPr>
+          <w:sz w:val="24"/>
+          <w:szCs w:val="24"/>
+        </w:rPr>
+      </w:pPr>
+      <w:r>
+        <w:rPr>
+          <w:sz w:val="24"/>
+          <w:szCs w:val="24"/>
+        </w:rPr>
+        <w:t>File</w:t>
+      </w:r>
+      <w:r>
+        <w:rPr>
+          <w:sz w:val="24"/>
+          <w:szCs w:val="24"/>
+        </w:rPr>
+        <w:t xml:space="preserve"> System Manipulation</w:t>
+      </w:r>
+    </w:p>
+    <w:p>
+      <w:pPr>
+        <w:rPr>
+          <w:sz w:val="24"/>
+          <w:szCs w:val="24"/>
+        </w:rPr>
+      </w:pPr>
+      <w:r>
+        <w:rPr>
+          <w:sz w:val="24"/>
+          <w:szCs w:val="24"/>
+        </w:rPr>
+        <w:t>(ref)</w:t>
+      </w:r>
+    </w:p>
+    <w:p>
+      <w:pPr>
+        <w:rPr>
+          <w:sz w:val="24"/>
+          <w:szCs w:val="24"/>
+        </w:rPr>
+      </w:pPr>
+      <w:r>
+        <w:rPr>
+          <w:sz w:val="24"/>
+          <w:szCs w:val="24"/>
+        </w:rPr>
+        <w:t>Examples of Services include:</w:t>
+      </w:r>
+    </w:p>
+    <w:p>
+      <w:pPr>
+        <w:pStyle w:val="ListParagraph"/>
+        <w:numPr>
+          <w:ilvl w:val="0"/>
+          <w:numId w:val="17"/>
+        </w:numPr>
+        <w:rPr>
+          <w:sz w:val="24"/>
+          <w:szCs w:val="24"/>
+        </w:rPr>
+      </w:pPr>
+      <w:r>
+        <w:rPr>
+          <w:sz w:val="24"/>
+          <w:szCs w:val="24"/>
+        </w:rPr>
+        <w:t xml:space="preserve">Print Spooler </w:t>
+      </w:r>
+    </w:p>
+    <w:p>
+      <w:pPr>
+        <w:pStyle w:val="ListParagraph"/>
+        <w:numPr>
+          <w:ilvl w:val="0"/>
+          <w:numId w:val="17"/>
+        </w:numPr>
+        <w:rPr>
+          <w:sz w:val="24"/>
+          <w:szCs w:val="24"/>
+        </w:rPr>
+      </w:pPr>
+      <w:r>
+        <w:rPr>
+          <w:sz w:val="24"/>
+          <w:szCs w:val="24"/>
+        </w:rPr>
+        <w:t xml:space="preserve">Radio Management Services </w:t>
+      </w:r>
+    </w:p>
+    <w:p>
+      <w:pPr>
+        <w:pStyle w:val="ListParagraph"/>
+        <w:numPr>
+          <w:ilvl w:val="0"/>
+          <w:numId w:val="17"/>
+        </w:numPr>
+        <w:rPr>
+          <w:sz w:val="24"/>
+          <w:szCs w:val="24"/>
+        </w:rPr>
+      </w:pPr>
+      <w:r>
+        <w:rPr>
+          <w:sz w:val="24"/>
+          <w:szCs w:val="24"/>
+        </w:rPr>
+        <w:t>Windows Update Services (Windows)</w:t>
+      </w:r>
+    </w:p>
+    <w:p>
+      <w:pPr>
+        <w:pStyle w:val="ListParagraph"/>
+        <w:numPr>
+          <w:ilvl w:val="0"/>
+          <w:numId w:val="17"/>
+        </w:numPr>
+        <w:rPr>
+          <w:sz w:val="24"/>
+          <w:szCs w:val="24"/>
+        </w:rPr>
+      </w:pPr>
+      <w:r>
+        <w:rPr>
+          <w:sz w:val="24"/>
+          <w:szCs w:val="24"/>
+        </w:rPr>
+        <w:t>Apache2 (Linux)</w:t>
+      </w:r>
+    </w:p>
+    <w:p>
+      <w:pPr>
+        <w:rPr>
+          <w:sz w:val="24"/>
+          <w:szCs w:val="24"/>
+        </w:rPr>
+      </w:pPr>
+      <w:r>
+        <w:rPr>
+          <w:noProof/>
+        </w:rPr>
+        <w:lastRenderedPageBreak/>
+        <w:drawing>
+          <wp:inline distT="0" distB="0" distL="0" distR="0" wp14:anchorId="142F5B7A" wp14:editId="60DE8B61">
+            <wp:extent cx="5274310" cy="3456940"/>
+            <wp:effectExtent l="0" t="0" r="0" b="0"/>
+            <wp:docPr id="1228786640" name="Picture 8" descr="A screenshot of a computer&#10;&#10;AI-generated content may be incorrect."/>
+            <wp:cNvGraphicFramePr>
+              <a:graphicFrameLocks xmlns:a="http://schemas.openxmlformats.org/drawingml/2006/main" noChangeAspect="1"/>
+            </wp:cNvGraphicFramePr>
+            <a:graphic xmlns:a="http://schemas.openxmlformats.org/drawingml/2006/main">
+              <a:graphicData uri="http://schemas.openxmlformats.org/drawingml/2006/picture">
+                <pic:pic xmlns:pic="http://schemas.openxmlformats.org/drawingml/2006/picture">
+                  <pic:nvPicPr>
+                    <pic:cNvPr id="1228786640" name="Picture 8" descr="A screenshot of a computer&#10;&#10;AI-generated content may be incorrect."/>
+                    <pic:cNvPicPr>
+                      <a:picLocks noChangeAspect="1" noChangeArrowheads="1"/>
+                    </pic:cNvPicPr>
+                  </pic:nvPicPr>
+                  <pic:blipFill>
+                    <a:blip r:embed="rId15">
+                      <a:extLst>
+                        <a:ext uri="{28A0092B-C50C-407E-A947-70E740481C1C}">
+                          <a14:useLocalDpi xmlns:a14="http://schemas.microsoft.com/office/drawing/2010/main" val="0"/>
+                        </a:ext>
+                      </a:extLst>
+                    </a:blip>
+                    <a:srcRect/>
+                    <a:stretch>
+                      <a:fillRect/>
+                    </a:stretch>
+                  </pic:blipFill>
+                  <pic:spPr bwMode="auto">
+                    <a:xfrm>
+                      <a:off x="0" y="0"/>
+                      <a:ext cx="5274310" cy="3456940"/>
+                    </a:xfrm>
+                    <a:prstGeom prst="rect">
+                      <a:avLst/>
+                    </a:prstGeom>
+                    <a:noFill/>
+                    <a:ln>
+                      <a:noFill/>
+                    </a:ln>
+                  </pic:spPr>
+                </pic:pic>
+              </a:graphicData>
+            </a:graphic>
+          </wp:inline>
+        </w:drawing>
+      </w:r>
+    </w:p>
+    <w:p>
+      <w:pPr>
+        <w:rPr>
+          <w:sz w:val="24"/>
+          <w:szCs w:val="24"/>
+        </w:rPr>
+      </w:pPr>
+      <w:r>
+        <w:rPr>
+          <w:sz w:val="24"/>
+          <w:szCs w:val="24"/>
+        </w:rPr>
+        <w:t>Figure – Windows Services Page and Print Spooler Service</w:t>
+      </w:r>
+    </w:p>
+    <w:p>
+      <w:pPr>
+        <w:rPr>
+          <w:sz w:val="24"/>
+          <w:szCs w:val="24"/>
+        </w:rPr>
+      </w:pPr>
+      <w:r>
+        <w:rPr>
+          <w:sz w:val="24"/>
+          <w:szCs w:val="24"/>
+        </w:rPr>
+        <w:t>Processes and Services can be handled and managed using both Graphical User Interfaces (GUI) and Command-Line Interfaces (CLI). The 3 prior figures provide examples of GUI management of the functions. These two interfaces provide different strengths and weaknesses in use</w:t>
+      </w:r>
+      <w:r>
+        <w:rPr>
+          <w:sz w:val="24"/>
+          <w:szCs w:val="24"/>
+        </w:rPr>
+        <w:t>, the GUI providing easier user experience and effects to make it easier to navigate, whilst CLI is rawer and more direct. Not being diluted with images or other effects.</w:t>
+      </w:r>
+    </w:p>
+    <w:p>
+      <w:pPr>
+        <w:rPr>
+          <w:sz w:val="24"/>
+          <w:szCs w:val="24"/>
+        </w:rPr>
+      </w:pPr>
+      <w:r>
+        <w:rPr>
+          <w:noProof/>
+        </w:rPr>
+        <w:drawing>
+          <wp:inline distT="0" distB="0" distL="0" distR="0" wp14:anchorId="72721CD4" wp14:editId="4ABAE744">
+            <wp:extent cx="4089400" cy="1625600"/>
+            <wp:effectExtent l="0" t="0" r="0" b="0"/>
+            <wp:docPr id="2023114336" name="Picture 9" descr="A screenshot of a computer program&#10;&#10;AI-generated content may be incorrect."/>
+            <wp:cNvGraphicFramePr>
+              <a:graphicFrameLocks xmlns:a="http://schemas.openxmlformats.org/drawingml/2006/main" noChangeAspect="1"/>
+            </wp:cNvGraphicFramePr>
+            <a:graphic xmlns:a="http://schemas.openxmlformats.org/drawingml/2006/main">
+              <a:graphicData uri="http://schemas.openxmlformats.org/drawingml/2006/picture">
+                <pic:pic xmlns:pic="http://schemas.openxmlformats.org/drawingml/2006/picture">
+                  <pic:nvPicPr>
+                    <pic:cNvPr id="2023114336" name="Picture 9" descr="A screenshot of a computer program&#10;&#10;AI-generated content may be incorrect."/>
+                    <pic:cNvPicPr>
+                      <a:picLocks noChangeAspect="1" noChangeArrowheads="1"/>
+                    </pic:cNvPicPr>
+                  </pic:nvPicPr>
+                  <pic:blipFill>
+                    <a:blip r:embed="rId16">
+                      <a:extLst>
+                        <a:ext uri="{28A0092B-C50C-407E-A947-70E740481C1C}">
+                          <a14:useLocalDpi xmlns:a14="http://schemas.microsoft.com/office/drawing/2010/main" val="0"/>
+                        </a:ext>
+                      </a:extLst>
+                    </a:blip>
+                    <a:srcRect/>
+                    <a:stretch>
+                      <a:fillRect/>
+                    </a:stretch>
+                  </pic:blipFill>
+                  <pic:spPr bwMode="auto">
+                    <a:xfrm>
+                      <a:off x="0" y="0"/>
+                      <a:ext cx="4089400" cy="1625600"/>
+                    </a:xfrm>
+                    <a:prstGeom prst="rect">
+                      <a:avLst/>
+                    </a:prstGeom>
+                    <a:noFill/>
+                    <a:ln>
+                      <a:noFill/>
+                    </a:ln>
+                  </pic:spPr>
+                </pic:pic>
+              </a:graphicData>
+            </a:graphic>
+          </wp:inline>
+        </w:drawing>
+      </w:r>
+    </w:p>
+    <w:p>
+      <w:pPr>
+        <w:rPr>
+          <w:sz w:val="24"/>
+          <w:szCs w:val="24"/>
+        </w:rPr>
+      </w:pPr>
+      <w:r>
+        <w:rPr>
+          <w:sz w:val="24"/>
+          <w:szCs w:val="24"/>
+        </w:rPr>
+        <w:t>Figure – Windows CLI showing running processes</w:t>
+      </w:r>
+    </w:p>
+    <w:p>
+      <w:pPr>
+        <w:rPr>
+          <w:sz w:val="24"/>
+          <w:szCs w:val="24"/>
+        </w:rPr>
+      </w:pPr>
+      <w:r>
+        <w:rPr>
+          <w:noProof/>
+        </w:rPr>
+        <w:lastRenderedPageBreak/>
+        <w:drawing>
+          <wp:inline distT="0" distB="0" distL="0" distR="0" wp14:anchorId="3D7DFEE7" wp14:editId="2739F698">
+            <wp:extent cx="4203700" cy="2590800"/>
+            <wp:effectExtent l="0" t="0" r="0" b="0"/>
+            <wp:docPr id="200513898" name="Picture 10" descr="A computer screen shot of white text&#10;&#10;AI-generated content may be incorrect."/>
+            <wp:cNvGraphicFramePr>
+              <a:graphicFrameLocks xmlns:a="http://schemas.openxmlformats.org/drawingml/2006/main" noChangeAspect="1"/>
+            </wp:cNvGraphicFramePr>
+            <a:graphic xmlns:a="http://schemas.openxmlformats.org/drawingml/2006/main">
+              <a:graphicData uri="http://schemas.openxmlformats.org/drawingml/2006/picture">
+                <pic:pic xmlns:pic="http://schemas.openxmlformats.org/drawingml/2006/picture">
+                  <pic:nvPicPr>
+                    <pic:cNvPr id="200513898" name="Picture 10" descr="A computer screen shot of white text&#10;&#10;AI-generated content may be incorrect."/>
+                    <pic:cNvPicPr>
+                      <a:picLocks noChangeAspect="1" noChangeArrowheads="1"/>
+                    </pic:cNvPicPr>
+                  </pic:nvPicPr>
+                  <pic:blipFill>
+                    <a:blip r:embed="rId17">
+                      <a:extLst>
+                        <a:ext uri="{28A0092B-C50C-407E-A947-70E740481C1C}">
+                          <a14:useLocalDpi xmlns:a14="http://schemas.microsoft.com/office/drawing/2010/main" val="0"/>
+                        </a:ext>
+                      </a:extLst>
+                    </a:blip>
+                    <a:srcRect/>
+                    <a:stretch>
+                      <a:fillRect/>
+                    </a:stretch>
+                  </pic:blipFill>
+                  <pic:spPr bwMode="auto">
+                    <a:xfrm>
+                      <a:off x="0" y="0"/>
+                      <a:ext cx="4203700" cy="2590800"/>
+                    </a:xfrm>
+                    <a:prstGeom prst="rect">
+                      <a:avLst/>
+                    </a:prstGeom>
+                    <a:noFill/>
+                    <a:ln>
+                      <a:noFill/>
+                    </a:ln>
+                  </pic:spPr>
+                </pic:pic>
+              </a:graphicData>
+            </a:graphic>
+          </wp:inline>
+        </w:drawing>
+      </w:r>
+    </w:p>
+    <w:p>
+      <w:pPr>
+        <w:rPr>
+          <w:sz w:val="24"/>
+          <w:szCs w:val="24"/>
+        </w:rPr>
+      </w:pPr>
+      <w:r>
+        <w:rPr>
+          <w:sz w:val="24"/>
+          <w:szCs w:val="24"/>
+        </w:rPr>
+        <w:t>Figure – Windows CLI showing service information</w:t>
+      </w:r>
+    </w:p>
+    <w:p>
+      <w:pPr>
+        <w:rPr>
+          <w:sz w:val="24"/>
+          <w:szCs w:val="24"/>
+        </w:rPr>
+      </w:pPr>
+      <w:r>
+        <w:rPr>
+          <w:noProof/>
+        </w:rPr>
+        <w:drawing>
+          <wp:inline distT="0" distB="0" distL="0" distR="0" wp14:anchorId="54B136D1" wp14:editId="3ADC10B1">
+            <wp:extent cx="5274310" cy="410210"/>
+            <wp:effectExtent l="0" t="0" r="0" b="0"/>
+            <wp:docPr id="1793084894" name="Picture 11"/>
+            <wp:cNvGraphicFramePr>
+              <a:graphicFrameLocks xmlns:a="http://schemas.openxmlformats.org/drawingml/2006/main" noChangeAspect="1"/>
+            </wp:cNvGraphicFramePr>
+            <a:graphic xmlns:a="http://schemas.openxmlformats.org/drawingml/2006/main">
+              <a:graphicData uri="http://schemas.openxmlformats.org/drawingml/2006/picture">
+                <pic:pic xmlns:pic="http://schemas.openxmlformats.org/drawingml/2006/picture">
+                  <pic:nvPicPr>
+                    <pic:cNvPr id="0" name="Picture 11"/>
+                    <pic:cNvPicPr>
+                      <a:picLocks noChangeAspect="1" noChangeArrowheads="1"/>
+                    </pic:cNvPicPr>
+                  </pic:nvPicPr>
+                  <pic:blipFill>
+                    <a:blip r:embed="rId18">
+                      <a:extLst>
+                        <a:ext uri="{28A0092B-C50C-407E-A947-70E740481C1C}">
+                          <a14:useLocalDpi xmlns:a14="http://schemas.microsoft.com/office/drawing/2010/main" val="0"/>
+                        </a:ext>
+                      </a:extLst>
+                    </a:blip>
+                    <a:srcRect/>
+                    <a:stretch>
+                      <a:fillRect/>
+                    </a:stretch>
+                  </pic:blipFill>
+                  <pic:spPr bwMode="auto">
+                    <a:xfrm>
+                      <a:off x="0" y="0"/>
+                      <a:ext cx="5274310" cy="410210"/>
+                    </a:xfrm>
+                    <a:prstGeom prst="rect">
+                      <a:avLst/>
+                    </a:prstGeom>
+                    <a:noFill/>
+                    <a:ln>
+                      <a:noFill/>
+                    </a:ln>
+                  </pic:spPr>
+                </pic:pic>
+              </a:graphicData>
+            </a:graphic>
+          </wp:inline>
+        </w:drawing>
+      </w:r>
+    </w:p>
+    <w:p>
+      <w:pPr>
+        <w:rPr>
+          <w:sz w:val="24"/>
+          <w:szCs w:val="24"/>
+        </w:rPr>
+      </w:pPr>
+      <w:r>
+        <w:rPr>
+          <w:sz w:val="24"/>
+          <w:szCs w:val="24"/>
+        </w:rPr>
+        <w:t>Figure – Linux CLI showing route for Apache2 Service</w:t>
+      </w:r>
+    </w:p>
+    <w:p>
+      <w:pPr>
+        <w:rPr>
+          <w:sz w:val="24"/>
+          <w:szCs w:val="24"/>
+        </w:rPr>
+      </w:pPr>
+      <w:proofErr w:type="gramStart"/>
+      <w:r>
+        <w:rPr>
+          <w:sz w:val="24"/>
+          <w:szCs w:val="24"/>
+        </w:rPr>
+        <w:t>Figure  x</w:t>
+      </w:r>
+      <w:proofErr w:type="gramEnd"/>
+      <w:r>
+        <w:rPr>
+          <w:sz w:val="24"/>
+          <w:szCs w:val="24"/>
+        </w:rPr>
+        <w:t>, x and x show the CLI and how they may be used to find and look at process and service information in an alternative way to the GUI.</w:t>
       </w:r>
     </w:p>
     <w:p>
@@ -1744,7 +2864,6 @@
           <w:sz w:val="24"/>
           <w:szCs w:val="24"/>
         </w:rPr>
-        <w:lastRenderedPageBreak/>
         <w:t>Memory limits per user/app</w:t>
       </w:r>
     </w:p>
@@ -1880,7 +2999,7 @@
       </w:pPr>
     </w:p>
     <w:sectPr>
-      <w:footerReference w:type="default" r:id="rId13"/>
+      <w:footerReference w:type="default" r:id="rId19"/>
       <w:pgSz w:w="11906" w:h="16838"/>
       <w:pgMar w:top="1440" w:right="1800" w:bottom="1440" w:left="1800" w:header="720" w:footer="720" w:gutter="0"/>
       <w:pgNumType w:start="0"/>
@@ -2015,7 +3134,7 @@
             <w:noProof/>
             <w:snapToGrid w:val="0"/>
           </w:rPr>
-          <w:t>02/07/2025</w:t>
+          <w:t>07/07/2025</w:t>
         </w:r>
         <w:r>
           <w:rPr>
@@ -2247,6 +3366,320 @@
     </w:lvl>
   </w:abstractNum>
   <w:abstractNum w:abstractNumId="10" w15:restartNumberingAfterBreak="0">
+    <w:nsid w:val="12E93205"/>
+    <w:multiLevelType w:val="hybridMultilevel"/>
+    <w:tmpl w:val="3F4A6C6E"/>
+    <w:lvl w:ilvl="0" w:tplc="D0888300">
+      <w:numFmt w:val="bullet"/>
+      <w:lvlText w:val="-"/>
+      <w:lvlJc w:val="left"/>
+      <w:pPr>
+        <w:ind w:left="720" w:hanging="360"/>
+      </w:pPr>
+      <w:rPr>
+        <w:rFonts w:ascii="Calibri" w:eastAsiaTheme="minorEastAsia" w:hAnsi="Calibri" w:cs="Calibri" w:hint="default"/>
+      </w:rPr>
+    </w:lvl>
+    <w:lvl w:ilvl="1" w:tplc="08090003" w:tentative="1">
+      <w:start w:val="1"/>
+      <w:numFmt w:val="bullet"/>
+      <w:lvlText w:val="o"/>
+      <w:lvlJc w:val="left"/>
+      <w:pPr>
+        <w:ind w:left="1440" w:hanging="360"/>
+      </w:pPr>
+      <w:rPr>
+        <w:rFonts w:ascii="Courier New" w:hAnsi="Courier New" w:cs="Courier New" w:hint="default"/>
+      </w:rPr>
+    </w:lvl>
+    <w:lvl w:ilvl="2" w:tplc="08090005" w:tentative="1">
+      <w:start w:val="1"/>
+      <w:numFmt w:val="bullet"/>
+      <w:lvlText w:val=""/>
+      <w:lvlJc w:val="left"/>
+      <w:pPr>
+        <w:ind w:left="2160" w:hanging="360"/>
+      </w:pPr>
+      <w:rPr>
+        <w:rFonts w:ascii="Wingdings" w:hAnsi="Wingdings" w:hint="default"/>
+      </w:rPr>
+    </w:lvl>
+    <w:lvl w:ilvl="3" w:tplc="08090001" w:tentative="1">
+      <w:start w:val="1"/>
+      <w:numFmt w:val="bullet"/>
+      <w:lvlText w:val=""/>
+      <w:lvlJc w:val="left"/>
+      <w:pPr>
+        <w:ind w:left="2880" w:hanging="360"/>
+      </w:pPr>
+      <w:rPr>
+        <w:rFonts w:ascii="Symbol" w:hAnsi="Symbol" w:hint="default"/>
+      </w:rPr>
+    </w:lvl>
+    <w:lvl w:ilvl="4" w:tplc="08090003" w:tentative="1">
+      <w:start w:val="1"/>
+      <w:numFmt w:val="bullet"/>
+      <w:lvlText w:val="o"/>
+      <w:lvlJc w:val="left"/>
+      <w:pPr>
+        <w:ind w:left="3600" w:hanging="360"/>
+      </w:pPr>
+      <w:rPr>
+        <w:rFonts w:ascii="Courier New" w:hAnsi="Courier New" w:cs="Courier New" w:hint="default"/>
+      </w:rPr>
+    </w:lvl>
+    <w:lvl w:ilvl="5" w:tplc="08090005" w:tentative="1">
+      <w:start w:val="1"/>
+      <w:numFmt w:val="bullet"/>
+      <w:lvlText w:val=""/>
+      <w:lvlJc w:val="left"/>
+      <w:pPr>
+        <w:ind w:left="4320" w:hanging="360"/>
+      </w:pPr>
+      <w:rPr>
+        <w:rFonts w:ascii="Wingdings" w:hAnsi="Wingdings" w:hint="default"/>
+      </w:rPr>
+    </w:lvl>
+    <w:lvl w:ilvl="6" w:tplc="08090001" w:tentative="1">
+      <w:start w:val="1"/>
+      <w:numFmt w:val="bullet"/>
+      <w:lvlText w:val=""/>
+      <w:lvlJc w:val="left"/>
+      <w:pPr>
+        <w:ind w:left="5040" w:hanging="360"/>
+      </w:pPr>
+      <w:rPr>
+        <w:rFonts w:ascii="Symbol" w:hAnsi="Symbol" w:hint="default"/>
+      </w:rPr>
+    </w:lvl>
+    <w:lvl w:ilvl="7" w:tplc="08090003" w:tentative="1">
+      <w:start w:val="1"/>
+      <w:numFmt w:val="bullet"/>
+      <w:lvlText w:val="o"/>
+      <w:lvlJc w:val="left"/>
+      <w:pPr>
+        <w:ind w:left="5760" w:hanging="360"/>
+      </w:pPr>
+      <w:rPr>
+        <w:rFonts w:ascii="Courier New" w:hAnsi="Courier New" w:cs="Courier New" w:hint="default"/>
+      </w:rPr>
+    </w:lvl>
+    <w:lvl w:ilvl="8" w:tplc="08090005" w:tentative="1">
+      <w:start w:val="1"/>
+      <w:numFmt w:val="bullet"/>
+      <w:lvlText w:val=""/>
+      <w:lvlJc w:val="left"/>
+      <w:pPr>
+        <w:ind w:left="6480" w:hanging="360"/>
+      </w:pPr>
+      <w:rPr>
+        <w:rFonts w:ascii="Wingdings" w:hAnsi="Wingdings" w:hint="default"/>
+      </w:rPr>
+    </w:lvl>
+  </w:abstractNum>
+  <w:abstractNum w:abstractNumId="11" w15:restartNumberingAfterBreak="0">
+    <w:nsid w:val="163B7C1A"/>
+    <w:multiLevelType w:val="hybridMultilevel"/>
+    <w:tmpl w:val="95289D3C"/>
+    <w:lvl w:ilvl="0" w:tplc="2040BD30">
+      <w:start w:val="1"/>
+      <w:numFmt w:val="bullet"/>
+      <w:lvlText w:val="-"/>
+      <w:lvlJc w:val="left"/>
+      <w:pPr>
+        <w:ind w:left="720" w:hanging="360"/>
+      </w:pPr>
+      <w:rPr>
+        <w:rFonts w:ascii="Calibri" w:eastAsiaTheme="minorEastAsia" w:hAnsi="Calibri" w:cs="Calibri" w:hint="default"/>
+      </w:rPr>
+    </w:lvl>
+    <w:lvl w:ilvl="1" w:tplc="08090003" w:tentative="1">
+      <w:start w:val="1"/>
+      <w:numFmt w:val="bullet"/>
+      <w:lvlText w:val="o"/>
+      <w:lvlJc w:val="left"/>
+      <w:pPr>
+        <w:ind w:left="1440" w:hanging="360"/>
+      </w:pPr>
+      <w:rPr>
+        <w:rFonts w:ascii="Courier New" w:hAnsi="Courier New" w:cs="Courier New" w:hint="default"/>
+      </w:rPr>
+    </w:lvl>
+    <w:lvl w:ilvl="2" w:tplc="08090005" w:tentative="1">
+      <w:start w:val="1"/>
+      <w:numFmt w:val="bullet"/>
+      <w:lvlText w:val=""/>
+      <w:lvlJc w:val="left"/>
+      <w:pPr>
+        <w:ind w:left="2160" w:hanging="360"/>
+      </w:pPr>
+      <w:rPr>
+        <w:rFonts w:ascii="Wingdings" w:hAnsi="Wingdings" w:hint="default"/>
+      </w:rPr>
+    </w:lvl>
+    <w:lvl w:ilvl="3" w:tplc="08090001" w:tentative="1">
+      <w:start w:val="1"/>
+      <w:numFmt w:val="bullet"/>
+      <w:lvlText w:val=""/>
+      <w:lvlJc w:val="left"/>
+      <w:pPr>
+        <w:ind w:left="2880" w:hanging="360"/>
+      </w:pPr>
+      <w:rPr>
+        <w:rFonts w:ascii="Symbol" w:hAnsi="Symbol" w:hint="default"/>
+      </w:rPr>
+    </w:lvl>
+    <w:lvl w:ilvl="4" w:tplc="08090003" w:tentative="1">
+      <w:start w:val="1"/>
+      <w:numFmt w:val="bullet"/>
+      <w:lvlText w:val="o"/>
+      <w:lvlJc w:val="left"/>
+      <w:pPr>
+        <w:ind w:left="3600" w:hanging="360"/>
+      </w:pPr>
+      <w:rPr>
+        <w:rFonts w:ascii="Courier New" w:hAnsi="Courier New" w:cs="Courier New" w:hint="default"/>
+      </w:rPr>
+    </w:lvl>
+    <w:lvl w:ilvl="5" w:tplc="08090005" w:tentative="1">
+      <w:start w:val="1"/>
+      <w:numFmt w:val="bullet"/>
+      <w:lvlText w:val=""/>
+      <w:lvlJc w:val="left"/>
+      <w:pPr>
+        <w:ind w:left="4320" w:hanging="360"/>
+      </w:pPr>
+      <w:rPr>
+        <w:rFonts w:ascii="Wingdings" w:hAnsi="Wingdings" w:hint="default"/>
+      </w:rPr>
+    </w:lvl>
+    <w:lvl w:ilvl="6" w:tplc="08090001" w:tentative="1">
+      <w:start w:val="1"/>
+      <w:numFmt w:val="bullet"/>
+      <w:lvlText w:val=""/>
+      <w:lvlJc w:val="left"/>
+      <w:pPr>
+        <w:ind w:left="5040" w:hanging="360"/>
+      </w:pPr>
+      <w:rPr>
+        <w:rFonts w:ascii="Symbol" w:hAnsi="Symbol" w:hint="default"/>
+      </w:rPr>
+    </w:lvl>
+    <w:lvl w:ilvl="7" w:tplc="08090003" w:tentative="1">
+      <w:start w:val="1"/>
+      <w:numFmt w:val="bullet"/>
+      <w:lvlText w:val="o"/>
+      <w:lvlJc w:val="left"/>
+      <w:pPr>
+        <w:ind w:left="5760" w:hanging="360"/>
+      </w:pPr>
+      <w:rPr>
+        <w:rFonts w:ascii="Courier New" w:hAnsi="Courier New" w:cs="Courier New" w:hint="default"/>
+      </w:rPr>
+    </w:lvl>
+    <w:lvl w:ilvl="8" w:tplc="08090005" w:tentative="1">
+      <w:start w:val="1"/>
+      <w:numFmt w:val="bullet"/>
+      <w:lvlText w:val=""/>
+      <w:lvlJc w:val="left"/>
+      <w:pPr>
+        <w:ind w:left="6480" w:hanging="360"/>
+      </w:pPr>
+      <w:rPr>
+        <w:rFonts w:ascii="Wingdings" w:hAnsi="Wingdings" w:hint="default"/>
+      </w:rPr>
+    </w:lvl>
+  </w:abstractNum>
+  <w:abstractNum w:abstractNumId="12" w15:restartNumberingAfterBreak="0">
+    <w:nsid w:val="2EFA659C"/>
+    <w:multiLevelType w:val="hybridMultilevel"/>
+    <w:tmpl w:val="EEF82A36"/>
+    <w:lvl w:ilvl="0" w:tplc="0809000F">
+      <w:start w:val="1"/>
+      <w:numFmt w:val="decimal"/>
+      <w:lvlText w:val="%1."/>
+      <w:lvlJc w:val="left"/>
+      <w:pPr>
+        <w:ind w:left="720" w:hanging="360"/>
+      </w:pPr>
+      <w:rPr>
+        <w:rFonts w:hint="default"/>
+      </w:rPr>
+    </w:lvl>
+    <w:lvl w:ilvl="1" w:tplc="08090019" w:tentative="1">
+      <w:start w:val="1"/>
+      <w:numFmt w:val="lowerLetter"/>
+      <w:lvlText w:val="%2."/>
+      <w:lvlJc w:val="left"/>
+      <w:pPr>
+        <w:ind w:left="1440" w:hanging="360"/>
+      </w:pPr>
+    </w:lvl>
+    <w:lvl w:ilvl="2" w:tplc="0809001B" w:tentative="1">
+      <w:start w:val="1"/>
+      <w:numFmt w:val="lowerRoman"/>
+      <w:lvlText w:val="%3."/>
+      <w:lvlJc w:val="right"/>
+      <w:pPr>
+        <w:ind w:left="2160" w:hanging="180"/>
+      </w:pPr>
+    </w:lvl>
+    <w:lvl w:ilvl="3" w:tplc="0809000F" w:tentative="1">
+      <w:start w:val="1"/>
+      <w:numFmt w:val="decimal"/>
+      <w:lvlText w:val="%4."/>
+      <w:lvlJc w:val="left"/>
+      <w:pPr>
+        <w:ind w:left="2880" w:hanging="360"/>
+      </w:pPr>
+    </w:lvl>
+    <w:lvl w:ilvl="4" w:tplc="08090019" w:tentative="1">
+      <w:start w:val="1"/>
+      <w:numFmt w:val="lowerLetter"/>
+      <w:lvlText w:val="%5."/>
+      <w:lvlJc w:val="left"/>
+      <w:pPr>
+        <w:ind w:left="3600" w:hanging="360"/>
+      </w:pPr>
+    </w:lvl>
+    <w:lvl w:ilvl="5" w:tplc="0809001B" w:tentative="1">
+      <w:start w:val="1"/>
+      <w:numFmt w:val="lowerRoman"/>
+      <w:lvlText w:val="%6."/>
+      <w:lvlJc w:val="right"/>
+      <w:pPr>
+        <w:ind w:left="4320" w:hanging="180"/>
+      </w:pPr>
+    </w:lvl>
+    <w:lvl w:ilvl="6" w:tplc="0809000F" w:tentative="1">
+      <w:start w:val="1"/>
+      <w:numFmt w:val="decimal"/>
+      <w:lvlText w:val="%7."/>
+      <w:lvlJc w:val="left"/>
+      <w:pPr>
+        <w:ind w:left="5040" w:hanging="360"/>
+      </w:pPr>
+    </w:lvl>
+    <w:lvl w:ilvl="7" w:tplc="08090019" w:tentative="1">
+      <w:start w:val="1"/>
+      <w:numFmt w:val="lowerLetter"/>
+      <w:lvlText w:val="%8."/>
+      <w:lvlJc w:val="left"/>
+      <w:pPr>
+        <w:ind w:left="5760" w:hanging="360"/>
+      </w:pPr>
+    </w:lvl>
+    <w:lvl w:ilvl="8" w:tplc="0809001B" w:tentative="1">
+      <w:start w:val="1"/>
+      <w:numFmt w:val="lowerRoman"/>
+      <w:lvlText w:val="%9."/>
+      <w:lvlJc w:val="right"/>
+      <w:pPr>
+        <w:ind w:left="6480" w:hanging="180"/>
+      </w:pPr>
+    </w:lvl>
+  </w:abstractNum>
+  <w:abstractNum w:abstractNumId="13" w15:restartNumberingAfterBreak="0">
     <w:nsid w:val="31CF1CAC"/>
     <w:multiLevelType w:val="hybridMultilevel"/>
     <w:tmpl w:val="3446BB06"/>
@@ -2359,7 +3792,7 @@
       </w:rPr>
     </w:lvl>
   </w:abstractNum>
-  <w:abstractNum w:abstractNumId="11" w15:restartNumberingAfterBreak="0">
+  <w:abstractNum w:abstractNumId="14" w15:restartNumberingAfterBreak="0">
     <w:nsid w:val="414C37C8"/>
     <w:multiLevelType w:val="hybridMultilevel"/>
     <w:tmpl w:val="66E83038"/>
@@ -2499,7 +3932,120 @@
       </w:rPr>
     </w:lvl>
   </w:abstractNum>
-  <w:abstractNum w:abstractNumId="12" w15:restartNumberingAfterBreak="0">
+  <w:abstractNum w:abstractNumId="15" w15:restartNumberingAfterBreak="0">
+    <w:nsid w:val="433A44A7"/>
+    <w:multiLevelType w:val="hybridMultilevel"/>
+    <w:tmpl w:val="FB22EA50"/>
+    <w:lvl w:ilvl="0" w:tplc="3264B43C">
+      <w:start w:val="1"/>
+      <w:numFmt w:val="bullet"/>
+      <w:lvlText w:val="-"/>
+      <w:lvlJc w:val="left"/>
+      <w:pPr>
+        <w:ind w:left="420" w:hanging="360"/>
+      </w:pPr>
+      <w:rPr>
+        <w:rFonts w:ascii="Calibri" w:eastAsiaTheme="minorEastAsia" w:hAnsi="Calibri" w:cs="Calibri" w:hint="default"/>
+      </w:rPr>
+    </w:lvl>
+    <w:lvl w:ilvl="1" w:tplc="08090003" w:tentative="1">
+      <w:start w:val="1"/>
+      <w:numFmt w:val="bullet"/>
+      <w:lvlText w:val="o"/>
+      <w:lvlJc w:val="left"/>
+      <w:pPr>
+        <w:ind w:left="1140" w:hanging="360"/>
+      </w:pPr>
+      <w:rPr>
+        <w:rFonts w:ascii="Courier New" w:hAnsi="Courier New" w:cs="Courier New" w:hint="default"/>
+      </w:rPr>
+    </w:lvl>
+    <w:lvl w:ilvl="2" w:tplc="08090005" w:tentative="1">
+      <w:start w:val="1"/>
+      <w:numFmt w:val="bullet"/>
+      <w:lvlText w:val=""/>
+      <w:lvlJc w:val="left"/>
+      <w:pPr>
+        <w:ind w:left="1860" w:hanging="360"/>
+      </w:pPr>
+      <w:rPr>
+        <w:rFonts w:ascii="Wingdings" w:hAnsi="Wingdings" w:hint="default"/>
+      </w:rPr>
+    </w:lvl>
+    <w:lvl w:ilvl="3" w:tplc="08090001" w:tentative="1">
+      <w:start w:val="1"/>
+      <w:numFmt w:val="bullet"/>
+      <w:lvlText w:val=""/>
+      <w:lvlJc w:val="left"/>
+      <w:pPr>
+        <w:ind w:left="2580" w:hanging="360"/>
+      </w:pPr>
+      <w:rPr>
+        <w:rFonts w:ascii="Symbol" w:hAnsi="Symbol" w:hint="default"/>
+      </w:rPr>
+    </w:lvl>
+    <w:lvl w:ilvl="4" w:tplc="08090003" w:tentative="1">
+      <w:start w:val="1"/>
+      <w:numFmt w:val="bullet"/>
+      <w:lvlText w:val="o"/>
+      <w:lvlJc w:val="left"/>
+      <w:pPr>
+        <w:ind w:left="3300" w:hanging="360"/>
+      </w:pPr>
+      <w:rPr>
+        <w:rFonts w:ascii="Courier New" w:hAnsi="Courier New" w:cs="Courier New" w:hint="default"/>
+      </w:rPr>
+    </w:lvl>
+    <w:lvl w:ilvl="5" w:tplc="08090005" w:tentative="1">
+      <w:start w:val="1"/>
+      <w:numFmt w:val="bullet"/>
+      <w:lvlText w:val=""/>
+      <w:lvlJc w:val="left"/>
+      <w:pPr>
+        <w:ind w:left="4020" w:hanging="360"/>
+      </w:pPr>
+      <w:rPr>
+        <w:rFonts w:ascii="Wingdings" w:hAnsi="Wingdings" w:hint="default"/>
+      </w:rPr>
+    </w:lvl>
+    <w:lvl w:ilvl="6" w:tplc="08090001" w:tentative="1">
+      <w:start w:val="1"/>
+      <w:numFmt w:val="bullet"/>
+      <w:lvlText w:val=""/>
+      <w:lvlJc w:val="left"/>
+      <w:pPr>
+        <w:ind w:left="4740" w:hanging="360"/>
+      </w:pPr>
+      <w:rPr>
+        <w:rFonts w:ascii="Symbol" w:hAnsi="Symbol" w:hint="default"/>
+      </w:rPr>
+    </w:lvl>
+    <w:lvl w:ilvl="7" w:tplc="08090003" w:tentative="1">
+      <w:start w:val="1"/>
+      <w:numFmt w:val="bullet"/>
+      <w:lvlText w:val="o"/>
+      <w:lvlJc w:val="left"/>
+      <w:pPr>
+        <w:ind w:left="5460" w:hanging="360"/>
+      </w:pPr>
+      <w:rPr>
+        <w:rFonts w:ascii="Courier New" w:hAnsi="Courier New" w:cs="Courier New" w:hint="default"/>
+      </w:rPr>
+    </w:lvl>
+    <w:lvl w:ilvl="8" w:tplc="08090005" w:tentative="1">
+      <w:start w:val="1"/>
+      <w:numFmt w:val="bullet"/>
+      <w:lvlText w:val=""/>
+      <w:lvlJc w:val="left"/>
+      <w:pPr>
+        <w:ind w:left="6180" w:hanging="360"/>
+      </w:pPr>
+      <w:rPr>
+        <w:rFonts w:ascii="Wingdings" w:hAnsi="Wingdings" w:hint="default"/>
+      </w:rPr>
+    </w:lvl>
+  </w:abstractNum>
+  <w:abstractNum w:abstractNumId="16" w15:restartNumberingAfterBreak="0">
     <w:nsid w:val="435E40F8"/>
     <w:multiLevelType w:val="hybridMultilevel"/>
     <w:tmpl w:val="3DCC1C7E"/>
@@ -2639,7 +4185,7 @@
       </w:rPr>
     </w:lvl>
   </w:abstractNum>
-  <w:abstractNum w:abstractNumId="13" w15:restartNumberingAfterBreak="0">
+  <w:abstractNum w:abstractNumId="17" w15:restartNumberingAfterBreak="0">
     <w:nsid w:val="549510EE"/>
     <w:multiLevelType w:val="hybridMultilevel"/>
     <w:tmpl w:val="3FAAD38A"/>
@@ -2752,7 +4298,7 @@
       </w:rPr>
     </w:lvl>
   </w:abstractNum>
-  <w:abstractNum w:abstractNumId="14" w15:restartNumberingAfterBreak="0">
+  <w:abstractNum w:abstractNumId="18" w15:restartNumberingAfterBreak="0">
     <w:nsid w:val="55520222"/>
     <w:multiLevelType w:val="hybridMultilevel"/>
     <w:tmpl w:val="F06E2FD2"/>
@@ -2892,7 +4438,119 @@
       </w:rPr>
     </w:lvl>
   </w:abstractNum>
-  <w:abstractNum w:abstractNumId="15" w15:restartNumberingAfterBreak="0">
+  <w:abstractNum w:abstractNumId="19" w15:restartNumberingAfterBreak="0">
+    <w:nsid w:val="6DB50455"/>
+    <w:multiLevelType w:val="hybridMultilevel"/>
+    <w:tmpl w:val="0BAC0004"/>
+    <w:lvl w:ilvl="0" w:tplc="527CF4C0">
+      <w:numFmt w:val="bullet"/>
+      <w:lvlText w:val="-"/>
+      <w:lvlJc w:val="left"/>
+      <w:pPr>
+        <w:ind w:left="720" w:hanging="360"/>
+      </w:pPr>
+      <w:rPr>
+        <w:rFonts w:ascii="Calibri" w:eastAsiaTheme="minorEastAsia" w:hAnsi="Calibri" w:cs="Calibri" w:hint="default"/>
+      </w:rPr>
+    </w:lvl>
+    <w:lvl w:ilvl="1" w:tplc="08090003" w:tentative="1">
+      <w:start w:val="1"/>
+      <w:numFmt w:val="bullet"/>
+      <w:lvlText w:val="o"/>
+      <w:lvlJc w:val="left"/>
+      <w:pPr>
+        <w:ind w:left="1440" w:hanging="360"/>
+      </w:pPr>
+      <w:rPr>
+        <w:rFonts w:ascii="Courier New" w:hAnsi="Courier New" w:cs="Courier New" w:hint="default"/>
+      </w:rPr>
+    </w:lvl>
+    <w:lvl w:ilvl="2" w:tplc="08090005" w:tentative="1">
+      <w:start w:val="1"/>
+      <w:numFmt w:val="bullet"/>
+      <w:lvlText w:val=""/>
+      <w:lvlJc w:val="left"/>
+      <w:pPr>
+        <w:ind w:left="2160" w:hanging="360"/>
+      </w:pPr>
+      <w:rPr>
+        <w:rFonts w:ascii="Wingdings" w:hAnsi="Wingdings" w:hint="default"/>
+      </w:rPr>
+    </w:lvl>
+    <w:lvl w:ilvl="3" w:tplc="08090001" w:tentative="1">
+      <w:start w:val="1"/>
+      <w:numFmt w:val="bullet"/>
+      <w:lvlText w:val=""/>
+      <w:lvlJc w:val="left"/>
+      <w:pPr>
+        <w:ind w:left="2880" w:hanging="360"/>
+      </w:pPr>
+      <w:rPr>
+        <w:rFonts w:ascii="Symbol" w:hAnsi="Symbol" w:hint="default"/>
+      </w:rPr>
+    </w:lvl>
+    <w:lvl w:ilvl="4" w:tplc="08090003" w:tentative="1">
+      <w:start w:val="1"/>
+      <w:numFmt w:val="bullet"/>
+      <w:lvlText w:val="o"/>
+      <w:lvlJc w:val="left"/>
+      <w:pPr>
+        <w:ind w:left="3600" w:hanging="360"/>
+      </w:pPr>
+      <w:rPr>
+        <w:rFonts w:ascii="Courier New" w:hAnsi="Courier New" w:cs="Courier New" w:hint="default"/>
+      </w:rPr>
+    </w:lvl>
+    <w:lvl w:ilvl="5" w:tplc="08090005" w:tentative="1">
+      <w:start w:val="1"/>
+      <w:numFmt w:val="bullet"/>
+      <w:lvlText w:val=""/>
+      <w:lvlJc w:val="left"/>
+      <w:pPr>
+        <w:ind w:left="4320" w:hanging="360"/>
+      </w:pPr>
+      <w:rPr>
+        <w:rFonts w:ascii="Wingdings" w:hAnsi="Wingdings" w:hint="default"/>
+      </w:rPr>
+    </w:lvl>
+    <w:lvl w:ilvl="6" w:tplc="08090001" w:tentative="1">
+      <w:start w:val="1"/>
+      <w:numFmt w:val="bullet"/>
+      <w:lvlText w:val=""/>
+      <w:lvlJc w:val="left"/>
+      <w:pPr>
+        <w:ind w:left="5040" w:hanging="360"/>
+      </w:pPr>
+      <w:rPr>
+        <w:rFonts w:ascii="Symbol" w:hAnsi="Symbol" w:hint="default"/>
+      </w:rPr>
+    </w:lvl>
+    <w:lvl w:ilvl="7" w:tplc="08090003" w:tentative="1">
+      <w:start w:val="1"/>
+      <w:numFmt w:val="bullet"/>
+      <w:lvlText w:val="o"/>
+      <w:lvlJc w:val="left"/>
+      <w:pPr>
+        <w:ind w:left="5760" w:hanging="360"/>
+      </w:pPr>
+      <w:rPr>
+        <w:rFonts w:ascii="Courier New" w:hAnsi="Courier New" w:cs="Courier New" w:hint="default"/>
+      </w:rPr>
+    </w:lvl>
+    <w:lvl w:ilvl="8" w:tplc="08090005" w:tentative="1">
+      <w:start w:val="1"/>
+      <w:numFmt w:val="bullet"/>
+      <w:lvlText w:val=""/>
+      <w:lvlJc w:val="left"/>
+      <w:pPr>
+        <w:ind w:left="6480" w:hanging="360"/>
+      </w:pPr>
+      <w:rPr>
+        <w:rFonts w:ascii="Wingdings" w:hAnsi="Wingdings" w:hint="default"/>
+      </w:rPr>
+    </w:lvl>
+  </w:abstractNum>
+  <w:abstractNum w:abstractNumId="20" w15:restartNumberingAfterBreak="0">
     <w:nsid w:val="78FF21C9"/>
     <w:multiLevelType w:val="hybridMultilevel"/>
     <w:tmpl w:val="CE3A17EA"/>
@@ -3033,10 +4691,10 @@
     </w:lvl>
   </w:abstractNum>
   <w:num w:numId="1" w16cid:durableId="188615525">
-    <w:abstractNumId w:val="13"/>
+    <w:abstractNumId w:val="17"/>
   </w:num>
   <w:num w:numId="2" w16cid:durableId="1835761139">
-    <w:abstractNumId w:val="10"/>
+    <w:abstractNumId w:val="13"/>
   </w:num>
   <w:num w:numId="3" w16cid:durableId="172497182">
     <w:abstractNumId w:val="0"/>
@@ -3069,15 +4727,30 @@
     <w:abstractNumId w:val="9"/>
   </w:num>
   <w:num w:numId="13" w16cid:durableId="169223032">
+    <w:abstractNumId w:val="20"/>
+  </w:num>
+  <w:num w:numId="14" w16cid:durableId="1123306825">
+    <w:abstractNumId w:val="16"/>
+  </w:num>
+  <w:num w:numId="15" w16cid:durableId="1658803312">
+    <w:abstractNumId w:val="18"/>
+  </w:num>
+  <w:num w:numId="16" w16cid:durableId="1339040883">
+    <w:abstractNumId w:val="14"/>
+  </w:num>
+  <w:num w:numId="17" w16cid:durableId="614946203">
+    <w:abstractNumId w:val="10"/>
+  </w:num>
+  <w:num w:numId="18" w16cid:durableId="1412502823">
+    <w:abstractNumId w:val="19"/>
+  </w:num>
+  <w:num w:numId="19" w16cid:durableId="1345745923">
+    <w:abstractNumId w:val="12"/>
+  </w:num>
+  <w:num w:numId="20" w16cid:durableId="84420884">
     <w:abstractNumId w:val="15"/>
   </w:num>
-  <w:num w:numId="14" w16cid:durableId="1123306825">
-    <w:abstractNumId w:val="12"/>
-  </w:num>
-  <w:num w:numId="15" w16cid:durableId="1658803312">
-    <w:abstractNumId w:val="14"/>
-  </w:num>
-  <w:num w:numId="16" w16cid:durableId="1339040883">
+  <w:num w:numId="21" w16cid:durableId="176046291">
     <w:abstractNumId w:val="11"/>
   </w:num>
 </w:numbering>
@@ -3608,6 +5281,7 @@
   <w:style w:type="character" w:default="1" w:styleId="DefaultParagraphFont">
     <w:name w:val="Default Paragraph Font"/>
     <w:uiPriority w:val="1"/>
+    <w:semiHidden/>
     <w:unhideWhenUsed/>
   </w:style>
   <w:style w:type="table" w:default="1" w:styleId="TableNormal">
@@ -4746,19 +6420,6 @@
 </file>
 
 <file path=customXml/item1.xml><?xml version="1.0" encoding="utf-8"?>
-<b:Sources xmlns:b="http://schemas.openxmlformats.org/officeDocument/2006/bibliography" xmlns="http://schemas.openxmlformats.org/officeDocument/2006/bibliography" SelectedStyle="\APASixthEditionOfficeOnline.xsl" StyleName="APA" Version="6"/>
-</file>
-
-<file path=customXml/item2.xml><?xml version="1.0" encoding="utf-8"?>
-<?mso-contentType ?>
-<FormTemplates xmlns="http://schemas.microsoft.com/sharepoint/v3/contenttype/forms">
-  <Display>DocumentLibraryForm</Display>
-  <Edit>DocumentLibraryForm</Edit>
-  <New>DocumentLibraryForm</New>
-</FormTemplates>
-</file>
-
-<file path=customXml/item3.xml><?xml version="1.0" encoding="utf-8"?>
 <ct:contentTypeSchema xmlns:ct="http://schemas.microsoft.com/office/2006/metadata/contentType" xmlns:ma="http://schemas.microsoft.com/office/2006/metadata/properties/metaAttributes" ct:_="" ma:_="" ma:contentTypeName="Document" ma:contentTypeID="0x010100D43454A992A19D4D8A4CB668637C053A" ma:contentTypeVersion="12" ma:contentTypeDescription="Create a new document." ma:contentTypeScope="" ma:versionID="40f9b7ec4dfcb537eed15f7f37dc57f5">
   <xsd:schema xmlns:xsd="http://www.w3.org/2001/XMLSchema" xmlns:xs="http://www.w3.org/2001/XMLSchema" xmlns:p="http://schemas.microsoft.com/office/2006/metadata/properties" xmlns:ns2="ddfe0ad1-4112-43da-8459-9b98cdaf43c0" xmlns:ns3="52aa10b1-e014-457b-b87c-c1f0ee70ef75" targetNamespace="http://schemas.microsoft.com/office/2006/metadata/properties" ma:root="true" ma:fieldsID="598238c3603307530db4b697acfec705" ns2:_="" ns3:_="">
     <xsd:import namespace="ddfe0ad1-4112-43da-8459-9b98cdaf43c0"/>
@@ -4975,23 +6636,20 @@
 </ct:contentTypeSchema>
 </file>
 
-<file path=customXml/itemProps1.xml><?xml version="1.0" encoding="utf-8"?>
-<ds:datastoreItem xmlns:ds="http://schemas.openxmlformats.org/officeDocument/2006/customXml" ds:itemID="{93F3EFEB-17F2-4428-9B7D-3F74E65F7572}">
-  <ds:schemaRefs>
-    <ds:schemaRef ds:uri="http://schemas.openxmlformats.org/officeDocument/2006/bibliography"/>
-  </ds:schemaRefs>
-</ds:datastoreItem>
+<file path=customXml/item2.xml><?xml version="1.0" encoding="utf-8"?>
+<?mso-contentType ?>
+<FormTemplates xmlns="http://schemas.microsoft.com/sharepoint/v3/contenttype/forms">
+  <Display>DocumentLibraryForm</Display>
+  <Edit>DocumentLibraryForm</Edit>
+  <New>DocumentLibraryForm</New>
+</FormTemplates>
 </file>
 
-<file path=customXml/itemProps2.xml><?xml version="1.0" encoding="utf-8"?>
-<ds:datastoreItem xmlns:ds="http://schemas.openxmlformats.org/officeDocument/2006/customXml" ds:itemID="{CAB1111E-B29A-41A9-BF57-61D17CE24E23}">
-  <ds:schemaRefs>
-    <ds:schemaRef ds:uri="http://schemas.microsoft.com/sharepoint/v3/contenttype/forms"/>
-  </ds:schemaRefs>
-</ds:datastoreItem>
+<file path=customXml/item3.xml><?xml version="1.0" encoding="utf-8"?>
+<b:Sources xmlns:b="http://schemas.openxmlformats.org/officeDocument/2006/bibliography" xmlns="http://schemas.openxmlformats.org/officeDocument/2006/bibliography" SelectedStyle="\APASixthEditionOfficeOnline.xsl" StyleName="APA" Version="6"/>
 </file>
 
-<file path=customXml/itemProps3.xml><?xml version="1.0" encoding="utf-8"?>
+<file path=customXml/itemProps1.xml><?xml version="1.0" encoding="utf-8"?>
 <ds:datastoreItem xmlns:ds="http://schemas.openxmlformats.org/officeDocument/2006/customXml" ds:itemID="{DBD2E314-58B9-4783-BF67-C2631A8A07B6}">
   <ds:schemaRefs>
     <ds:schemaRef ds:uri="http://schemas.microsoft.com/office/2006/metadata/contentType"/>
@@ -5008,4 +6666,20 @@
     <ds:schemaRef ds:uri="http://schemas.microsoft.com/internal/obd"/>
   </ds:schemaRefs>
 </ds:datastoreItem>
+</file>
+
+<file path=customXml/itemProps2.xml><?xml version="1.0" encoding="utf-8"?>
+<ds:datastoreItem xmlns:ds="http://schemas.openxmlformats.org/officeDocument/2006/customXml" ds:itemID="{CAB1111E-B29A-41A9-BF57-61D17CE24E23}">
+  <ds:schemaRefs>
+    <ds:schemaRef ds:uri="http://schemas.microsoft.com/sharepoint/v3/contenttype/forms"/>
+  </ds:schemaRefs>
+</ds:datastoreItem>
+</file>
+
+<file path=customXml/itemProps3.xml><?xml version="1.0" encoding="utf-8"?>
+<ds:datastoreItem xmlns:ds="http://schemas.openxmlformats.org/officeDocument/2006/customXml" ds:itemID="{93F3EFEB-17F2-4428-9B7D-3F74E65F7572}">
+  <ds:schemaRefs>
+    <ds:schemaRef ds:uri="http://schemas.openxmlformats.org/officeDocument/2006/bibliography"/>
+  </ds:schemaRefs>
+</ds:datastoreItem>
 </file>
</xml_diff>

<commit_message>
progress to CW1 started File Systems
</commit_message>
<xml_diff>
--- a/401_OperatingSystems/assignments/15228802_401IT_CW1.docx
+++ b/401_OperatingSystems/assignments/15228802_401IT_CW1.docx
@@ -1042,8 +1042,10 @@
               <w:bCs w:val="0"/>
               <w:caps w:val="0"/>
               <w:noProof/>
+              <w:kern w:val="2"/>
               <w:sz w:val="24"/>
               <w:szCs w:val="24"/>
+              <w14:ligatures w14:val="standardContextual"/>
             </w:rPr>
           </w:pPr>
           <w:r>
@@ -1063,7 +1065,7 @@
             </w:rPr>
             <w:fldChar w:fldCharType="separate"/>
           </w:r>
-          <w:hyperlink w:anchor="_Toc130287581" w:history="1">
+          <w:hyperlink w:anchor="_Toc202859948" w:history="1">
             <w:r>
               <w:rPr>
                 <w:rStyle w:val="Hyperlink"/>
@@ -1090,7 +1092,7 @@
                 <w:noProof/>
                 <w:webHidden/>
               </w:rPr>
-              <w:instrText xml:space="preserve"> PAGEREF _Toc130287581 \h </w:instrText>
+              <w:instrText xml:space="preserve"> PAGEREF _Toc202859948 \h </w:instrText>
             </w:r>
             <w:r>
               <w:rPr>
@@ -1133,17 +1135,19 @@
               <w:bCs w:val="0"/>
               <w:caps w:val="0"/>
               <w:noProof/>
+              <w:kern w:val="2"/>
               <w:sz w:val="24"/>
               <w:szCs w:val="24"/>
+              <w14:ligatures w14:val="standardContextual"/>
             </w:rPr>
           </w:pPr>
-          <w:hyperlink w:anchor="_Toc130287582" w:history="1">
+          <w:hyperlink w:anchor="_Toc202859949" w:history="1">
             <w:r>
               <w:rPr>
                 <w:rStyle w:val="Hyperlink"/>
                 <w:noProof/>
               </w:rPr>
-              <w:t>Heading 1</w:t>
+              <w:t>Introduction</w:t>
             </w:r>
             <w:r>
               <w:rPr>
@@ -1164,79 +1168,7 @@
                 <w:noProof/>
                 <w:webHidden/>
               </w:rPr>
-              <w:instrText xml:space="preserve"> PAGEREF _Toc130287582 \h </w:instrText>
-            </w:r>
-            <w:r>
-              <w:rPr>
-                <w:noProof/>
-                <w:webHidden/>
-              </w:rPr>
-            </w:r>
-            <w:r>
-              <w:rPr>
-                <w:noProof/>
-                <w:webHidden/>
-              </w:rPr>
-              <w:fldChar w:fldCharType="separate"/>
-            </w:r>
-            <w:r>
-              <w:rPr>
-                <w:noProof/>
-                <w:webHidden/>
-              </w:rPr>
-              <w:t>2</w:t>
-            </w:r>
-            <w:r>
-              <w:rPr>
-                <w:noProof/>
-                <w:webHidden/>
-              </w:rPr>
-              <w:fldChar w:fldCharType="end"/>
-            </w:r>
-          </w:hyperlink>
-        </w:p>
-        <w:p>
-          <w:pPr>
-            <w:pStyle w:val="TOC2"/>
-            <w:tabs>
-              <w:tab w:val="right" w:leader="dot" w:pos="8296"/>
-            </w:tabs>
-            <w:rPr>
-              <w:rFonts w:cstheme="minorBidi"/>
-              <w:smallCaps w:val="0"/>
-              <w:noProof/>
-              <w:sz w:val="24"/>
-              <w:szCs w:val="24"/>
-            </w:rPr>
-          </w:pPr>
-          <w:hyperlink w:anchor="_Toc130287583" w:history="1">
-            <w:r>
-              <w:rPr>
-                <w:rStyle w:val="Hyperlink"/>
-                <w:noProof/>
-              </w:rPr>
-              <w:t>Heading 2</w:t>
-            </w:r>
-            <w:r>
-              <w:rPr>
-                <w:noProof/>
-                <w:webHidden/>
-              </w:rPr>
-              <w:tab/>
-            </w:r>
-            <w:r>
-              <w:rPr>
-                <w:noProof/>
-                <w:webHidden/>
-              </w:rPr>
-              <w:fldChar w:fldCharType="begin"/>
-            </w:r>
-            <w:r>
-              <w:rPr>
-                <w:noProof/>
-                <w:webHidden/>
-              </w:rPr>
-              <w:instrText xml:space="preserve"> PAGEREF _Toc130287583 \h </w:instrText>
+              <w:instrText xml:space="preserve"> PAGEREF _Toc202859949 \h </w:instrText>
             </w:r>
             <w:r>
               <w:rPr>
@@ -1279,16 +1211,614 @@
               <w:bCs w:val="0"/>
               <w:caps w:val="0"/>
               <w:noProof/>
+              <w:kern w:val="2"/>
               <w:sz w:val="24"/>
               <w:szCs w:val="24"/>
+              <w14:ligatures w14:val="standardContextual"/>
             </w:rPr>
           </w:pPr>
-          <w:hyperlink w:anchor="_Toc130287584" w:history="1">
+          <w:hyperlink w:anchor="_Toc202859950" w:history="1">
             <w:r>
               <w:rPr>
                 <w:rStyle w:val="Hyperlink"/>
                 <w:noProof/>
               </w:rPr>
+              <w:t>Operational Management of Operating Systems</w:t>
+            </w:r>
+            <w:r>
+              <w:rPr>
+                <w:noProof/>
+                <w:webHidden/>
+              </w:rPr>
+              <w:tab/>
+            </w:r>
+            <w:r>
+              <w:rPr>
+                <w:noProof/>
+                <w:webHidden/>
+              </w:rPr>
+              <w:fldChar w:fldCharType="begin"/>
+            </w:r>
+            <w:r>
+              <w:rPr>
+                <w:noProof/>
+                <w:webHidden/>
+              </w:rPr>
+              <w:instrText xml:space="preserve"> PAGEREF _Toc202859950 \h </w:instrText>
+            </w:r>
+            <w:r>
+              <w:rPr>
+                <w:noProof/>
+                <w:webHidden/>
+              </w:rPr>
+            </w:r>
+            <w:r>
+              <w:rPr>
+                <w:noProof/>
+                <w:webHidden/>
+              </w:rPr>
+              <w:fldChar w:fldCharType="separate"/>
+            </w:r>
+            <w:r>
+              <w:rPr>
+                <w:noProof/>
+                <w:webHidden/>
+              </w:rPr>
+              <w:t>2</w:t>
+            </w:r>
+            <w:r>
+              <w:rPr>
+                <w:noProof/>
+                <w:webHidden/>
+              </w:rPr>
+              <w:fldChar w:fldCharType="end"/>
+            </w:r>
+          </w:hyperlink>
+        </w:p>
+        <w:p>
+          <w:pPr>
+            <w:pStyle w:val="TOC2"/>
+            <w:tabs>
+              <w:tab w:val="right" w:leader="dot" w:pos="8296"/>
+            </w:tabs>
+            <w:rPr>
+              <w:rFonts w:cstheme="minorBidi"/>
+              <w:smallCaps w:val="0"/>
+              <w:noProof/>
+              <w:kern w:val="2"/>
+              <w:sz w:val="24"/>
+              <w:szCs w:val="24"/>
+              <w14:ligatures w14:val="standardContextual"/>
+            </w:rPr>
+          </w:pPr>
+          <w:hyperlink w:anchor="_Toc202859951" w:history="1">
+            <w:r>
+              <w:rPr>
+                <w:rStyle w:val="Hyperlink"/>
+                <w:noProof/>
+              </w:rPr>
+              <w:t>Process and service management</w:t>
+            </w:r>
+            <w:r>
+              <w:rPr>
+                <w:noProof/>
+                <w:webHidden/>
+              </w:rPr>
+              <w:tab/>
+            </w:r>
+            <w:r>
+              <w:rPr>
+                <w:noProof/>
+                <w:webHidden/>
+              </w:rPr>
+              <w:fldChar w:fldCharType="begin"/>
+            </w:r>
+            <w:r>
+              <w:rPr>
+                <w:noProof/>
+                <w:webHidden/>
+              </w:rPr>
+              <w:instrText xml:space="preserve"> PAGEREF _Toc202859951 \h </w:instrText>
+            </w:r>
+            <w:r>
+              <w:rPr>
+                <w:noProof/>
+                <w:webHidden/>
+              </w:rPr>
+            </w:r>
+            <w:r>
+              <w:rPr>
+                <w:noProof/>
+                <w:webHidden/>
+              </w:rPr>
+              <w:fldChar w:fldCharType="separate"/>
+            </w:r>
+            <w:r>
+              <w:rPr>
+                <w:noProof/>
+                <w:webHidden/>
+              </w:rPr>
+              <w:t>2</w:t>
+            </w:r>
+            <w:r>
+              <w:rPr>
+                <w:noProof/>
+                <w:webHidden/>
+              </w:rPr>
+              <w:fldChar w:fldCharType="end"/>
+            </w:r>
+          </w:hyperlink>
+        </w:p>
+        <w:p>
+          <w:pPr>
+            <w:pStyle w:val="TOC2"/>
+            <w:tabs>
+              <w:tab w:val="right" w:leader="dot" w:pos="8296"/>
+            </w:tabs>
+            <w:rPr>
+              <w:rFonts w:cstheme="minorBidi"/>
+              <w:smallCaps w:val="0"/>
+              <w:noProof/>
+              <w:kern w:val="2"/>
+              <w:sz w:val="24"/>
+              <w:szCs w:val="24"/>
+              <w14:ligatures w14:val="standardContextual"/>
+            </w:rPr>
+          </w:pPr>
+          <w:hyperlink w:anchor="_Toc202859952" w:history="1">
+            <w:r>
+              <w:rPr>
+                <w:rStyle w:val="Hyperlink"/>
+                <w:noProof/>
+              </w:rPr>
+              <w:t>file systems</w:t>
+            </w:r>
+            <w:r>
+              <w:rPr>
+                <w:noProof/>
+                <w:webHidden/>
+              </w:rPr>
+              <w:tab/>
+            </w:r>
+            <w:r>
+              <w:rPr>
+                <w:noProof/>
+                <w:webHidden/>
+              </w:rPr>
+              <w:fldChar w:fldCharType="begin"/>
+            </w:r>
+            <w:r>
+              <w:rPr>
+                <w:noProof/>
+                <w:webHidden/>
+              </w:rPr>
+              <w:instrText xml:space="preserve"> PAGEREF _Toc202859952 \h </w:instrText>
+            </w:r>
+            <w:r>
+              <w:rPr>
+                <w:noProof/>
+                <w:webHidden/>
+              </w:rPr>
+            </w:r>
+            <w:r>
+              <w:rPr>
+                <w:noProof/>
+                <w:webHidden/>
+              </w:rPr>
+              <w:fldChar w:fldCharType="separate"/>
+            </w:r>
+            <w:r>
+              <w:rPr>
+                <w:noProof/>
+                <w:webHidden/>
+              </w:rPr>
+              <w:t>7</w:t>
+            </w:r>
+            <w:r>
+              <w:rPr>
+                <w:noProof/>
+                <w:webHidden/>
+              </w:rPr>
+              <w:fldChar w:fldCharType="end"/>
+            </w:r>
+          </w:hyperlink>
+        </w:p>
+        <w:p>
+          <w:pPr>
+            <w:pStyle w:val="TOC2"/>
+            <w:tabs>
+              <w:tab w:val="right" w:leader="dot" w:pos="8296"/>
+            </w:tabs>
+            <w:rPr>
+              <w:rFonts w:cstheme="minorBidi"/>
+              <w:smallCaps w:val="0"/>
+              <w:noProof/>
+              <w:kern w:val="2"/>
+              <w:sz w:val="24"/>
+              <w:szCs w:val="24"/>
+              <w14:ligatures w14:val="standardContextual"/>
+            </w:rPr>
+          </w:pPr>
+          <w:hyperlink w:anchor="_Toc202859953" w:history="1">
+            <w:r>
+              <w:rPr>
+                <w:rStyle w:val="Hyperlink"/>
+                <w:noProof/>
+              </w:rPr>
+              <w:t>user accounts and access control</w:t>
+            </w:r>
+            <w:r>
+              <w:rPr>
+                <w:noProof/>
+                <w:webHidden/>
+              </w:rPr>
+              <w:tab/>
+            </w:r>
+            <w:r>
+              <w:rPr>
+                <w:noProof/>
+                <w:webHidden/>
+              </w:rPr>
+              <w:fldChar w:fldCharType="begin"/>
+            </w:r>
+            <w:r>
+              <w:rPr>
+                <w:noProof/>
+                <w:webHidden/>
+              </w:rPr>
+              <w:instrText xml:space="preserve"> PAGEREF _Toc202859953 \h </w:instrText>
+            </w:r>
+            <w:r>
+              <w:rPr>
+                <w:noProof/>
+                <w:webHidden/>
+              </w:rPr>
+            </w:r>
+            <w:r>
+              <w:rPr>
+                <w:noProof/>
+                <w:webHidden/>
+              </w:rPr>
+              <w:fldChar w:fldCharType="separate"/>
+            </w:r>
+            <w:r>
+              <w:rPr>
+                <w:noProof/>
+                <w:webHidden/>
+              </w:rPr>
+              <w:t>7</w:t>
+            </w:r>
+            <w:r>
+              <w:rPr>
+                <w:noProof/>
+                <w:webHidden/>
+              </w:rPr>
+              <w:fldChar w:fldCharType="end"/>
+            </w:r>
+          </w:hyperlink>
+        </w:p>
+        <w:p>
+          <w:pPr>
+            <w:pStyle w:val="TOC2"/>
+            <w:tabs>
+              <w:tab w:val="right" w:leader="dot" w:pos="8296"/>
+            </w:tabs>
+            <w:rPr>
+              <w:rFonts w:cstheme="minorBidi"/>
+              <w:smallCaps w:val="0"/>
+              <w:noProof/>
+              <w:kern w:val="2"/>
+              <w:sz w:val="24"/>
+              <w:szCs w:val="24"/>
+              <w14:ligatures w14:val="standardContextual"/>
+            </w:rPr>
+          </w:pPr>
+          <w:hyperlink w:anchor="_Toc202859954" w:history="1">
+            <w:r>
+              <w:rPr>
+                <w:rStyle w:val="Hyperlink"/>
+                <w:noProof/>
+              </w:rPr>
+              <w:t>memory management</w:t>
+            </w:r>
+            <w:r>
+              <w:rPr>
+                <w:noProof/>
+                <w:webHidden/>
+              </w:rPr>
+              <w:tab/>
+            </w:r>
+            <w:r>
+              <w:rPr>
+                <w:noProof/>
+                <w:webHidden/>
+              </w:rPr>
+              <w:fldChar w:fldCharType="begin"/>
+            </w:r>
+            <w:r>
+              <w:rPr>
+                <w:noProof/>
+                <w:webHidden/>
+              </w:rPr>
+              <w:instrText xml:space="preserve"> PAGEREF _Toc202859954 \h </w:instrText>
+            </w:r>
+            <w:r>
+              <w:rPr>
+                <w:noProof/>
+                <w:webHidden/>
+              </w:rPr>
+            </w:r>
+            <w:r>
+              <w:rPr>
+                <w:noProof/>
+                <w:webHidden/>
+              </w:rPr>
+              <w:fldChar w:fldCharType="separate"/>
+            </w:r>
+            <w:r>
+              <w:rPr>
+                <w:noProof/>
+                <w:webHidden/>
+              </w:rPr>
+              <w:t>7</w:t>
+            </w:r>
+            <w:r>
+              <w:rPr>
+                <w:noProof/>
+                <w:webHidden/>
+              </w:rPr>
+              <w:fldChar w:fldCharType="end"/>
+            </w:r>
+          </w:hyperlink>
+        </w:p>
+        <w:p>
+          <w:pPr>
+            <w:pStyle w:val="TOC1"/>
+            <w:tabs>
+              <w:tab w:val="right" w:leader="dot" w:pos="8296"/>
+            </w:tabs>
+            <w:rPr>
+              <w:rFonts w:cstheme="minorBidi"/>
+              <w:b w:val="0"/>
+              <w:bCs w:val="0"/>
+              <w:caps w:val="0"/>
+              <w:noProof/>
+              <w:kern w:val="2"/>
+              <w:sz w:val="24"/>
+              <w:szCs w:val="24"/>
+              <w14:ligatures w14:val="standardContextual"/>
+            </w:rPr>
+          </w:pPr>
+          <w:hyperlink w:anchor="_Toc202859955" w:history="1">
+            <w:r>
+              <w:rPr>
+                <w:rStyle w:val="Hyperlink"/>
+                <w:noProof/>
+              </w:rPr>
+              <w:t>Security risks and management strategies</w:t>
+            </w:r>
+            <w:r>
+              <w:rPr>
+                <w:noProof/>
+                <w:webHidden/>
+              </w:rPr>
+              <w:tab/>
+            </w:r>
+            <w:r>
+              <w:rPr>
+                <w:noProof/>
+                <w:webHidden/>
+              </w:rPr>
+              <w:fldChar w:fldCharType="begin"/>
+            </w:r>
+            <w:r>
+              <w:rPr>
+                <w:noProof/>
+                <w:webHidden/>
+              </w:rPr>
+              <w:instrText xml:space="preserve"> PAGEREF _Toc202859955 \h </w:instrText>
+            </w:r>
+            <w:r>
+              <w:rPr>
+                <w:noProof/>
+                <w:webHidden/>
+              </w:rPr>
+            </w:r>
+            <w:r>
+              <w:rPr>
+                <w:noProof/>
+                <w:webHidden/>
+              </w:rPr>
+              <w:fldChar w:fldCharType="separate"/>
+            </w:r>
+            <w:r>
+              <w:rPr>
+                <w:noProof/>
+                <w:webHidden/>
+              </w:rPr>
+              <w:t>8</w:t>
+            </w:r>
+            <w:r>
+              <w:rPr>
+                <w:noProof/>
+                <w:webHidden/>
+              </w:rPr>
+              <w:fldChar w:fldCharType="end"/>
+            </w:r>
+          </w:hyperlink>
+        </w:p>
+        <w:p>
+          <w:pPr>
+            <w:pStyle w:val="TOC2"/>
+            <w:tabs>
+              <w:tab w:val="right" w:leader="dot" w:pos="8296"/>
+            </w:tabs>
+            <w:rPr>
+              <w:rFonts w:cstheme="minorBidi"/>
+              <w:smallCaps w:val="0"/>
+              <w:noProof/>
+              <w:kern w:val="2"/>
+              <w:sz w:val="24"/>
+              <w:szCs w:val="24"/>
+              <w14:ligatures w14:val="standardContextual"/>
+            </w:rPr>
+          </w:pPr>
+          <w:hyperlink w:anchor="_Toc202859956" w:history="1">
+            <w:r>
+              <w:rPr>
+                <w:rStyle w:val="Hyperlink"/>
+                <w:noProof/>
+              </w:rPr>
+              <w:t>OS vulnerabilities</w:t>
+            </w:r>
+            <w:r>
+              <w:rPr>
+                <w:noProof/>
+                <w:webHidden/>
+              </w:rPr>
+              <w:tab/>
+            </w:r>
+            <w:r>
+              <w:rPr>
+                <w:noProof/>
+                <w:webHidden/>
+              </w:rPr>
+              <w:fldChar w:fldCharType="begin"/>
+            </w:r>
+            <w:r>
+              <w:rPr>
+                <w:noProof/>
+                <w:webHidden/>
+              </w:rPr>
+              <w:instrText xml:space="preserve"> PAGEREF _Toc202859956 \h </w:instrText>
+            </w:r>
+            <w:r>
+              <w:rPr>
+                <w:noProof/>
+                <w:webHidden/>
+              </w:rPr>
+            </w:r>
+            <w:r>
+              <w:rPr>
+                <w:noProof/>
+                <w:webHidden/>
+              </w:rPr>
+              <w:fldChar w:fldCharType="separate"/>
+            </w:r>
+            <w:r>
+              <w:rPr>
+                <w:noProof/>
+                <w:webHidden/>
+              </w:rPr>
+              <w:t>8</w:t>
+            </w:r>
+            <w:r>
+              <w:rPr>
+                <w:noProof/>
+                <w:webHidden/>
+              </w:rPr>
+              <w:fldChar w:fldCharType="end"/>
+            </w:r>
+          </w:hyperlink>
+        </w:p>
+        <w:p>
+          <w:pPr>
+            <w:pStyle w:val="TOC2"/>
+            <w:tabs>
+              <w:tab w:val="right" w:leader="dot" w:pos="8296"/>
+            </w:tabs>
+            <w:rPr>
+              <w:rFonts w:cstheme="minorBidi"/>
+              <w:smallCaps w:val="0"/>
+              <w:noProof/>
+              <w:kern w:val="2"/>
+              <w:sz w:val="24"/>
+              <w:szCs w:val="24"/>
+              <w14:ligatures w14:val="standardContextual"/>
+            </w:rPr>
+          </w:pPr>
+          <w:hyperlink w:anchor="_Toc202859957" w:history="1">
+            <w:r>
+              <w:rPr>
+                <w:rStyle w:val="Hyperlink"/>
+                <w:noProof/>
+              </w:rPr>
+              <w:t>management strategies</w:t>
+            </w:r>
+            <w:r>
+              <w:rPr>
+                <w:noProof/>
+                <w:webHidden/>
+              </w:rPr>
+              <w:tab/>
+            </w:r>
+            <w:r>
+              <w:rPr>
+                <w:noProof/>
+                <w:webHidden/>
+              </w:rPr>
+              <w:fldChar w:fldCharType="begin"/>
+            </w:r>
+            <w:r>
+              <w:rPr>
+                <w:noProof/>
+                <w:webHidden/>
+              </w:rPr>
+              <w:instrText xml:space="preserve"> PAGEREF _Toc202859957 \h </w:instrText>
+            </w:r>
+            <w:r>
+              <w:rPr>
+                <w:noProof/>
+                <w:webHidden/>
+              </w:rPr>
+            </w:r>
+            <w:r>
+              <w:rPr>
+                <w:noProof/>
+                <w:webHidden/>
+              </w:rPr>
+              <w:fldChar w:fldCharType="separate"/>
+            </w:r>
+            <w:r>
+              <w:rPr>
+                <w:noProof/>
+                <w:webHidden/>
+              </w:rPr>
+              <w:t>8</w:t>
+            </w:r>
+            <w:r>
+              <w:rPr>
+                <w:noProof/>
+                <w:webHidden/>
+              </w:rPr>
+              <w:fldChar w:fldCharType="end"/>
+            </w:r>
+          </w:hyperlink>
+        </w:p>
+        <w:p>
+          <w:pPr>
+            <w:pStyle w:val="TOC1"/>
+            <w:tabs>
+              <w:tab w:val="right" w:leader="dot" w:pos="8296"/>
+            </w:tabs>
+            <w:rPr>
+              <w:rFonts w:cstheme="minorBidi"/>
+              <w:b w:val="0"/>
+              <w:bCs w:val="0"/>
+              <w:caps w:val="0"/>
+              <w:noProof/>
+              <w:kern w:val="2"/>
+              <w:sz w:val="24"/>
+              <w:szCs w:val="24"/>
+              <w14:ligatures w14:val="standardContextual"/>
+            </w:rPr>
+          </w:pPr>
+          <w:hyperlink w:anchor="_Toc202859958" w:history="1">
+            <w:r>
+              <w:rPr>
+                <w:rStyle w:val="Hyperlink"/>
+                <w:noProof/>
+              </w:rPr>
               <w:t>References</w:t>
             </w:r>
             <w:r>
@@ -1310,7 +1840,7 @@
                 <w:noProof/>
                 <w:webHidden/>
               </w:rPr>
-              <w:instrText xml:space="preserve"> PAGEREF _Toc130287584 \h </w:instrText>
+              <w:instrText xml:space="preserve"> PAGEREF _Toc202859958 \h </w:instrText>
             </w:r>
             <w:r>
               <w:rPr>
@@ -1330,7 +1860,7 @@
                 <w:noProof/>
                 <w:webHidden/>
               </w:rPr>
-              <w:t>3</w:t>
+              <w:t>8</w:t>
             </w:r>
             <w:r>
               <w:rPr>
@@ -1361,7 +1891,7 @@
           <w:szCs w:val="26"/>
         </w:rPr>
       </w:pPr>
-      <w:bookmarkStart w:id="0" w:name="_Toc130287581"/>
+      <w:bookmarkStart w:id="0" w:name="_Toc202859948"/>
       <w:r>
         <w:rPr>
           <w:sz w:val="26"/>
@@ -1403,6 +1933,7 @@
           <w:szCs w:val="26"/>
         </w:rPr>
       </w:pPr>
+      <w:bookmarkStart w:id="1" w:name="_Toc202859949"/>
       <w:r>
         <w:rPr>
           <w:sz w:val="26"/>
@@ -1410,20 +1941,21 @@
         </w:rPr>
         <w:t>Introduction</w:t>
       </w:r>
-    </w:p>
-    <w:p>
-      <w:pPr>
-        <w:rPr>
-          <w:sz w:val="24"/>
-          <w:szCs w:val="24"/>
-        </w:rPr>
-      </w:pPr>
-      <w:r>
-        <w:rPr>
-          <w:sz w:val="24"/>
-          <w:szCs w:val="24"/>
-        </w:rPr>
-        <w:t>a</w:t>
+      <w:bookmarkEnd w:id="1"/>
+    </w:p>
+    <w:p>
+      <w:pPr>
+        <w:rPr>
+          <w:sz w:val="24"/>
+          <w:szCs w:val="24"/>
+        </w:rPr>
+      </w:pPr>
+      <w:r>
+        <w:rPr>
+          <w:sz w:val="24"/>
+          <w:szCs w:val="24"/>
+        </w:rPr>
+        <w:t>In this coursework the author will demonstrate a high degree of understanding of operating systems and a critical analysis of the various operational aspects. This report will evaluate different aspects in relation to different operating systems, these being Linux, Windows and Windows Server.</w:t>
       </w:r>
     </w:p>
     <w:p>
@@ -1434,6 +1966,7 @@
           <w:szCs w:val="26"/>
         </w:rPr>
       </w:pPr>
+      <w:bookmarkStart w:id="2" w:name="_Toc202859950"/>
       <w:r>
         <w:rPr>
           <w:sz w:val="26"/>
@@ -1441,28 +1974,7 @@
         </w:rPr>
         <w:t>Operational Management of Operating Systems</w:t>
       </w:r>
-    </w:p>
-    <w:p>
-      <w:pPr>
-        <w:rPr>
-          <w:sz w:val="24"/>
-          <w:szCs w:val="24"/>
-        </w:rPr>
-      </w:pPr>
-      <w:r>
-        <w:rPr>
-          <w:sz w:val="24"/>
-          <w:szCs w:val="24"/>
-        </w:rPr>
-        <w:t>A</w:t>
-      </w:r>
-      <w:r>
-        <w:rPr>
-          <w:sz w:val="24"/>
-          <w:szCs w:val="24"/>
-        </w:rPr>
-        <w:t xml:space="preserve"> </w:t>
-      </w:r>
+      <w:bookmarkEnd w:id="2"/>
     </w:p>
     <w:p>
       <w:pPr>
@@ -1472,6 +1984,7 @@
           <w:szCs w:val="26"/>
         </w:rPr>
       </w:pPr>
+      <w:bookmarkStart w:id="3" w:name="_Toc202859951"/>
       <w:r>
         <w:rPr>
           <w:sz w:val="26"/>
@@ -1479,6 +1992,7 @@
         </w:rPr>
         <w:t>Process and service management</w:t>
       </w:r>
+      <w:bookmarkEnd w:id="3"/>
     </w:p>
     <w:p>
       <w:pPr>
@@ -1542,7 +2056,14 @@
           <w:sz w:val="24"/>
           <w:szCs w:val="24"/>
         </w:rPr>
-        <w:t>Processes are made of attributes to help the OS manage and control it. These being stored in the Process Control Block (PCB). Multiple Processes can run concurrently, a Process ID (PID) is places on each process to help the OS identify the Processes running, this is one of the attributes stored by the PCB. The PCB also stores:</w:t>
+        <w:t xml:space="preserve">Processes are made of attributes to help the OS manage and control it. These being stored in the Process Control Block (PCB). </w:t>
+      </w:r>
+      <w:r>
+        <w:rPr>
+          <w:sz w:val="24"/>
+          <w:szCs w:val="24"/>
+        </w:rPr>
+        <w:t>The PCB stores these attributes:</w:t>
       </w:r>
     </w:p>
     <w:p>
@@ -1582,7 +2103,7 @@
           <w:sz w:val="24"/>
           <w:szCs w:val="24"/>
         </w:rPr>
-        <w:t>Priority levels</w:t>
+        <w:t>Process ID</w:t>
       </w:r>
     </w:p>
     <w:p>
@@ -1602,7 +2123,7 @@
           <w:sz w:val="24"/>
           <w:szCs w:val="24"/>
         </w:rPr>
-        <w:t>Input Output Information</w:t>
+        <w:t>Priority levels</w:t>
       </w:r>
     </w:p>
     <w:p>
@@ -1622,7 +2143,7 @@
           <w:sz w:val="24"/>
           <w:szCs w:val="24"/>
         </w:rPr>
-        <w:t>File Descriptors</w:t>
+        <w:t>Input Output Information</w:t>
       </w:r>
     </w:p>
     <w:p>
@@ -1642,7 +2163,7 @@
           <w:sz w:val="24"/>
           <w:szCs w:val="24"/>
         </w:rPr>
-        <w:t>Account Information</w:t>
+        <w:t>File Descriptors</w:t>
       </w:r>
     </w:p>
     <w:p>
@@ -1662,22 +2183,105 @@
           <w:sz w:val="24"/>
           <w:szCs w:val="24"/>
         </w:rPr>
+        <w:t>Account Information</w:t>
+      </w:r>
+    </w:p>
+    <w:p>
+      <w:pPr>
+        <w:pStyle w:val="ListParagraph"/>
+        <w:numPr>
+          <w:ilvl w:val="0"/>
+          <w:numId w:val="19"/>
+        </w:numPr>
+        <w:rPr>
+          <w:sz w:val="24"/>
+          <w:szCs w:val="24"/>
+        </w:rPr>
+      </w:pPr>
+      <w:r>
+        <w:rPr>
+          <w:sz w:val="24"/>
+          <w:szCs w:val="24"/>
+        </w:rPr>
         <w:t>Memory Management Information</w:t>
       </w:r>
     </w:p>
     <w:p>
       <w:pPr>
-        <w:rPr>
-          <w:sz w:val="24"/>
-          <w:szCs w:val="24"/>
-        </w:rPr>
-      </w:pPr>
-      <w:r>
-        <w:rPr>
-          <w:sz w:val="24"/>
-          <w:szCs w:val="24"/>
-        </w:rPr>
-        <w:t>(ref)</w:t>
+        <w:spacing w:before="0" w:after="0" w:line="240" w:lineRule="auto"/>
+        <w:rPr>
+          <w:rFonts w:ascii="Times New Roman" w:eastAsia="Times New Roman" w:hAnsi="Times New Roman" w:cs="Times New Roman"/>
+          <w:sz w:val="24"/>
+          <w:szCs w:val="24"/>
+        </w:rPr>
+      </w:pPr>
+      <w:r>
+        <w:rPr>
+          <w:rFonts w:ascii="Times New Roman" w:eastAsia="Times New Roman" w:hAnsi="Times New Roman" w:cs="Times New Roman"/>
+          <w:sz w:val="24"/>
+          <w:szCs w:val="24"/>
+        </w:rPr>
+        <w:t>(GeeksforGeeks, 2024)</w:t>
+      </w:r>
+    </w:p>
+    <w:p>
+      <w:pPr>
+        <w:spacing w:before="0" w:after="0" w:line="240" w:lineRule="auto"/>
+        <w:rPr>
+          <w:rFonts w:ascii="Times New Roman" w:eastAsia="Times New Roman" w:hAnsi="Times New Roman" w:cs="Times New Roman"/>
+          <w:sz w:val="24"/>
+          <w:szCs w:val="24"/>
+        </w:rPr>
+      </w:pPr>
+    </w:p>
+    <w:p>
+      <w:pPr>
+        <w:rPr>
+          <w:sz w:val="24"/>
+          <w:szCs w:val="24"/>
+        </w:rPr>
+      </w:pPr>
+      <w:r>
+        <w:rPr>
+          <w:sz w:val="24"/>
+          <w:szCs w:val="24"/>
+        </w:rPr>
+        <w:t>The</w:t>
+      </w:r>
+      <w:r>
+        <w:rPr>
+          <w:sz w:val="24"/>
+          <w:szCs w:val="24"/>
+        </w:rPr>
+        <w:t xml:space="preserve"> PCB</w:t>
+      </w:r>
+      <w:r>
+        <w:rPr>
+          <w:sz w:val="24"/>
+          <w:szCs w:val="24"/>
+        </w:rPr>
+        <w:t xml:space="preserve"> help the system share resources more effectively, </w:t>
+      </w:r>
+      <w:r>
+        <w:rPr>
+          <w:sz w:val="24"/>
+          <w:szCs w:val="24"/>
+        </w:rPr>
+        <w:t>it also allows the system to isolate processes, meaning ‘one process doesn’t inadvertently interfere with another’.</w:t>
+      </w:r>
+      <w:r>
+        <w:rPr>
+          <w:sz w:val="24"/>
+          <w:szCs w:val="24"/>
+        </w:rPr>
+        <w:t xml:space="preserve"> </w:t>
+      </w:r>
+      <w:r>
+        <w:rPr>
+          <w:sz w:val="24"/>
+          <w:szCs w:val="24"/>
+        </w:rPr>
+        <w:t>(Vaishnav, 2022)</w:t>
       </w:r>
     </w:p>
     <w:p>
@@ -1767,6 +2371,7 @@
           <w:sz w:val="24"/>
           <w:szCs w:val="24"/>
         </w:rPr>
+        <w:lastRenderedPageBreak/>
         <w:t>vim (text editor)</w:t>
       </w:r>
     </w:p>
@@ -1801,7 +2406,6 @@
         <w:rPr>
           <w:noProof/>
         </w:rPr>
-        <w:lastRenderedPageBreak/>
         <w:drawing>
           <wp:inline distT="0" distB="0" distL="0" distR="0" wp14:anchorId="74B19C80" wp14:editId="5CF41271">
             <wp:extent cx="5080000" cy="4025900"/>
@@ -2088,7 +2692,21 @@
           <w:sz w:val="24"/>
           <w:szCs w:val="24"/>
         </w:rPr>
-        <w:t>background process that performs necessary functions, managing hardware, all without user interaction. Services initial automatically with the startup of the operating system. These manage many things such as:</w:t>
+        <w:t>background process that performs necessary functions, managing hardware, all without user interaction. Services initia</w:t>
+      </w:r>
+      <w:r>
+        <w:rPr>
+          <w:sz w:val="24"/>
+          <w:szCs w:val="24"/>
+        </w:rPr>
+        <w:t>te</w:t>
+      </w:r>
+      <w:r>
+        <w:rPr>
+          <w:sz w:val="24"/>
+          <w:szCs w:val="24"/>
+        </w:rPr>
+        <w:t xml:space="preserve"> automatically with the startup of the operating system. These manage many things such as:</w:t>
       </w:r>
     </w:p>
     <w:p>
@@ -2200,18 +2818,58 @@
     </w:p>
     <w:p>
       <w:pPr>
-        <w:rPr>
-          <w:sz w:val="24"/>
-          <w:szCs w:val="24"/>
-        </w:rPr>
-      </w:pPr>
-      <w:r>
-        <w:rPr>
-          <w:sz w:val="24"/>
-          <w:szCs w:val="24"/>
-        </w:rPr>
-        <w:t>(ref)</w:t>
-      </w:r>
+        <w:pStyle w:val="ListParagraph"/>
+        <w:rPr>
+          <w:sz w:val="24"/>
+          <w:szCs w:val="24"/>
+        </w:rPr>
+      </w:pPr>
+    </w:p>
+    <w:p>
+      <w:pPr>
+        <w:spacing w:before="0" w:after="0" w:line="240" w:lineRule="auto"/>
+        <w:rPr>
+          <w:rFonts w:ascii="Times New Roman" w:eastAsia="Times New Roman" w:hAnsi="Times New Roman" w:cs="Times New Roman"/>
+          <w:sz w:val="24"/>
+          <w:szCs w:val="24"/>
+        </w:rPr>
+      </w:pPr>
+      <w:r>
+        <w:rPr>
+          <w:rFonts w:ascii="Times New Roman" w:eastAsia="Times New Roman" w:hAnsi="Times New Roman" w:cs="Times New Roman"/>
+          <w:sz w:val="24"/>
+          <w:szCs w:val="24"/>
+        </w:rPr>
+        <w:t>(</w:t>
+      </w:r>
+      <w:r>
+        <w:rPr>
+          <w:rFonts w:ascii="Times New Roman" w:eastAsia="Times New Roman" w:hAnsi="Times New Roman" w:cs="Times New Roman"/>
+          <w:i/>
+          <w:iCs/>
+          <w:sz w:val="24"/>
+          <w:szCs w:val="24"/>
+        </w:rPr>
+        <w:t>Operating System - Services - Tutorialspoint</w:t>
+      </w:r>
+      <w:r>
+        <w:rPr>
+          <w:rFonts w:ascii="Times New Roman" w:eastAsia="Times New Roman" w:hAnsi="Times New Roman" w:cs="Times New Roman"/>
+          <w:sz w:val="24"/>
+          <w:szCs w:val="24"/>
+        </w:rPr>
+        <w:t>, 2019)</w:t>
+      </w:r>
+    </w:p>
+    <w:p>
+      <w:pPr>
+        <w:spacing w:before="0" w:after="0" w:line="240" w:lineRule="auto"/>
+        <w:rPr>
+          <w:rFonts w:ascii="Times New Roman" w:eastAsia="Times New Roman" w:hAnsi="Times New Roman" w:cs="Times New Roman"/>
+          <w:sz w:val="24"/>
+          <w:szCs w:val="24"/>
+        </w:rPr>
+      </w:pPr>
     </w:p>
     <w:p>
       <w:pPr>
@@ -2397,6 +3055,79 @@
           <w:sz w:val="24"/>
           <w:szCs w:val="24"/>
         </w:rPr>
+        <w:drawing>
+          <wp:inline distT="0" distB="0" distL="0" distR="0" wp14:anchorId="36CD7779" wp14:editId="3A1D5DB0">
+            <wp:extent cx="5274310" cy="3588385"/>
+            <wp:effectExtent l="0" t="0" r="2540" b="0"/>
+            <wp:docPr id="1682453638" name="Picture 1" descr="A screenshot of a computer&#10;&#10;AI-generated content may be incorrect."/>
+            <wp:cNvGraphicFramePr>
+              <a:graphicFrameLocks xmlns:a="http://schemas.openxmlformats.org/drawingml/2006/main" noChangeAspect="1"/>
+            </wp:cNvGraphicFramePr>
+            <a:graphic xmlns:a="http://schemas.openxmlformats.org/drawingml/2006/main">
+              <a:graphicData uri="http://schemas.openxmlformats.org/drawingml/2006/picture">
+                <pic:pic xmlns:pic="http://schemas.openxmlformats.org/drawingml/2006/picture">
+                  <pic:nvPicPr>
+                    <pic:cNvPr id="1682453638" name="Picture 1" descr="A screenshot of a computer&#10;&#10;AI-generated content may be incorrect."/>
+                    <pic:cNvPicPr/>
+                  </pic:nvPicPr>
+                  <pic:blipFill>
+                    <a:blip r:embed="rId16"/>
+                    <a:stretch>
+                      <a:fillRect/>
+                    </a:stretch>
+                  </pic:blipFill>
+                  <pic:spPr>
+                    <a:xfrm>
+                      <a:off x="0" y="0"/>
+                      <a:ext cx="5274310" cy="3588385"/>
+                    </a:xfrm>
+                    <a:prstGeom prst="rect">
+                      <a:avLst/>
+                    </a:prstGeom>
+                  </pic:spPr>
+                </pic:pic>
+              </a:graphicData>
+            </a:graphic>
+          </wp:inline>
+        </w:drawing>
+      </w:r>
+    </w:p>
+    <w:p>
+      <w:pPr>
+        <w:rPr>
+          <w:sz w:val="24"/>
+          <w:szCs w:val="24"/>
+        </w:rPr>
+      </w:pPr>
+      <w:r>
+        <w:rPr>
+          <w:sz w:val="24"/>
+          <w:szCs w:val="24"/>
+        </w:rPr>
+        <w:t>Figure – Windows Server Service Page</w:t>
+      </w:r>
+    </w:p>
+    <w:p>
+      <w:pPr>
+        <w:rPr>
+          <w:sz w:val="24"/>
+          <w:szCs w:val="24"/>
+        </w:rPr>
+      </w:pPr>
+    </w:p>
+    <w:p>
+      <w:pPr>
+        <w:rPr>
+          <w:sz w:val="24"/>
+          <w:szCs w:val="24"/>
+        </w:rPr>
+      </w:pPr>
+      <w:r>
+        <w:rPr>
+          <w:sz w:val="24"/>
+          <w:szCs w:val="24"/>
+        </w:rPr>
+        <w:lastRenderedPageBreak/>
         <w:t>Processes and Services can be handled and managed using both Graphical User Interfaces (GUI) and Command-Line Interfaces (CLI). The 3 prior figures provide examples of GUI management of the functions. These two interfaces provide different strengths and weaknesses in use</w:t>
       </w:r>
       <w:r>
@@ -2404,7 +3135,35 @@
           <w:sz w:val="24"/>
           <w:szCs w:val="24"/>
         </w:rPr>
-        <w:t>, the GUI providing easier user experience and effects to make it easier to navigate, whilst CLI is rawer and more direct. Not being diluted with images or other effects.</w:t>
+        <w:t>, the GUI providing easier user experience and effects to make it easier to navigate, whilst CLI is rawer and more direct.</w:t>
+      </w:r>
+      <w:r>
+        <w:rPr>
+          <w:sz w:val="24"/>
+          <w:szCs w:val="24"/>
+        </w:rPr>
+        <w:t xml:space="preserve"> It is much more efficient and faster than the GUI and requires less resources</w:t>
+      </w:r>
+      <w:r>
+        <w:rPr>
+          <w:sz w:val="24"/>
+          <w:szCs w:val="24"/>
+        </w:rPr>
+        <w:t xml:space="preserve"> </w:t>
+      </w:r>
+      <w:r>
+        <w:rPr>
+          <w:sz w:val="24"/>
+          <w:szCs w:val="24"/>
+        </w:rPr>
+        <w:t>(Marijan, 2023)</w:t>
+      </w:r>
+      <w:r>
+        <w:rPr>
+          <w:sz w:val="24"/>
+          <w:szCs w:val="24"/>
+        </w:rPr>
+        <w:t>. The speed of the CLI gives value to admin users for troubleshooting.</w:t>
       </w:r>
     </w:p>
     <w:p>
@@ -2436,7 +3195,7 @@
                     </pic:cNvPicPr>
                   </pic:nvPicPr>
                   <pic:blipFill>
-                    <a:blip r:embed="rId16">
+                    <a:blip r:embed="rId17">
                       <a:extLst>
                         <a:ext uri="{28A0092B-C50C-407E-A947-70E740481C1C}">
                           <a14:useLocalDpi xmlns:a14="http://schemas.microsoft.com/office/drawing/2010/main" val="0"/>
@@ -2494,7 +3253,6 @@
         <w:rPr>
           <w:noProof/>
         </w:rPr>
-        <w:lastRenderedPageBreak/>
         <w:drawing>
           <wp:inline distT="0" distB="0" distL="0" distR="0" wp14:anchorId="3D7DFEE7" wp14:editId="2739F698">
             <wp:extent cx="4203700" cy="2590800"/>
@@ -2513,7 +3271,7 @@
                     </pic:cNvPicPr>
                   </pic:nvPicPr>
                   <pic:blipFill>
-                    <a:blip r:embed="rId17">
+                    <a:blip r:embed="rId18">
                       <a:extLst>
                         <a:ext uri="{28A0092B-C50C-407E-A947-70E740481C1C}">
                           <a14:useLocalDpi xmlns:a14="http://schemas.microsoft.com/office/drawing/2010/main" val="0"/>
@@ -2569,13 +3327,15 @@
       </w:pPr>
       <w:r>
         <w:rPr>
-          <w:noProof/>
-        </w:rPr>
+          <w:sz w:val="24"/>
+          <w:szCs w:val="24"/>
+        </w:rPr>
+        <w:lastRenderedPageBreak/>
         <w:drawing>
-          <wp:inline distT="0" distB="0" distL="0" distR="0" wp14:anchorId="54B136D1" wp14:editId="3ADC10B1">
-            <wp:extent cx="5274310" cy="410210"/>
-            <wp:effectExtent l="0" t="0" r="0" b="0"/>
-            <wp:docPr id="1793084894" name="Picture 11"/>
+          <wp:inline distT="0" distB="0" distL="0" distR="0" wp14:anchorId="6DF3566F" wp14:editId="15D2A45D">
+            <wp:extent cx="5274310" cy="3185795"/>
+            <wp:effectExtent l="0" t="0" r="2540" b="0"/>
+            <wp:docPr id="922554811" name="Picture 1" descr="A screenshot of a computer&#10;&#10;AI-generated content may be incorrect."/>
             <wp:cNvGraphicFramePr>
               <a:graphicFrameLocks xmlns:a="http://schemas.openxmlformats.org/drawingml/2006/main" noChangeAspect="1"/>
             </wp:cNvGraphicFramePr>
@@ -2583,13 +3343,208 @@
               <a:graphicData uri="http://schemas.openxmlformats.org/drawingml/2006/picture">
                 <pic:pic xmlns:pic="http://schemas.openxmlformats.org/drawingml/2006/picture">
                   <pic:nvPicPr>
-                    <pic:cNvPr id="0" name="Picture 11"/>
+                    <pic:cNvPr id="922554811" name="Picture 1" descr="A screenshot of a computer&#10;&#10;AI-generated content may be incorrect."/>
+                    <pic:cNvPicPr/>
+                  </pic:nvPicPr>
+                  <pic:blipFill>
+                    <a:blip r:embed="rId19"/>
+                    <a:stretch>
+                      <a:fillRect/>
+                    </a:stretch>
+                  </pic:blipFill>
+                  <pic:spPr>
+                    <a:xfrm>
+                      <a:off x="0" y="0"/>
+                      <a:ext cx="5274310" cy="3185795"/>
+                    </a:xfrm>
+                    <a:prstGeom prst="rect">
+                      <a:avLst/>
+                    </a:prstGeom>
+                  </pic:spPr>
+                </pic:pic>
+              </a:graphicData>
+            </a:graphic>
+          </wp:inline>
+        </w:drawing>
+      </w:r>
+    </w:p>
+    <w:p>
+      <w:pPr>
+        <w:rPr>
+          <w:sz w:val="24"/>
+          <w:szCs w:val="24"/>
+        </w:rPr>
+      </w:pPr>
+      <w:r>
+        <w:rPr>
+          <w:sz w:val="24"/>
+          <w:szCs w:val="24"/>
+        </w:rPr>
+        <w:t>Figure – Linux CLI showing service information</w:t>
+      </w:r>
+    </w:p>
+    <w:p>
+      <w:pPr>
+        <w:rPr>
+          <w:sz w:val="24"/>
+          <w:szCs w:val="24"/>
+        </w:rPr>
+      </w:pPr>
+      <w:r>
+        <w:rPr>
+          <w:sz w:val="24"/>
+          <w:szCs w:val="24"/>
+        </w:rPr>
+        <w:t>Figure  x, x and x show the CLI and how they may be used to find and look at process and service information in an alternative way to the GUI</w:t>
+      </w:r>
+      <w:r>
+        <w:rPr>
+          <w:sz w:val="24"/>
+          <w:szCs w:val="24"/>
+        </w:rPr>
+        <w:t>.</w:t>
+      </w:r>
+    </w:p>
+    <w:p>
+      <w:pPr>
+        <w:pStyle w:val="Heading2"/>
+        <w:rPr>
+          <w:sz w:val="26"/>
+          <w:szCs w:val="26"/>
+        </w:rPr>
+      </w:pPr>
+      <w:bookmarkStart w:id="4" w:name="_Toc202859952"/>
+      <w:r>
+        <w:rPr>
+          <w:sz w:val="26"/>
+          <w:szCs w:val="26"/>
+        </w:rPr>
+        <w:t>file systems</w:t>
+      </w:r>
+      <w:bookmarkEnd w:id="4"/>
+    </w:p>
+    <w:p>
+      <w:pPr>
+        <w:rPr>
+          <w:sz w:val="24"/>
+          <w:szCs w:val="24"/>
+        </w:rPr>
+      </w:pPr>
+      <w:r>
+        <w:rPr>
+          <w:sz w:val="24"/>
+          <w:szCs w:val="24"/>
+        </w:rPr>
+        <w:t>A file system is a logical and physical system for organising</w:t>
+      </w:r>
+      <w:r>
+        <w:rPr>
+          <w:sz w:val="24"/>
+          <w:szCs w:val="24"/>
+        </w:rPr>
+        <w:t>, managing and accessing the files and directories on a devices storage media</w:t>
+      </w:r>
+      <w:r>
+        <w:rPr>
+          <w:rFonts w:ascii="Times New Roman" w:eastAsia="Times New Roman" w:hAnsi="Times New Roman" w:cs="Times New Roman"/>
+          <w:sz w:val="24"/>
+          <w:szCs w:val="24"/>
+        </w:rPr>
+        <w:t xml:space="preserve"> </w:t>
+      </w:r>
+      <w:r>
+        <w:rPr>
+          <w:sz w:val="24"/>
+          <w:szCs w:val="24"/>
+        </w:rPr>
+        <w:t>(Sullivan, 2018)</w:t>
+      </w:r>
+      <w:r>
+        <w:rPr>
+          <w:sz w:val="24"/>
+          <w:szCs w:val="24"/>
+        </w:rPr>
+        <w:t>. Without a file system the system would have large amounts of data without any organisation or distinguishment.</w:t>
+      </w:r>
+      <w:r>
+        <w:rPr>
+          <w:sz w:val="24"/>
+          <w:szCs w:val="24"/>
+        </w:rPr>
+        <w:t xml:space="preserve"> File systems between different OS have different approaches to file storage and therefore different architectures.</w:t>
+      </w:r>
+    </w:p>
+    <w:p>
+      <w:pPr>
+        <w:rPr>
+          <w:sz w:val="24"/>
+          <w:szCs w:val="24"/>
+        </w:rPr>
+      </w:pPr>
+      <w:r>
+        <w:rPr>
+          <w:sz w:val="24"/>
+          <w:szCs w:val="24"/>
+        </w:rPr>
+        <w:t>Linux uses a file system designed specifically for Linux in 1992. The Extended File System has multiple iterations, but currently is on its 4</w:t>
+      </w:r>
+      <w:r>
+        <w:rPr>
+          <w:sz w:val="24"/>
+          <w:szCs w:val="24"/>
+          <w:vertAlign w:val="superscript"/>
+        </w:rPr>
+        <w:t>th</w:t>
+      </w:r>
+      <w:r>
+        <w:rPr>
+          <w:sz w:val="24"/>
+          <w:szCs w:val="24"/>
+        </w:rPr>
+        <w:t xml:space="preserve"> iteration EXT4 which</w:t>
+      </w:r>
+    </w:p>
+    <w:p>
+      <w:pPr>
+        <w:rPr>
+          <w:sz w:val="24"/>
+          <w:szCs w:val="24"/>
+        </w:rPr>
+      </w:pPr>
+      <w:r>
+        <w:rPr>
+          <w:noProof/>
+          <w:sz w:val="24"/>
+          <w:szCs w:val="24"/>
+        </w:rPr>
+        <w:lastRenderedPageBreak/>
+        <w:drawing>
+          <wp:anchor distT="0" distB="0" distL="114300" distR="114300" simplePos="0" relativeHeight="251665408" behindDoc="0" locked="0" layoutInCell="1" allowOverlap="1" wp14:anchorId="5C3AB13E" wp14:editId="17E09C49">
+            <wp:simplePos x="0" y="0"/>
+            <wp:positionH relativeFrom="margin">
+              <wp:align>center</wp:align>
+            </wp:positionH>
+            <wp:positionV relativeFrom="paragraph">
+              <wp:posOffset>935618</wp:posOffset>
+            </wp:positionV>
+            <wp:extent cx="5921375" cy="2375535"/>
+            <wp:effectExtent l="0" t="0" r="3175" b="5715"/>
+            <wp:wrapTopAndBottom/>
+            <wp:docPr id="307747312" name="Picture 6"/>
+            <wp:cNvGraphicFramePr>
+              <a:graphicFrameLocks xmlns:a="http://schemas.openxmlformats.org/drawingml/2006/main" noChangeAspect="1"/>
+            </wp:cNvGraphicFramePr>
+            <a:graphic xmlns:a="http://schemas.openxmlformats.org/drawingml/2006/main">
+              <a:graphicData uri="http://schemas.openxmlformats.org/drawingml/2006/picture">
+                <pic:pic xmlns:pic="http://schemas.openxmlformats.org/drawingml/2006/picture">
+                  <pic:nvPicPr>
+                    <pic:cNvPr id="0" name="Picture 2"/>
                     <pic:cNvPicPr>
                       <a:picLocks noChangeAspect="1" noChangeArrowheads="1"/>
                     </pic:cNvPicPr>
                   </pic:nvPicPr>
                   <pic:blipFill>
-                    <a:blip r:embed="rId18">
+                    <a:blip r:embed="rId20">
                       <a:extLst>
                         <a:ext uri="{28A0092B-C50C-407E-A947-70E740481C1C}">
                           <a14:useLocalDpi xmlns:a14="http://schemas.microsoft.com/office/drawing/2010/main" val="0"/>
@@ -2604,60 +3559,257 @@
                   <pic:spPr bwMode="auto">
                     <a:xfrm>
                       <a:off x="0" y="0"/>
-                      <a:ext cx="5274310" cy="410210"/>
+                      <a:ext cx="5921375" cy="2375535"/>
                     </a:xfrm>
                     <a:prstGeom prst="rect">
                       <a:avLst/>
                     </a:prstGeom>
                     <a:noFill/>
-                    <a:ln>
-                      <a:noFill/>
-                    </a:ln>
                   </pic:spPr>
                 </pic:pic>
               </a:graphicData>
             </a:graphic>
-          </wp:inline>
+            <wp14:sizeRelH relativeFrom="margin">
+              <wp14:pctWidth>0</wp14:pctWidth>
+            </wp14:sizeRelH>
+            <wp14:sizeRelV relativeFrom="margin">
+              <wp14:pctHeight>0</wp14:pctHeight>
+            </wp14:sizeRelV>
+          </wp:anchor>
         </w:drawing>
       </w:r>
-    </w:p>
-    <w:p>
-      <w:pPr>
-        <w:rPr>
-          <w:sz w:val="24"/>
-          <w:szCs w:val="24"/>
-        </w:rPr>
-      </w:pPr>
-      <w:r>
-        <w:rPr>
-          <w:sz w:val="24"/>
-          <w:szCs w:val="24"/>
-        </w:rPr>
-        <w:t>Figure – Linux CLI showing route for Apache2 Service</w:t>
-      </w:r>
-    </w:p>
-    <w:p>
-      <w:pPr>
-        <w:rPr>
-          <w:sz w:val="24"/>
-          <w:szCs w:val="24"/>
-        </w:rPr>
-      </w:pPr>
-      <w:proofErr w:type="gramStart"/>
-      <w:r>
-        <w:rPr>
-          <w:sz w:val="24"/>
-          <w:szCs w:val="24"/>
-        </w:rPr>
-        <w:t>Figure  x</w:t>
-      </w:r>
-      <w:proofErr w:type="gramEnd"/>
-      <w:r>
-        <w:rPr>
-          <w:sz w:val="24"/>
-          <w:szCs w:val="24"/>
-        </w:rPr>
-        <w:t>, x and x show the CLI and how they may be used to find and look at process and service information in an alternative way to the GUI.</w:t>
+      <w:r>
+        <w:rPr>
+          <w:sz w:val="24"/>
+          <w:szCs w:val="24"/>
+        </w:rPr>
+        <w:t xml:space="preserve">improves file </w:t>
+      </w:r>
+      <w:r>
+        <w:rPr>
+          <w:sz w:val="24"/>
+          <w:szCs w:val="24"/>
+        </w:rPr>
+        <w:t>and volume storage and contain other features such as Defragmentation and Journaling.</w:t>
+      </w:r>
+      <w:r>
+        <w:rPr>
+          <w:sz w:val="24"/>
+          <w:szCs w:val="24"/>
+        </w:rPr>
+        <w:t xml:space="preserve"> On the other hand, EXT4 requires more disk usage compared to the older versions however this is to be expected with its higher complexity.</w:t>
+      </w:r>
+    </w:p>
+    <w:p>
+      <w:pPr>
+        <w:rPr>
+          <w:sz w:val="24"/>
+          <w:szCs w:val="24"/>
+        </w:rPr>
+      </w:pPr>
+      <w:r>
+        <w:rPr>
+          <w:sz w:val="24"/>
+          <w:szCs w:val="24"/>
+        </w:rPr>
+        <w:t xml:space="preserve">Figure – Comparison of iterations of EXT </w:t>
+      </w:r>
+      <w:r>
+        <w:rPr>
+          <w:sz w:val="24"/>
+          <w:szCs w:val="24"/>
+        </w:rPr>
+        <w:t>(</w:t>
+      </w:r>
+      <w:r>
+        <w:rPr>
+          <w:i/>
+          <w:iCs/>
+          <w:sz w:val="24"/>
+          <w:szCs w:val="24"/>
+        </w:rPr>
+        <w:t xml:space="preserve">Partition Wizard, </w:t>
+      </w:r>
+      <w:r>
+        <w:rPr>
+          <w:sz w:val="24"/>
+          <w:szCs w:val="24"/>
+        </w:rPr>
+        <w:t>2021)</w:t>
+      </w:r>
+    </w:p>
+    <w:p>
+      <w:pPr>
+        <w:rPr>
+          <w:sz w:val="24"/>
+          <w:szCs w:val="24"/>
+        </w:rPr>
+      </w:pPr>
+      <w:r>
+        <w:rPr>
+          <w:sz w:val="24"/>
+          <w:szCs w:val="24"/>
+        </w:rPr>
+        <w:t>Windows uses multiple different systems, the File Allocation Table (FAT) and New Technology File System (NTFS)</w:t>
+      </w:r>
+    </w:p>
+    <w:p>
+      <w:pPr>
+        <w:rPr>
+          <w:sz w:val="24"/>
+          <w:szCs w:val="24"/>
+        </w:rPr>
+      </w:pPr>
+    </w:p>
+    <w:p>
+      <w:pPr>
+        <w:rPr>
+          <w:sz w:val="24"/>
+          <w:szCs w:val="24"/>
+        </w:rPr>
+      </w:pPr>
+      <w:r>
+        <w:rPr>
+          <w:sz w:val="24"/>
+          <w:szCs w:val="24"/>
+        </w:rPr>
+        <w:t>Windows FAT NTFS</w:t>
+      </w:r>
+    </w:p>
+    <w:p>
+      <w:pPr>
+        <w:rPr>
+          <w:sz w:val="24"/>
+          <w:szCs w:val="24"/>
+        </w:rPr>
+      </w:pPr>
+      <w:r>
+        <w:rPr>
+          <w:sz w:val="24"/>
+          <w:szCs w:val="24"/>
+        </w:rPr>
+        <w:t>Windows server ReFS</w:t>
+      </w:r>
+    </w:p>
+    <w:p>
+      <w:pPr>
+        <w:rPr>
+          <w:sz w:val="24"/>
+          <w:szCs w:val="24"/>
+        </w:rPr>
+      </w:pPr>
+      <w:r>
+        <w:rPr>
+          <w:sz w:val="24"/>
+          <w:szCs w:val="24"/>
+        </w:rPr>
+        <w:t xml:space="preserve">Explain the structure and management of file systems in Linux, Windows, and Windows Server. </w:t>
+      </w:r>
+    </w:p>
+    <w:p>
+      <w:pPr>
+        <w:rPr>
+          <w:sz w:val="24"/>
+          <w:szCs w:val="24"/>
+        </w:rPr>
+      </w:pPr>
+      <w:r>
+        <w:rPr>
+          <w:sz w:val="24"/>
+          <w:szCs w:val="24"/>
+        </w:rPr>
+        <w:t xml:space="preserve"> Describe the hierarchical organization of files and directories in these operating systems. </w:t>
+      </w:r>
+    </w:p>
+    <w:p>
+      <w:pPr>
+        <w:rPr>
+          <w:sz w:val="24"/>
+          <w:szCs w:val="24"/>
+        </w:rPr>
+      </w:pPr>
+      <w:r>
+        <w:rPr>
+          <w:sz w:val="24"/>
+          <w:szCs w:val="24"/>
+        </w:rPr>
+        <w:t xml:space="preserve">Discuss the importance of file system permissions in securing data. </w:t>
+      </w:r>
+    </w:p>
+    <w:p>
+      <w:pPr>
+        <w:rPr>
+          <w:sz w:val="24"/>
+          <w:szCs w:val="24"/>
+        </w:rPr>
+      </w:pPr>
+      <w:r>
+        <w:rPr>
+          <w:sz w:val="24"/>
+          <w:szCs w:val="24"/>
+        </w:rPr>
+        <w:t xml:space="preserve"> Explain how file system permissions are managed differently across Linux, Windows, and Windows Server. </w:t>
+      </w:r>
+    </w:p>
+    <w:p>
+      <w:pPr>
+        <w:rPr>
+          <w:sz w:val="24"/>
+          <w:szCs w:val="24"/>
+        </w:rPr>
+      </w:pPr>
+      <w:r>
+        <w:rPr>
+          <w:sz w:val="24"/>
+          <w:szCs w:val="24"/>
+        </w:rPr>
+        <w:t>Provide an overview of command-line and GUI methods to create, modify, and delete files and directories</w:t>
+      </w:r>
+    </w:p>
+    <w:p>
+      <w:pPr>
+        <w:rPr>
+          <w:sz w:val="24"/>
+          <w:szCs w:val="24"/>
+        </w:rPr>
+      </w:pPr>
+      <w:r>
+        <w:rPr>
+          <w:sz w:val="24"/>
+          <w:szCs w:val="24"/>
+        </w:rPr>
+        <w:t>Compare FAT32, NTFS, ext4</w:t>
+      </w:r>
+    </w:p>
+    <w:p>
+      <w:pPr>
+        <w:rPr>
+          <w:sz w:val="24"/>
+          <w:szCs w:val="24"/>
+        </w:rPr>
+      </w:pPr>
+      <w:r>
+        <w:rPr>
+          <w:sz w:val="24"/>
+          <w:szCs w:val="24"/>
+        </w:rPr>
+        <w:lastRenderedPageBreak/>
+        <w:t>Features: performance, security, compatibility</w:t>
+      </w:r>
+    </w:p>
+    <w:p>
+      <w:pPr>
+        <w:rPr>
+          <w:sz w:val="24"/>
+          <w:szCs w:val="24"/>
+        </w:rPr>
+      </w:pPr>
+      <w:r>
+        <w:rPr>
+          <w:sz w:val="24"/>
+          <w:szCs w:val="24"/>
+        </w:rPr>
+        <w:t>Show how folders/files are created or managed</w:t>
       </w:r>
     </w:p>
     <w:p>
@@ -2676,57 +3828,158 @@
           <w:szCs w:val="26"/>
         </w:rPr>
       </w:pPr>
+      <w:bookmarkStart w:id="5" w:name="_Toc202859953"/>
       <w:r>
         <w:rPr>
           <w:sz w:val="26"/>
           <w:szCs w:val="26"/>
         </w:rPr>
-        <w:t>file systems</w:t>
-      </w:r>
-    </w:p>
-    <w:p>
-      <w:pPr>
-        <w:rPr>
-          <w:sz w:val="24"/>
-          <w:szCs w:val="24"/>
-        </w:rPr>
-      </w:pPr>
-      <w:r>
-        <w:rPr>
-          <w:sz w:val="24"/>
-          <w:szCs w:val="24"/>
-        </w:rPr>
-        <w:t>Compare FAT32, NTFS, ext4</w:t>
-      </w:r>
-    </w:p>
-    <w:p>
-      <w:pPr>
-        <w:rPr>
-          <w:sz w:val="24"/>
-          <w:szCs w:val="24"/>
-        </w:rPr>
-      </w:pPr>
-      <w:r>
-        <w:rPr>
-          <w:sz w:val="24"/>
-          <w:szCs w:val="24"/>
-        </w:rPr>
-        <w:t>Features: performance, security, compatibility</w:t>
-      </w:r>
-    </w:p>
-    <w:p>
-      <w:pPr>
-        <w:rPr>
-          <w:sz w:val="24"/>
-          <w:szCs w:val="24"/>
-        </w:rPr>
-      </w:pPr>
-      <w:r>
-        <w:rPr>
-          <w:sz w:val="24"/>
-          <w:szCs w:val="24"/>
-        </w:rPr>
-        <w:t>Show how folders/files are created or managed</w:t>
+        <w:t>user accounts and access control</w:t>
+      </w:r>
+      <w:bookmarkEnd w:id="5"/>
+    </w:p>
+    <w:p>
+      <w:pPr>
+        <w:rPr>
+          <w:sz w:val="24"/>
+          <w:szCs w:val="24"/>
+        </w:rPr>
+      </w:pPr>
+    </w:p>
+    <w:p>
+      <w:pPr>
+        <w:rPr>
+          <w:sz w:val="24"/>
+          <w:szCs w:val="24"/>
+        </w:rPr>
+      </w:pPr>
+    </w:p>
+    <w:p>
+      <w:pPr>
+        <w:rPr>
+          <w:sz w:val="24"/>
+          <w:szCs w:val="24"/>
+        </w:rPr>
+      </w:pPr>
+    </w:p>
+    <w:p>
+      <w:pPr>
+        <w:rPr>
+          <w:sz w:val="24"/>
+          <w:szCs w:val="24"/>
+        </w:rPr>
+      </w:pPr>
+      <w:r>
+        <w:rPr>
+          <w:sz w:val="24"/>
+          <w:szCs w:val="24"/>
+        </w:rPr>
+        <w:t>Describe the principles of user account management across different operating systems.</w:t>
+      </w:r>
+    </w:p>
+    <w:p>
+      <w:pPr>
+        <w:rPr>
+          <w:sz w:val="24"/>
+          <w:szCs w:val="24"/>
+        </w:rPr>
+      </w:pPr>
+      <w:r>
+        <w:rPr>
+          <w:sz w:val="24"/>
+          <w:szCs w:val="24"/>
+        </w:rPr>
+        <w:t>Explain the significance of user accounts in system security and resource management.</w:t>
+      </w:r>
+    </w:p>
+    <w:p>
+      <w:pPr>
+        <w:rPr>
+          <w:sz w:val="24"/>
+          <w:szCs w:val="24"/>
+        </w:rPr>
+      </w:pPr>
+      <w:r>
+        <w:rPr>
+          <w:sz w:val="24"/>
+          <w:szCs w:val="24"/>
+        </w:rPr>
+        <w:t>Explain the process of creating, modifying, and deleting user accounts in Linux, Windows, and Windows Server.</w:t>
+      </w:r>
+    </w:p>
+    <w:p>
+      <w:pPr>
+        <w:rPr>
+          <w:sz w:val="24"/>
+          <w:szCs w:val="24"/>
+        </w:rPr>
+      </w:pPr>
+      <w:r>
+        <w:rPr>
+          <w:sz w:val="24"/>
+          <w:szCs w:val="24"/>
+        </w:rPr>
+        <w:t>Discuss how access control is implemented using Access Control Lists (ACLs) and Role-Based Access Control (RBAC) in these systems.</w:t>
+      </w:r>
+    </w:p>
+    <w:p>
+      <w:pPr>
+        <w:rPr>
+          <w:sz w:val="24"/>
+          <w:szCs w:val="24"/>
+        </w:rPr>
+      </w:pPr>
+      <w:r>
+        <w:rPr>
+          <w:sz w:val="24"/>
+          <w:szCs w:val="24"/>
+        </w:rPr>
+        <w:t>Highlight the importance of access control in preventing unauthorized access and ensuring system integrity.</w:t>
+      </w:r>
+    </w:p>
+    <w:p>
+      <w:pPr>
+        <w:rPr>
+          <w:sz w:val="24"/>
+          <w:szCs w:val="24"/>
+        </w:rPr>
+      </w:pPr>
+      <w:r>
+        <w:rPr>
+          <w:sz w:val="24"/>
+          <w:szCs w:val="24"/>
+        </w:rPr>
+        <w:t>Types of user accounts (admin, standard, guest)</w:t>
+      </w:r>
+    </w:p>
+    <w:p>
+      <w:pPr>
+        <w:rPr>
+          <w:sz w:val="24"/>
+          <w:szCs w:val="24"/>
+        </w:rPr>
+      </w:pPr>
+      <w:r>
+        <w:rPr>
+          <w:sz w:val="24"/>
+          <w:szCs w:val="24"/>
+        </w:rPr>
+        <w:t>Permissions, groups, access rights</w:t>
+      </w:r>
+    </w:p>
+    <w:p>
+      <w:pPr>
+        <w:rPr>
+          <w:sz w:val="24"/>
+          <w:szCs w:val="24"/>
+        </w:rPr>
+      </w:pPr>
+      <w:r>
+        <w:rPr>
+          <w:sz w:val="24"/>
+          <w:szCs w:val="24"/>
+        </w:rPr>
+        <w:t>Password and account security</w:t>
       </w:r>
     </w:p>
     <w:p>
@@ -2745,151 +3998,210 @@
           <w:szCs w:val="26"/>
         </w:rPr>
       </w:pPr>
+      <w:bookmarkStart w:id="6" w:name="_Toc202859954"/>
       <w:r>
         <w:rPr>
           <w:sz w:val="26"/>
           <w:szCs w:val="26"/>
         </w:rPr>
-        <w:t>user accounts and access control</w:t>
-      </w:r>
-    </w:p>
-    <w:p>
-      <w:pPr>
-        <w:rPr>
-          <w:sz w:val="24"/>
-          <w:szCs w:val="24"/>
-        </w:rPr>
-      </w:pPr>
-      <w:r>
-        <w:rPr>
-          <w:sz w:val="24"/>
-          <w:szCs w:val="24"/>
-        </w:rPr>
-        <w:t>Types of user accounts (admin, standard, guest)</w:t>
-      </w:r>
-    </w:p>
-    <w:p>
-      <w:pPr>
-        <w:rPr>
-          <w:sz w:val="24"/>
-          <w:szCs w:val="24"/>
-        </w:rPr>
-      </w:pPr>
-      <w:r>
-        <w:rPr>
-          <w:sz w:val="24"/>
-          <w:szCs w:val="24"/>
-        </w:rPr>
-        <w:t>Permissions, groups, access rights</w:t>
-      </w:r>
-    </w:p>
-    <w:p>
-      <w:pPr>
-        <w:rPr>
-          <w:sz w:val="24"/>
-          <w:szCs w:val="24"/>
-        </w:rPr>
-      </w:pPr>
-      <w:r>
-        <w:rPr>
-          <w:sz w:val="24"/>
-          <w:szCs w:val="24"/>
-        </w:rPr>
-        <w:t>Password and account security</w:t>
-      </w:r>
-    </w:p>
-    <w:p>
-      <w:pPr>
-        <w:rPr>
-          <w:sz w:val="24"/>
-          <w:szCs w:val="24"/>
-        </w:rPr>
-      </w:pPr>
-    </w:p>
-    <w:p>
-      <w:pPr>
-        <w:pStyle w:val="Heading2"/>
+        <w:t>memory management</w:t>
+      </w:r>
+      <w:bookmarkEnd w:id="6"/>
+    </w:p>
+    <w:p>
+      <w:pPr>
+        <w:rPr>
+          <w:sz w:val="24"/>
+          <w:szCs w:val="24"/>
+        </w:rPr>
+      </w:pPr>
+    </w:p>
+    <w:p>
+      <w:pPr>
+        <w:rPr>
+          <w:sz w:val="24"/>
+          <w:szCs w:val="24"/>
+        </w:rPr>
+      </w:pPr>
+      <w:r>
+        <w:rPr>
+          <w:sz w:val="24"/>
+          <w:szCs w:val="24"/>
+        </w:rPr>
+        <w:t>Describe the principles of memory management in various operating systems.</w:t>
+      </w:r>
+    </w:p>
+    <w:p>
+      <w:pPr>
+        <w:rPr>
+          <w:sz w:val="24"/>
+          <w:szCs w:val="24"/>
+        </w:rPr>
+      </w:pPr>
+      <w:r>
+        <w:rPr>
+          <w:sz w:val="24"/>
+          <w:szCs w:val="24"/>
+        </w:rPr>
+        <w:lastRenderedPageBreak/>
+        <w:t>Cover key concepts such as stack, heap, shared memory, virtual memory, addressing, paging, swapping, buffers, and ring buffer</w:t>
+      </w:r>
+      <w:r>
+        <w:rPr>
+          <w:sz w:val="24"/>
+          <w:szCs w:val="24"/>
+        </w:rPr>
+        <w:t>s</w:t>
+      </w:r>
+    </w:p>
+    <w:p>
+      <w:pPr>
+        <w:rPr>
+          <w:sz w:val="24"/>
+          <w:szCs w:val="24"/>
+        </w:rPr>
+      </w:pPr>
+      <w:r>
+        <w:rPr>
+          <w:sz w:val="24"/>
+          <w:szCs w:val="24"/>
+        </w:rPr>
+        <w:t>Explain how different operating systems handle memory management tasks.</w:t>
+      </w:r>
+    </w:p>
+    <w:p>
+      <w:pPr>
+        <w:rPr>
+          <w:sz w:val="24"/>
+          <w:szCs w:val="24"/>
+        </w:rPr>
+      </w:pPr>
+      <w:r>
+        <w:rPr>
+          <w:sz w:val="24"/>
+          <w:szCs w:val="24"/>
+        </w:rPr>
+        <w:t>Discuss the significance of efficient memory management in system performance and stability.</w:t>
+      </w:r>
+    </w:p>
+    <w:p>
+      <w:pPr>
+        <w:rPr>
+          <w:sz w:val="24"/>
+          <w:szCs w:val="24"/>
+        </w:rPr>
+      </w:pPr>
+      <w:r>
+        <w:rPr>
+          <w:sz w:val="24"/>
+          <w:szCs w:val="24"/>
+        </w:rPr>
+        <w:t>Compare and contrast the memory management techniques used by Linux, Windows, and Windows Server.</w:t>
+      </w:r>
+    </w:p>
+    <w:p>
+      <w:pPr>
+        <w:rPr>
+          <w:sz w:val="24"/>
+          <w:szCs w:val="24"/>
+        </w:rPr>
+      </w:pPr>
+      <w:r>
+        <w:rPr>
+          <w:sz w:val="24"/>
+          <w:szCs w:val="24"/>
+        </w:rPr>
+        <w:t>Virtual memory, paging, RAM usage</w:t>
+      </w:r>
+    </w:p>
+    <w:p>
+      <w:pPr>
+        <w:rPr>
+          <w:sz w:val="24"/>
+          <w:szCs w:val="24"/>
+        </w:rPr>
+      </w:pPr>
+      <w:r>
+        <w:rPr>
+          <w:sz w:val="24"/>
+          <w:szCs w:val="24"/>
+        </w:rPr>
+        <w:t>Swap files/page files</w:t>
+      </w:r>
+    </w:p>
+    <w:p>
+      <w:pPr>
+        <w:rPr>
+          <w:sz w:val="24"/>
+          <w:szCs w:val="24"/>
+        </w:rPr>
+      </w:pPr>
+      <w:r>
+        <w:rPr>
+          <w:sz w:val="24"/>
+          <w:szCs w:val="24"/>
+        </w:rPr>
+        <w:t>Memory limits per user/app</w:t>
+      </w:r>
+    </w:p>
+    <w:p>
+      <w:pPr>
+        <w:rPr>
+          <w:sz w:val="24"/>
+          <w:szCs w:val="24"/>
+        </w:rPr>
+      </w:pPr>
+    </w:p>
+    <w:p>
+      <w:pPr>
+        <w:pStyle w:val="Heading1"/>
         <w:rPr>
           <w:sz w:val="26"/>
           <w:szCs w:val="26"/>
         </w:rPr>
       </w:pPr>
+      <w:bookmarkStart w:id="7" w:name="_Toc202859955"/>
       <w:r>
         <w:rPr>
           <w:sz w:val="26"/>
           <w:szCs w:val="26"/>
         </w:rPr>
-        <w:t>memory management</w:t>
-      </w:r>
-    </w:p>
-    <w:p>
-      <w:pPr>
-        <w:rPr>
-          <w:sz w:val="24"/>
-          <w:szCs w:val="24"/>
-        </w:rPr>
-      </w:pPr>
-      <w:r>
-        <w:rPr>
-          <w:sz w:val="24"/>
-          <w:szCs w:val="24"/>
-        </w:rPr>
-        <w:t>Virtual memory, paging, RAM usage</w:t>
-      </w:r>
-    </w:p>
-    <w:p>
-      <w:pPr>
-        <w:rPr>
-          <w:sz w:val="24"/>
-          <w:szCs w:val="24"/>
-        </w:rPr>
-      </w:pPr>
-      <w:r>
-        <w:rPr>
-          <w:sz w:val="24"/>
-          <w:szCs w:val="24"/>
-        </w:rPr>
-        <w:t>Swap files/page files</w:t>
-      </w:r>
-    </w:p>
-    <w:p>
-      <w:pPr>
-        <w:rPr>
-          <w:sz w:val="24"/>
-          <w:szCs w:val="24"/>
-        </w:rPr>
-      </w:pPr>
-      <w:r>
-        <w:rPr>
-          <w:sz w:val="24"/>
-          <w:szCs w:val="24"/>
-        </w:rPr>
-        <w:t>Memory limits per user/app</w:t>
-      </w:r>
-    </w:p>
-    <w:p>
-      <w:pPr>
-        <w:rPr>
-          <w:sz w:val="24"/>
-          <w:szCs w:val="24"/>
-        </w:rPr>
-      </w:pPr>
-    </w:p>
-    <w:p>
-      <w:pPr>
-        <w:pStyle w:val="Heading1"/>
+        <w:t>Security risks and management strategies</w:t>
+      </w:r>
+      <w:bookmarkEnd w:id="7"/>
+    </w:p>
+    <w:p>
+      <w:pPr>
+        <w:rPr>
+          <w:sz w:val="24"/>
+          <w:szCs w:val="24"/>
+        </w:rPr>
+      </w:pPr>
+      <w:r>
+        <w:rPr>
+          <w:sz w:val="24"/>
+          <w:szCs w:val="24"/>
+        </w:rPr>
+        <w:t>a</w:t>
+      </w:r>
+    </w:p>
+    <w:p>
+      <w:pPr>
+        <w:pStyle w:val="Heading2"/>
         <w:rPr>
           <w:sz w:val="26"/>
           <w:szCs w:val="26"/>
         </w:rPr>
       </w:pPr>
+      <w:bookmarkStart w:id="8" w:name="_Toc202859956"/>
       <w:r>
         <w:rPr>
           <w:sz w:val="26"/>
           <w:szCs w:val="26"/>
         </w:rPr>
-        <w:t>Security risks and management strategies</w:t>
-      </w:r>
+        <w:t>OS vulnerabilities</w:t>
+      </w:r>
+      <w:bookmarkEnd w:id="8"/>
     </w:p>
     <w:p>
       <w:pPr>
@@ -2914,13 +4226,15 @@
           <w:szCs w:val="26"/>
         </w:rPr>
       </w:pPr>
+      <w:bookmarkStart w:id="9" w:name="_Toc202859957"/>
       <w:r>
         <w:rPr>
           <w:sz w:val="26"/>
           <w:szCs w:val="26"/>
         </w:rPr>
-        <w:t>OS vulnerabilities</w:t>
-      </w:r>
+        <w:t>management strategies</w:t>
+      </w:r>
+      <w:bookmarkEnd w:id="9"/>
     </w:p>
     <w:p>
       <w:pPr>
@@ -2939,52 +4253,21 @@
     </w:p>
     <w:p>
       <w:pPr>
-        <w:pStyle w:val="Heading2"/>
+        <w:pStyle w:val="Heading1"/>
         <w:rPr>
           <w:sz w:val="26"/>
           <w:szCs w:val="26"/>
         </w:rPr>
       </w:pPr>
+      <w:bookmarkStart w:id="10" w:name="_Toc202859958"/>
       <w:r>
         <w:rPr>
           <w:sz w:val="26"/>
           <w:szCs w:val="26"/>
         </w:rPr>
-        <w:t>management strategies</w:t>
-      </w:r>
-    </w:p>
-    <w:p>
-      <w:pPr>
-        <w:rPr>
-          <w:sz w:val="24"/>
-          <w:szCs w:val="24"/>
-        </w:rPr>
-      </w:pPr>
-      <w:r>
-        <w:rPr>
-          <w:sz w:val="24"/>
-          <w:szCs w:val="24"/>
-        </w:rPr>
-        <w:t>a</w:t>
-      </w:r>
-    </w:p>
-    <w:p>
-      <w:pPr>
-        <w:pStyle w:val="Heading1"/>
-        <w:rPr>
-          <w:sz w:val="26"/>
-          <w:szCs w:val="26"/>
-        </w:rPr>
-      </w:pPr>
-      <w:bookmarkStart w:id="1" w:name="_Toc130287584"/>
-      <w:r>
-        <w:rPr>
-          <w:sz w:val="26"/>
-          <w:szCs w:val="26"/>
-        </w:rPr>
         <w:t>References</w:t>
       </w:r>
-      <w:bookmarkEnd w:id="1"/>
+      <w:bookmarkEnd w:id="10"/>
     </w:p>
     <w:p>
       <w:pPr>
@@ -2999,7 +4282,7 @@
       </w:pPr>
     </w:p>
     <w:sectPr>
-      <w:footerReference w:type="default" r:id="rId19"/>
+      <w:footerReference w:type="default" r:id="rId21"/>
       <w:pgSz w:w="11906" w:h="16838"/>
       <w:pgMar w:top="1440" w:right="1800" w:bottom="1440" w:left="1800" w:header="720" w:footer="720" w:gutter="0"/>
       <w:pgNumType w:start="0"/>
@@ -3134,7 +4417,7 @@
             <w:noProof/>
             <w:snapToGrid w:val="0"/>
           </w:rPr>
-          <w:t>07/07/2025</w:t>
+          <w:t>08/07/2025</w:t>
         </w:r>
         <w:r>
           <w:rPr>
@@ -5281,7 +6564,6 @@
   <w:style w:type="character" w:default="1" w:styleId="DefaultParagraphFont">
     <w:name w:val="Default Paragraph Font"/>
     <w:uiPriority w:val="1"/>
-    <w:semiHidden/>
     <w:unhideWhenUsed/>
   </w:style>
   <w:style w:type="table" w:default="1" w:styleId="TableNormal">
@@ -6089,6 +7371,18 @@
       <w:spacing w:val="15"/>
       <w:sz w:val="22"/>
       <w:szCs w:val="22"/>
+    </w:rPr>
+  </w:style>
+  <w:style w:type="character" w:styleId="UnresolvedMention">
+    <w:name w:val="Unresolved Mention"/>
+    <w:basedOn w:val="DefaultParagraphFont"/>
+    <w:uiPriority w:val="99"/>
+    <w:semiHidden/>
+    <w:unhideWhenUsed/>
+    <w:rsid w:val="0086144B"/>
+    <w:rPr>
+      <w:color w:val="605E5C"/>
+      <w:shd w:val="clear" w:color="auto" w:fill="E1DFDD"/>
     </w:rPr>
   </w:style>
 </w:styles>
@@ -6637,16 +7931,16 @@
 </file>
 
 <file path=customXml/item2.xml><?xml version="1.0" encoding="utf-8"?>
+<b:Sources xmlns:b="http://schemas.openxmlformats.org/officeDocument/2006/bibliography" xmlns="http://schemas.openxmlformats.org/officeDocument/2006/bibliography" SelectedStyle="\APASixthEditionOfficeOnline.xsl" StyleName="APA" Version="6"/>
+</file>
+
+<file path=customXml/item3.xml><?xml version="1.0" encoding="utf-8"?>
 <?mso-contentType ?>
 <FormTemplates xmlns="http://schemas.microsoft.com/sharepoint/v3/contenttype/forms">
   <Display>DocumentLibraryForm</Display>
   <Edit>DocumentLibraryForm</Edit>
   <New>DocumentLibraryForm</New>
 </FormTemplates>
-</file>
-
-<file path=customXml/item3.xml><?xml version="1.0" encoding="utf-8"?>
-<b:Sources xmlns:b="http://schemas.openxmlformats.org/officeDocument/2006/bibliography" xmlns="http://schemas.openxmlformats.org/officeDocument/2006/bibliography" SelectedStyle="\APASixthEditionOfficeOnline.xsl" StyleName="APA" Version="6"/>
 </file>
 
 <file path=customXml/itemProps1.xml><?xml version="1.0" encoding="utf-8"?>
@@ -6669,17 +7963,17 @@
 </file>
 
 <file path=customXml/itemProps2.xml><?xml version="1.0" encoding="utf-8"?>
+<ds:datastoreItem xmlns:ds="http://schemas.openxmlformats.org/officeDocument/2006/customXml" ds:itemID="{93F3EFEB-17F2-4428-9B7D-3F74E65F7572}">
+  <ds:schemaRefs>
+    <ds:schemaRef ds:uri="http://schemas.openxmlformats.org/officeDocument/2006/bibliography"/>
+  </ds:schemaRefs>
+</ds:datastoreItem>
+</file>
+
+<file path=customXml/itemProps3.xml><?xml version="1.0" encoding="utf-8"?>
 <ds:datastoreItem xmlns:ds="http://schemas.openxmlformats.org/officeDocument/2006/customXml" ds:itemID="{CAB1111E-B29A-41A9-BF57-61D17CE24E23}">
   <ds:schemaRefs>
     <ds:schemaRef ds:uri="http://schemas.microsoft.com/sharepoint/v3/contenttype/forms"/>
   </ds:schemaRefs>
 </ds:datastoreItem>
-</file>
-
-<file path=customXml/itemProps3.xml><?xml version="1.0" encoding="utf-8"?>
-<ds:datastoreItem xmlns:ds="http://schemas.openxmlformats.org/officeDocument/2006/customXml" ds:itemID="{93F3EFEB-17F2-4428-9B7D-3F74E65F7572}">
-  <ds:schemaRefs>
-    <ds:schemaRef ds:uri="http://schemas.openxmlformats.org/officeDocument/2006/bibliography"/>
-  </ds:schemaRefs>
-</ds:datastoreItem>
 </file>
</xml_diff>

<commit_message>
first 3 sections of CW1 near complete
</commit_message>
<xml_diff>
--- a/401_OperatingSystems/assignments/15228802_401IT_CW1.docx
+++ b/401_OperatingSystems/assignments/15228802_401IT_CW1.docx
@@ -1902,16 +1902,31 @@
       <w:bookmarkEnd w:id="0"/>
     </w:p>
     <w:p>
-      <w:fldSimple w:instr=" TOC \h \z \c &quot;Figure&quot; ">
-        <w:r>
-          <w:rPr>
-            <w:b/>
-            <w:bCs/>
-            <w:noProof/>
-          </w:rPr>
-          <w:t>No table of figures entries found.</w:t>
-        </w:r>
-      </w:fldSimple>
+      <w:r>
+        <w:fldChar w:fldCharType="begin"/>
+      </w:r>
+      <w:r>
+        <w:instrText xml:space="preserve"> TOC \h \z \c "Figure" </w:instrText>
+      </w:r>
+      <w:r>
+        <w:fldChar w:fldCharType="separate"/>
+      </w:r>
+      <w:r>
+        <w:rPr>
+          <w:b/>
+          <w:bCs/>
+          <w:noProof/>
+        </w:rPr>
+        <w:t>No table of figures entries found.</w:t>
+      </w:r>
+      <w:r>
+        <w:rPr>
+          <w:b/>
+          <w:bCs/>
+          <w:noProof/>
+        </w:rPr>
+        <w:fldChar w:fldCharType="end"/>
+      </w:r>
       <w:r>
         <w:br w:type="page"/>
       </w:r>
@@ -2049,239 +2064,14 @@
           <w:sz w:val="24"/>
           <w:szCs w:val="24"/>
         </w:rPr>
-        <w:t xml:space="preserve">rocess is a program that requires initiation manually and is unnecessary to the function of the system. </w:t>
-      </w:r>
-      <w:r>
-        <w:rPr>
-          <w:sz w:val="24"/>
-          <w:szCs w:val="24"/>
-        </w:rPr>
-        <w:t xml:space="preserve">Processes are made of attributes to help the OS manage and control it. These being stored in the Process Control Block (PCB). </w:t>
-      </w:r>
-      <w:r>
-        <w:rPr>
-          <w:sz w:val="24"/>
-          <w:szCs w:val="24"/>
-        </w:rPr>
-        <w:t>The PCB stores these attributes:</w:t>
-      </w:r>
-    </w:p>
-    <w:p>
-      <w:pPr>
-        <w:pStyle w:val="ListParagraph"/>
-        <w:numPr>
-          <w:ilvl w:val="0"/>
-          <w:numId w:val="19"/>
-        </w:numPr>
-        <w:rPr>
-          <w:sz w:val="24"/>
-          <w:szCs w:val="24"/>
-        </w:rPr>
-      </w:pPr>
-      <w:r>
-        <w:rPr>
-          <w:sz w:val="24"/>
-          <w:szCs w:val="24"/>
-        </w:rPr>
-        <w:t>Process States</w:t>
-      </w:r>
-    </w:p>
-    <w:p>
-      <w:pPr>
-        <w:pStyle w:val="ListParagraph"/>
-        <w:numPr>
-          <w:ilvl w:val="0"/>
-          <w:numId w:val="19"/>
-        </w:numPr>
-        <w:rPr>
-          <w:sz w:val="24"/>
-          <w:szCs w:val="24"/>
-        </w:rPr>
-      </w:pPr>
-      <w:r>
-        <w:rPr>
-          <w:sz w:val="24"/>
-          <w:szCs w:val="24"/>
-        </w:rPr>
-        <w:t>Process ID</w:t>
-      </w:r>
-    </w:p>
-    <w:p>
-      <w:pPr>
-        <w:pStyle w:val="ListParagraph"/>
-        <w:numPr>
-          <w:ilvl w:val="0"/>
-          <w:numId w:val="19"/>
-        </w:numPr>
-        <w:rPr>
-          <w:sz w:val="24"/>
-          <w:szCs w:val="24"/>
-        </w:rPr>
-      </w:pPr>
-      <w:r>
-        <w:rPr>
-          <w:sz w:val="24"/>
-          <w:szCs w:val="24"/>
-        </w:rPr>
-        <w:t>Priority levels</w:t>
-      </w:r>
-    </w:p>
-    <w:p>
-      <w:pPr>
-        <w:pStyle w:val="ListParagraph"/>
-        <w:numPr>
-          <w:ilvl w:val="0"/>
-          <w:numId w:val="19"/>
-        </w:numPr>
-        <w:rPr>
-          <w:sz w:val="24"/>
-          <w:szCs w:val="24"/>
-        </w:rPr>
-      </w:pPr>
-      <w:r>
-        <w:rPr>
-          <w:sz w:val="24"/>
-          <w:szCs w:val="24"/>
-        </w:rPr>
-        <w:t>Input Output Information</w:t>
-      </w:r>
-    </w:p>
-    <w:p>
-      <w:pPr>
-        <w:pStyle w:val="ListParagraph"/>
-        <w:numPr>
-          <w:ilvl w:val="0"/>
-          <w:numId w:val="19"/>
-        </w:numPr>
-        <w:rPr>
-          <w:sz w:val="24"/>
-          <w:szCs w:val="24"/>
-        </w:rPr>
-      </w:pPr>
-      <w:r>
-        <w:rPr>
-          <w:sz w:val="24"/>
-          <w:szCs w:val="24"/>
-        </w:rPr>
-        <w:t>File Descriptors</w:t>
-      </w:r>
-    </w:p>
-    <w:p>
-      <w:pPr>
-        <w:pStyle w:val="ListParagraph"/>
-        <w:numPr>
-          <w:ilvl w:val="0"/>
-          <w:numId w:val="19"/>
-        </w:numPr>
-        <w:rPr>
-          <w:sz w:val="24"/>
-          <w:szCs w:val="24"/>
-        </w:rPr>
-      </w:pPr>
-      <w:r>
-        <w:rPr>
-          <w:sz w:val="24"/>
-          <w:szCs w:val="24"/>
-        </w:rPr>
-        <w:t>Account Information</w:t>
-      </w:r>
-    </w:p>
-    <w:p>
-      <w:pPr>
-        <w:pStyle w:val="ListParagraph"/>
-        <w:numPr>
-          <w:ilvl w:val="0"/>
-          <w:numId w:val="19"/>
-        </w:numPr>
-        <w:rPr>
-          <w:sz w:val="24"/>
-          <w:szCs w:val="24"/>
-        </w:rPr>
-      </w:pPr>
-      <w:r>
-        <w:rPr>
-          <w:sz w:val="24"/>
-          <w:szCs w:val="24"/>
-        </w:rPr>
-        <w:t>Memory Management Information</w:t>
-      </w:r>
-    </w:p>
-    <w:p>
-      <w:pPr>
-        <w:spacing w:before="0" w:after="0" w:line="240" w:lineRule="auto"/>
-        <w:rPr>
-          <w:rFonts w:ascii="Times New Roman" w:eastAsia="Times New Roman" w:hAnsi="Times New Roman" w:cs="Times New Roman"/>
-          <w:sz w:val="24"/>
-          <w:szCs w:val="24"/>
-        </w:rPr>
-      </w:pPr>
-      <w:r>
-        <w:rPr>
-          <w:rFonts w:ascii="Times New Roman" w:eastAsia="Times New Roman" w:hAnsi="Times New Roman" w:cs="Times New Roman"/>
-          <w:sz w:val="24"/>
-          <w:szCs w:val="24"/>
-        </w:rPr>
-        <w:t>(GeeksforGeeks, 2024)</w:t>
-      </w:r>
-    </w:p>
-    <w:p>
-      <w:pPr>
-        <w:spacing w:before="0" w:after="0" w:line="240" w:lineRule="auto"/>
-        <w:rPr>
-          <w:rFonts w:ascii="Times New Roman" w:eastAsia="Times New Roman" w:hAnsi="Times New Roman" w:cs="Times New Roman"/>
-          <w:sz w:val="24"/>
-          <w:szCs w:val="24"/>
-        </w:rPr>
-      </w:pPr>
-    </w:p>
-    <w:p>
-      <w:pPr>
-        <w:rPr>
-          <w:sz w:val="24"/>
-          <w:szCs w:val="24"/>
-        </w:rPr>
-      </w:pPr>
-      <w:r>
-        <w:rPr>
-          <w:sz w:val="24"/>
-          <w:szCs w:val="24"/>
-        </w:rPr>
-        <w:t>The</w:t>
-      </w:r>
-      <w:r>
-        <w:rPr>
-          <w:sz w:val="24"/>
-          <w:szCs w:val="24"/>
-        </w:rPr>
-        <w:t xml:space="preserve"> PCB</w:t>
-      </w:r>
-      <w:r>
-        <w:rPr>
-          <w:sz w:val="24"/>
-          <w:szCs w:val="24"/>
-        </w:rPr>
-        <w:t xml:space="preserve"> help the system share resources more effectively, </w:t>
-      </w:r>
-      <w:r>
-        <w:rPr>
-          <w:sz w:val="24"/>
-          <w:szCs w:val="24"/>
-        </w:rPr>
-        <w:t>it also allows the system to isolate processes, meaning ‘one process doesn’t inadvertently interfere with another’.</w:t>
-      </w:r>
-      <w:r>
-        <w:rPr>
-          <w:sz w:val="24"/>
-          <w:szCs w:val="24"/>
-        </w:rPr>
-        <w:t xml:space="preserve"> </w:t>
-      </w:r>
-      <w:r>
-        <w:rPr>
-          <w:sz w:val="24"/>
-          <w:szCs w:val="24"/>
-        </w:rPr>
-        <w:t>(Vaishnav, 2022)</w:t>
+        <w:t>rocess is a program that requires initiation manually and is unnecessary to the function of the system.</w:t>
+      </w:r>
+      <w:r>
+        <w:rPr>
+          <w:sz w:val="24"/>
+          <w:szCs w:val="24"/>
+        </w:rPr>
+        <w:t xml:space="preserve"> See Appendix 1 for more details about how processes work.</w:t>
       </w:r>
     </w:p>
     <w:p>
@@ -2371,7 +2161,6 @@
           <w:sz w:val="24"/>
           <w:szCs w:val="24"/>
         </w:rPr>
-        <w:lastRenderedPageBreak/>
         <w:t>vim (text editor)</w:t>
       </w:r>
     </w:p>
@@ -2406,6 +2195,7 @@
         <w:rPr>
           <w:noProof/>
         </w:rPr>
+        <w:lastRenderedPageBreak/>
         <w:drawing>
           <wp:inline distT="0" distB="0" distL="0" distR="0" wp14:anchorId="74B19C80" wp14:editId="5CF41271">
             <wp:extent cx="5080000" cy="4025900"/>
@@ -2468,7 +2258,84 @@
           <w:sz w:val="24"/>
           <w:szCs w:val="24"/>
         </w:rPr>
-        <w:t>Figure – Linux Task Manager - Processes</w:t>
+        <w:t xml:space="preserve">Figure – Linux Task Manager </w:t>
+      </w:r>
+      <w:r>
+        <w:rPr>
+          <w:sz w:val="24"/>
+          <w:szCs w:val="24"/>
+        </w:rPr>
+        <w:t>–</w:t>
+      </w:r>
+      <w:r>
+        <w:rPr>
+          <w:sz w:val="24"/>
+          <w:szCs w:val="24"/>
+        </w:rPr>
+        <w:t xml:space="preserve"> Processes</w:t>
+      </w:r>
+    </w:p>
+    <w:p>
+      <w:pPr>
+        <w:rPr>
+          <w:sz w:val="24"/>
+          <w:szCs w:val="24"/>
+        </w:rPr>
+      </w:pPr>
+      <w:r>
+        <w:rPr>
+          <w:sz w:val="24"/>
+          <w:szCs w:val="24"/>
+        </w:rPr>
+        <w:t>On Linux, commands are used such as ‘kill’ to terminate a process using its PID, and  others such as ‘</w:t>
+      </w:r>
+      <w:proofErr w:type="spellStart"/>
+      <w:r>
+        <w:rPr>
+          <w:sz w:val="24"/>
+          <w:szCs w:val="24"/>
+        </w:rPr>
+        <w:t>ps</w:t>
+      </w:r>
+      <w:proofErr w:type="spellEnd"/>
+      <w:r>
+        <w:rPr>
+          <w:sz w:val="24"/>
+          <w:szCs w:val="24"/>
+        </w:rPr>
+        <w:t>’, ‘top’ ‘</w:t>
+      </w:r>
+      <w:proofErr w:type="spellStart"/>
+      <w:r>
+        <w:rPr>
+          <w:sz w:val="24"/>
+          <w:szCs w:val="24"/>
+        </w:rPr>
+        <w:t>htop</w:t>
+      </w:r>
+      <w:proofErr w:type="spellEnd"/>
+      <w:r>
+        <w:rPr>
+          <w:sz w:val="24"/>
+          <w:szCs w:val="24"/>
+        </w:rPr>
+        <w:t>’ and ‘</w:t>
+      </w:r>
+      <w:proofErr w:type="spellStart"/>
+      <w:r>
+        <w:rPr>
+          <w:sz w:val="24"/>
+          <w:szCs w:val="24"/>
+        </w:rPr>
+        <w:t>systemctl</w:t>
+      </w:r>
+      <w:proofErr w:type="spellEnd"/>
+      <w:r>
+        <w:rPr>
+          <w:sz w:val="24"/>
+          <w:szCs w:val="24"/>
+        </w:rPr>
+        <w:t>’ to manage processes and services.</w:t>
       </w:r>
     </w:p>
     <w:p>
@@ -2670,7 +2537,84 @@
           <w:sz w:val="24"/>
           <w:szCs w:val="24"/>
         </w:rPr>
-        <w:t>Figure – Windows Task Manager - Processes</w:t>
+        <w:t xml:space="preserve">Figure – Windows Task Manager </w:t>
+      </w:r>
+      <w:r>
+        <w:rPr>
+          <w:sz w:val="24"/>
+          <w:szCs w:val="24"/>
+        </w:rPr>
+        <w:t>–</w:t>
+      </w:r>
+      <w:r>
+        <w:rPr>
+          <w:sz w:val="24"/>
+          <w:szCs w:val="24"/>
+        </w:rPr>
+        <w:t xml:space="preserve"> Processes</w:t>
+      </w:r>
+    </w:p>
+    <w:p>
+      <w:pPr>
+        <w:rPr>
+          <w:sz w:val="24"/>
+          <w:szCs w:val="24"/>
+        </w:rPr>
+      </w:pPr>
+      <w:r>
+        <w:rPr>
+          <w:sz w:val="24"/>
+          <w:szCs w:val="24"/>
+        </w:rPr>
+        <w:t>On Windows, the language differs to Linux however the same actions can be performed. ‘</w:t>
+      </w:r>
+      <w:proofErr w:type="spellStart"/>
+      <w:r>
+        <w:rPr>
+          <w:sz w:val="24"/>
+          <w:szCs w:val="24"/>
+        </w:rPr>
+        <w:t>taskkill</w:t>
+      </w:r>
+      <w:proofErr w:type="spellEnd"/>
+      <w:r>
+        <w:rPr>
+          <w:sz w:val="24"/>
+          <w:szCs w:val="24"/>
+        </w:rPr>
+        <w:t>’ is used to terminate a process with its PID, other commands which help manage the process and services include ‘</w:t>
+      </w:r>
+      <w:proofErr w:type="spellStart"/>
+      <w:r>
+        <w:rPr>
+          <w:sz w:val="24"/>
+          <w:szCs w:val="24"/>
+        </w:rPr>
+        <w:t>tasklist</w:t>
+      </w:r>
+      <w:proofErr w:type="spellEnd"/>
+      <w:r>
+        <w:rPr>
+          <w:sz w:val="24"/>
+          <w:szCs w:val="24"/>
+        </w:rPr>
+        <w:t>’, ‘net start’ and ‘</w:t>
+      </w:r>
+      <w:proofErr w:type="spellStart"/>
+      <w:r>
+        <w:rPr>
+          <w:sz w:val="24"/>
+          <w:szCs w:val="24"/>
+        </w:rPr>
+        <w:t>sc</w:t>
+      </w:r>
+      <w:proofErr w:type="spellEnd"/>
+      <w:r>
+        <w:rPr>
+          <w:sz w:val="24"/>
+          <w:szCs w:val="24"/>
+        </w:rPr>
+        <w:t xml:space="preserve"> query’.</w:t>
       </w:r>
     </w:p>
     <w:p>
@@ -2850,8 +2794,20 @@
           <w:sz w:val="24"/>
           <w:szCs w:val="24"/>
         </w:rPr>
-        <w:t>Operating System - Services - Tutorialspoint</w:t>
-      </w:r>
+        <w:t xml:space="preserve">Operating System - Services - </w:t>
+      </w:r>
+      <w:proofErr w:type="spellStart"/>
+      <w:r>
+        <w:rPr>
+          <w:rFonts w:ascii="Times New Roman" w:eastAsia="Times New Roman" w:hAnsi="Times New Roman" w:cs="Times New Roman"/>
+          <w:i/>
+          <w:iCs/>
+          <w:sz w:val="24"/>
+          <w:szCs w:val="24"/>
+        </w:rPr>
+        <w:t>Tutorialspoint</w:t>
+      </w:r>
+      <w:proofErr w:type="spellEnd"/>
       <w:r>
         <w:rPr>
           <w:rFonts w:ascii="Times New Roman" w:eastAsia="Times New Roman" w:hAnsi="Times New Roman" w:cs="Times New Roman"/>
@@ -3052,11 +3008,12 @@
       </w:pPr>
       <w:r>
         <w:rPr>
+          <w:noProof/>
           <w:sz w:val="24"/>
           <w:szCs w:val="24"/>
         </w:rPr>
         <w:drawing>
-          <wp:inline distT="0" distB="0" distL="0" distR="0" wp14:anchorId="36CD7779" wp14:editId="3A1D5DB0">
+          <wp:inline distT="0" distB="0" distL="0" distR="0" wp14:anchorId="36CD7779" wp14:editId="760D7780">
             <wp:extent cx="5274310" cy="3588385"/>
             <wp:effectExtent l="0" t="0" r="2540" b="0"/>
             <wp:docPr id="1682453638" name="Picture 1" descr="A screenshot of a computer&#10;&#10;AI-generated content may be incorrect."/>
@@ -3327,12 +3284,13 @@
       </w:pPr>
       <w:r>
         <w:rPr>
+          <w:noProof/>
           <w:sz w:val="24"/>
           <w:szCs w:val="24"/>
         </w:rPr>
         <w:lastRenderedPageBreak/>
         <w:drawing>
-          <wp:inline distT="0" distB="0" distL="0" distR="0" wp14:anchorId="6DF3566F" wp14:editId="15D2A45D">
+          <wp:inline distT="0" distB="0" distL="0" distR="0" wp14:anchorId="6DF3566F" wp14:editId="02C4E1FC">
             <wp:extent cx="5274310" cy="3185795"/>
             <wp:effectExtent l="0" t="0" r="2540" b="0"/>
             <wp:docPr id="922554811" name="Picture 1" descr="A screenshot of a computer&#10;&#10;AI-generated content may be incorrect."/>
@@ -3407,6 +3365,14 @@
     </w:p>
     <w:p>
       <w:pPr>
+        <w:rPr>
+          <w:sz w:val="24"/>
+          <w:szCs w:val="24"/>
+        </w:rPr>
+      </w:pPr>
+    </w:p>
+    <w:p>
+      <w:pPr>
         <w:pStyle w:val="Heading2"/>
         <w:rPr>
           <w:sz w:val="26"/>
@@ -3476,17 +3442,50 @@
     </w:p>
     <w:p>
       <w:pPr>
-        <w:rPr>
-          <w:sz w:val="24"/>
-          <w:szCs w:val="24"/>
-        </w:rPr>
-      </w:pPr>
-      <w:r>
-        <w:rPr>
-          <w:sz w:val="24"/>
-          <w:szCs w:val="24"/>
-        </w:rPr>
-        <w:t>Linux uses a file system designed specifically for Linux in 1992. The Extended File System has multiple iterations, but currently is on its 4</w:t>
+        <w:pStyle w:val="Heading3"/>
+        <w:rPr>
+          <w:sz w:val="24"/>
+          <w:szCs w:val="24"/>
+        </w:rPr>
+      </w:pPr>
+      <w:r>
+        <w:rPr>
+          <w:sz w:val="24"/>
+          <w:szCs w:val="24"/>
+        </w:rPr>
+        <w:t>Linux</w:t>
+      </w:r>
+    </w:p>
+    <w:p/>
+    <w:p>
+      <w:pPr>
+        <w:rPr>
+          <w:sz w:val="24"/>
+          <w:szCs w:val="24"/>
+        </w:rPr>
+      </w:pPr>
+      <w:r>
+        <w:rPr>
+          <w:sz w:val="24"/>
+          <w:szCs w:val="24"/>
+        </w:rPr>
+        <w:t xml:space="preserve">Linux uses a file system designed specifically for Linux in 1992. The Extended File System has multiple </w:t>
+      </w:r>
+      <w:proofErr w:type="gramStart"/>
+      <w:r>
+        <w:rPr>
+          <w:sz w:val="24"/>
+          <w:szCs w:val="24"/>
+        </w:rPr>
+        <w:t>iterations, but</w:t>
+      </w:r>
+      <w:proofErr w:type="gramEnd"/>
+      <w:r>
+        <w:rPr>
+          <w:sz w:val="24"/>
+          <w:szCs w:val="24"/>
+        </w:rPr>
+        <w:t xml:space="preserve"> currently is on its 4</w:t>
       </w:r>
       <w:r>
         <w:rPr>
@@ -3501,7 +3500,21 @@
           <w:sz w:val="24"/>
           <w:szCs w:val="24"/>
         </w:rPr>
-        <w:t xml:space="preserve"> iteration EXT4 which</w:t>
+        <w:t xml:space="preserve"> iteration EXT4</w:t>
+      </w:r>
+      <w:r>
+        <w:rPr>
+          <w:sz w:val="24"/>
+          <w:szCs w:val="24"/>
+        </w:rPr>
+        <w:t>.</w:t>
+      </w:r>
+      <w:r>
+        <w:rPr>
+          <w:sz w:val="24"/>
+          <w:szCs w:val="24"/>
+        </w:rPr>
+        <w:t xml:space="preserve"> See Appendix 2 for more information on the EXT system.</w:t>
       </w:r>
     </w:p>
     <w:p>
@@ -3519,13 +3532,13 @@
         </w:rPr>
         <w:lastRenderedPageBreak/>
         <w:drawing>
-          <wp:anchor distT="0" distB="0" distL="114300" distR="114300" simplePos="0" relativeHeight="251665408" behindDoc="0" locked="0" layoutInCell="1" allowOverlap="1" wp14:anchorId="5C3AB13E" wp14:editId="17E09C49">
+          <wp:anchor distT="0" distB="0" distL="114300" distR="114300" simplePos="0" relativeHeight="251665408" behindDoc="0" locked="0" layoutInCell="1" allowOverlap="1" wp14:anchorId="5C3AB13E" wp14:editId="6D6E4851">
             <wp:simplePos x="0" y="0"/>
             <wp:positionH relativeFrom="margin">
               <wp:align>center</wp:align>
             </wp:positionH>
             <wp:positionV relativeFrom="paragraph">
-              <wp:posOffset>935618</wp:posOffset>
+              <wp:posOffset>324660</wp:posOffset>
             </wp:positionV>
             <wp:extent cx="5921375" cy="2375535"/>
             <wp:effectExtent l="0" t="0" r="3175" b="5715"/>
@@ -3578,27 +3591,6 @@
           </wp:anchor>
         </w:drawing>
       </w:r>
-      <w:r>
-        <w:rPr>
-          <w:sz w:val="24"/>
-          <w:szCs w:val="24"/>
-        </w:rPr>
-        <w:t xml:space="preserve">improves file </w:t>
-      </w:r>
-      <w:r>
-        <w:rPr>
-          <w:sz w:val="24"/>
-          <w:szCs w:val="24"/>
-        </w:rPr>
-        <w:t>and volume storage and contain other features such as Defragmentation and Journaling.</w:t>
-      </w:r>
-      <w:r>
-        <w:rPr>
-          <w:sz w:val="24"/>
-          <w:szCs w:val="24"/>
-        </w:rPr>
-        <w:t xml:space="preserve"> On the other hand, EXT4 requires more disk usage compared to the older versions however this is to be expected with its higher complexity.</w:t>
-      </w:r>
     </w:p>
     <w:p>
       <w:pPr>
@@ -3650,135 +3642,584 @@
           <w:sz w:val="24"/>
           <w:szCs w:val="24"/>
         </w:rPr>
+        <w:t>In Linux files and folders can be created simply with GUI with a click of the specific icon.</w:t>
+      </w:r>
+    </w:p>
+    <w:p>
+      <w:pPr>
+        <w:rPr>
+          <w:sz w:val="24"/>
+          <w:szCs w:val="24"/>
+        </w:rPr>
+      </w:pPr>
+      <w:r>
+        <w:rPr>
+          <w:sz w:val="24"/>
+          <w:szCs w:val="24"/>
+        </w:rPr>
+        <w:drawing>
+          <wp:inline distT="0" distB="0" distL="0" distR="0" wp14:anchorId="0FE424C0" wp14:editId="3E628881">
+            <wp:extent cx="2000529" cy="1038370"/>
+            <wp:effectExtent l="0" t="0" r="0" b="9525"/>
+            <wp:docPr id="710258412" name="Picture 1" descr="A black background with white text&#10;&#10;AI-generated content may be incorrect."/>
+            <wp:cNvGraphicFramePr>
+              <a:graphicFrameLocks xmlns:a="http://schemas.openxmlformats.org/drawingml/2006/main" noChangeAspect="1"/>
+            </wp:cNvGraphicFramePr>
+            <a:graphic xmlns:a="http://schemas.openxmlformats.org/drawingml/2006/main">
+              <a:graphicData uri="http://schemas.openxmlformats.org/drawingml/2006/picture">
+                <pic:pic xmlns:pic="http://schemas.openxmlformats.org/drawingml/2006/picture">
+                  <pic:nvPicPr>
+                    <pic:cNvPr id="710258412" name="Picture 1" descr="A black background with white text&#10;&#10;AI-generated content may be incorrect."/>
+                    <pic:cNvPicPr/>
+                  </pic:nvPicPr>
+                  <pic:blipFill>
+                    <a:blip r:embed="rId21"/>
+                    <a:stretch>
+                      <a:fillRect/>
+                    </a:stretch>
+                  </pic:blipFill>
+                  <pic:spPr>
+                    <a:xfrm>
+                      <a:off x="0" y="0"/>
+                      <a:ext cx="2000529" cy="1038370"/>
+                    </a:xfrm>
+                    <a:prstGeom prst="rect">
+                      <a:avLst/>
+                    </a:prstGeom>
+                  </pic:spPr>
+                </pic:pic>
+              </a:graphicData>
+            </a:graphic>
+          </wp:inline>
+        </w:drawing>
+      </w:r>
+    </w:p>
+    <w:p>
+      <w:pPr>
+        <w:rPr>
+          <w:sz w:val="24"/>
+          <w:szCs w:val="24"/>
+        </w:rPr>
+      </w:pPr>
+      <w:r>
+        <w:rPr>
+          <w:sz w:val="24"/>
+          <w:szCs w:val="24"/>
+        </w:rPr>
+        <w:t>Figure – Linux GUI File/Folder creation</w:t>
+      </w:r>
+    </w:p>
+    <w:p>
+      <w:pPr>
+        <w:rPr>
+          <w:sz w:val="24"/>
+          <w:szCs w:val="24"/>
+        </w:rPr>
+      </w:pPr>
+      <w:r>
+        <w:rPr>
+          <w:sz w:val="24"/>
+          <w:szCs w:val="24"/>
+        </w:rPr>
+        <w:t>Files and Folders can be created in the CLI with the ‘</w:t>
+      </w:r>
+      <w:proofErr w:type="spellStart"/>
+      <w:r>
+        <w:rPr>
+          <w:sz w:val="24"/>
+          <w:szCs w:val="24"/>
+        </w:rPr>
+        <w:t>mkdir</w:t>
+      </w:r>
+      <w:proofErr w:type="spellEnd"/>
+      <w:r>
+        <w:rPr>
+          <w:sz w:val="24"/>
+          <w:szCs w:val="24"/>
+        </w:rPr>
+        <w:t>’ and ‘touch’ commands. And removed with the ‘rm’ and ‘</w:t>
+      </w:r>
+      <w:proofErr w:type="spellStart"/>
+      <w:r>
+        <w:rPr>
+          <w:sz w:val="24"/>
+          <w:szCs w:val="24"/>
+        </w:rPr>
+        <w:t>rmdir</w:t>
+      </w:r>
+      <w:proofErr w:type="spellEnd"/>
+      <w:r>
+        <w:rPr>
+          <w:sz w:val="24"/>
+          <w:szCs w:val="24"/>
+        </w:rPr>
+        <w:t>’ commands, to enter or exit into a directory ‘cd’ command is used.</w:t>
+      </w:r>
+      <w:r>
+        <w:rPr>
+          <w:sz w:val="24"/>
+          <w:szCs w:val="24"/>
+        </w:rPr>
+        <w:t xml:space="preserve"> To rename a file the ‘mv (file name) (new name)’ is used.</w:t>
+      </w:r>
+    </w:p>
+    <w:p>
+      <w:pPr>
+        <w:rPr>
+          <w:sz w:val="24"/>
+          <w:szCs w:val="24"/>
+        </w:rPr>
+      </w:pPr>
+      <w:r>
+        <w:rPr>
+          <w:sz w:val="24"/>
+          <w:szCs w:val="24"/>
+        </w:rPr>
+        <w:lastRenderedPageBreak/>
+        <w:drawing>
+          <wp:inline distT="0" distB="0" distL="0" distR="0" wp14:anchorId="651BA3E3" wp14:editId="706B324C">
+            <wp:extent cx="4535995" cy="4083269"/>
+            <wp:effectExtent l="0" t="0" r="0" b="0"/>
+            <wp:docPr id="965990891" name="Picture 1" descr="A screenshot of a computer&#10;&#10;AI-generated content may be incorrect."/>
+            <wp:cNvGraphicFramePr>
+              <a:graphicFrameLocks xmlns:a="http://schemas.openxmlformats.org/drawingml/2006/main" noChangeAspect="1"/>
+            </wp:cNvGraphicFramePr>
+            <a:graphic xmlns:a="http://schemas.openxmlformats.org/drawingml/2006/main">
+              <a:graphicData uri="http://schemas.openxmlformats.org/drawingml/2006/picture">
+                <pic:pic xmlns:pic="http://schemas.openxmlformats.org/drawingml/2006/picture">
+                  <pic:nvPicPr>
+                    <pic:cNvPr id="965990891" name="Picture 1" descr="A screenshot of a computer&#10;&#10;AI-generated content may be incorrect."/>
+                    <pic:cNvPicPr/>
+                  </pic:nvPicPr>
+                  <pic:blipFill>
+                    <a:blip r:embed="rId22"/>
+                    <a:stretch>
+                      <a:fillRect/>
+                    </a:stretch>
+                  </pic:blipFill>
+                  <pic:spPr>
+                    <a:xfrm>
+                      <a:off x="0" y="0"/>
+                      <a:ext cx="4540380" cy="4087216"/>
+                    </a:xfrm>
+                    <a:prstGeom prst="rect">
+                      <a:avLst/>
+                    </a:prstGeom>
+                  </pic:spPr>
+                </pic:pic>
+              </a:graphicData>
+            </a:graphic>
+          </wp:inline>
+        </w:drawing>
+      </w:r>
+    </w:p>
+    <w:p>
+      <w:pPr>
+        <w:rPr>
+          <w:sz w:val="24"/>
+          <w:szCs w:val="24"/>
+        </w:rPr>
+      </w:pPr>
+      <w:r>
+        <w:rPr>
+          <w:sz w:val="24"/>
+          <w:szCs w:val="24"/>
+        </w:rPr>
+        <w:t>Figure – Linux CLI File/Folder creation</w:t>
+      </w:r>
+    </w:p>
+    <w:p>
+      <w:pPr>
+        <w:pStyle w:val="Heading3"/>
+        <w:rPr>
+          <w:sz w:val="24"/>
+          <w:szCs w:val="24"/>
+        </w:rPr>
+      </w:pPr>
+      <w:r>
+        <w:rPr>
+          <w:sz w:val="24"/>
+          <w:szCs w:val="24"/>
+        </w:rPr>
+        <w:t>Windows and Windows Server</w:t>
+      </w:r>
+    </w:p>
+    <w:p/>
+    <w:p>
+      <w:pPr>
+        <w:rPr>
+          <w:sz w:val="24"/>
+          <w:szCs w:val="24"/>
+        </w:rPr>
+      </w:pPr>
+      <w:r>
+        <w:rPr>
+          <w:sz w:val="24"/>
+          <w:szCs w:val="24"/>
+        </w:rPr>
         <w:t>Windows uses multiple different systems, the File Allocation Table (FAT) and New Technology File System (NTFS)</w:t>
       </w:r>
-    </w:p>
-    <w:p>
-      <w:pPr>
-        <w:rPr>
-          <w:sz w:val="24"/>
-          <w:szCs w:val="24"/>
-        </w:rPr>
-      </w:pPr>
-    </w:p>
-    <w:p>
-      <w:pPr>
-        <w:rPr>
-          <w:sz w:val="24"/>
-          <w:szCs w:val="24"/>
-        </w:rPr>
-      </w:pPr>
-      <w:r>
-        <w:rPr>
-          <w:sz w:val="24"/>
-          <w:szCs w:val="24"/>
-        </w:rPr>
-        <w:t>Windows FAT NTFS</w:t>
-      </w:r>
-    </w:p>
-    <w:p>
-      <w:pPr>
-        <w:rPr>
-          <w:sz w:val="24"/>
-          <w:szCs w:val="24"/>
-        </w:rPr>
-      </w:pPr>
-      <w:r>
-        <w:rPr>
-          <w:sz w:val="24"/>
-          <w:szCs w:val="24"/>
-        </w:rPr>
-        <w:t>Windows server ReFS</w:t>
-      </w:r>
-    </w:p>
-    <w:p>
-      <w:pPr>
-        <w:rPr>
-          <w:sz w:val="24"/>
-          <w:szCs w:val="24"/>
-        </w:rPr>
-      </w:pPr>
-      <w:r>
-        <w:rPr>
-          <w:sz w:val="24"/>
-          <w:szCs w:val="24"/>
-        </w:rPr>
-        <w:t xml:space="preserve">Explain the structure and management of file systems in Linux, Windows, and Windows Server. </w:t>
-      </w:r>
-    </w:p>
-    <w:p>
-      <w:pPr>
-        <w:rPr>
-          <w:sz w:val="24"/>
-          <w:szCs w:val="24"/>
-        </w:rPr>
-      </w:pPr>
-      <w:r>
-        <w:rPr>
-          <w:sz w:val="24"/>
-          <w:szCs w:val="24"/>
-        </w:rPr>
-        <w:t xml:space="preserve"> Describe the hierarchical organization of files and directories in these operating systems. </w:t>
-      </w:r>
-    </w:p>
-    <w:p>
-      <w:pPr>
-        <w:rPr>
-          <w:sz w:val="24"/>
-          <w:szCs w:val="24"/>
-        </w:rPr>
-      </w:pPr>
-      <w:r>
-        <w:rPr>
-          <w:sz w:val="24"/>
-          <w:szCs w:val="24"/>
-        </w:rPr>
-        <w:t xml:space="preserve">Discuss the importance of file system permissions in securing data. </w:t>
-      </w:r>
-    </w:p>
-    <w:p>
-      <w:pPr>
-        <w:rPr>
-          <w:sz w:val="24"/>
-          <w:szCs w:val="24"/>
-        </w:rPr>
-      </w:pPr>
-      <w:r>
-        <w:rPr>
-          <w:sz w:val="24"/>
-          <w:szCs w:val="24"/>
-        </w:rPr>
-        <w:t xml:space="preserve"> Explain how file system permissions are managed differently across Linux, Windows, and Windows Server. </w:t>
-      </w:r>
-    </w:p>
-    <w:p>
-      <w:pPr>
-        <w:rPr>
-          <w:sz w:val="24"/>
-          <w:szCs w:val="24"/>
-        </w:rPr>
-      </w:pPr>
-      <w:r>
-        <w:rPr>
-          <w:sz w:val="24"/>
-          <w:szCs w:val="24"/>
-        </w:rPr>
-        <w:t>Provide an overview of command-line and GUI methods to create, modify, and delete files and directories</w:t>
-      </w:r>
-    </w:p>
-    <w:p>
-      <w:pPr>
-        <w:rPr>
-          <w:sz w:val="24"/>
-          <w:szCs w:val="24"/>
-        </w:rPr>
-      </w:pPr>
-      <w:r>
-        <w:rPr>
-          <w:sz w:val="24"/>
-          <w:szCs w:val="24"/>
-        </w:rPr>
-        <w:t>Compare FAT32, NTFS, ext4</w:t>
+      <w:r>
+        <w:rPr>
+          <w:sz w:val="24"/>
+          <w:szCs w:val="24"/>
+        </w:rPr>
+        <w:t xml:space="preserve">. </w:t>
+      </w:r>
+    </w:p>
+    <w:p>
+      <w:pPr>
+        <w:rPr>
+          <w:sz w:val="24"/>
+          <w:szCs w:val="24"/>
+        </w:rPr>
+      </w:pPr>
+      <w:r>
+        <w:rPr>
+          <w:sz w:val="24"/>
+          <w:szCs w:val="24"/>
+        </w:rPr>
+        <w:t xml:space="preserve">FAT is </w:t>
+      </w:r>
+      <w:r>
+        <w:rPr>
+          <w:sz w:val="24"/>
+          <w:szCs w:val="24"/>
+        </w:rPr>
+        <w:t xml:space="preserve">an essential part of the file system which tracks where files are stored on a disk and works best for external media such as USB </w:t>
+      </w:r>
+      <w:r>
+        <w:rPr>
+          <w:sz w:val="24"/>
+          <w:szCs w:val="24"/>
+        </w:rPr>
+        <w:t>(Chakraborty, 2023)</w:t>
+      </w:r>
+      <w:r>
+        <w:rPr>
+          <w:sz w:val="24"/>
+          <w:szCs w:val="24"/>
+        </w:rPr>
+        <w:t>.</w:t>
+      </w:r>
+      <w:r>
+        <w:rPr>
+          <w:sz w:val="24"/>
+          <w:szCs w:val="24"/>
+        </w:rPr>
+        <w:t xml:space="preserve"> See Appendix 3 for details on FAT</w:t>
+      </w:r>
+    </w:p>
+    <w:p>
+      <w:pPr>
+        <w:rPr>
+          <w:sz w:val="24"/>
+          <w:szCs w:val="24"/>
+        </w:rPr>
+      </w:pPr>
+      <w:r>
+        <w:rPr>
+          <w:sz w:val="24"/>
+          <w:szCs w:val="24"/>
+        </w:rPr>
+        <w:t>NTFS is the default file system for Windows drives. NTFS provides reliability and security</w:t>
+      </w:r>
+      <w:r>
+        <w:rPr>
+          <w:sz w:val="24"/>
+          <w:szCs w:val="24"/>
+        </w:rPr>
+        <w:t>.</w:t>
+      </w:r>
+      <w:r>
+        <w:rPr>
+          <w:sz w:val="24"/>
+          <w:szCs w:val="24"/>
+        </w:rPr>
+        <w:t xml:space="preserve"> </w:t>
+      </w:r>
+      <w:r>
+        <w:rPr>
+          <w:sz w:val="24"/>
+          <w:szCs w:val="24"/>
+        </w:rPr>
+        <w:t>See Appendix 4 for details on how NTFS improves reliability and security</w:t>
+      </w:r>
+    </w:p>
+    <w:p>
+      <w:pPr>
+        <w:rPr>
+          <w:sz w:val="24"/>
+          <w:szCs w:val="24"/>
+        </w:rPr>
+      </w:pPr>
+      <w:r>
+        <w:rPr>
+          <w:sz w:val="24"/>
+          <w:szCs w:val="24"/>
+        </w:rPr>
+        <w:t xml:space="preserve">Windows </w:t>
+      </w:r>
+      <w:r>
+        <w:rPr>
+          <w:sz w:val="24"/>
+          <w:szCs w:val="24"/>
+        </w:rPr>
+        <w:t>S</w:t>
+      </w:r>
+      <w:r>
+        <w:rPr>
+          <w:sz w:val="24"/>
+          <w:szCs w:val="24"/>
+        </w:rPr>
+        <w:t>erver</w:t>
+      </w:r>
+      <w:r>
+        <w:rPr>
+          <w:sz w:val="24"/>
+          <w:szCs w:val="24"/>
+        </w:rPr>
+        <w:t xml:space="preserve"> uses Resilient File System</w:t>
+      </w:r>
+      <w:r>
+        <w:rPr>
+          <w:sz w:val="24"/>
+          <w:szCs w:val="24"/>
+        </w:rPr>
+        <w:t xml:space="preserve"> </w:t>
+      </w:r>
+      <w:r>
+        <w:rPr>
+          <w:sz w:val="24"/>
+          <w:szCs w:val="24"/>
+        </w:rPr>
+        <w:t>(</w:t>
+      </w:r>
+      <w:proofErr w:type="spellStart"/>
+      <w:r>
+        <w:rPr>
+          <w:sz w:val="24"/>
+          <w:szCs w:val="24"/>
+        </w:rPr>
+        <w:t>ReFS</w:t>
+      </w:r>
+      <w:proofErr w:type="spellEnd"/>
+      <w:r>
+        <w:rPr>
+          <w:sz w:val="24"/>
+          <w:szCs w:val="24"/>
+        </w:rPr>
+        <w:t>)</w:t>
+      </w:r>
+      <w:r>
+        <w:rPr>
+          <w:sz w:val="24"/>
+          <w:szCs w:val="24"/>
+        </w:rPr>
+        <w:t xml:space="preserve">. </w:t>
+      </w:r>
+      <w:r>
+        <w:rPr>
+          <w:sz w:val="24"/>
+          <w:szCs w:val="24"/>
+        </w:rPr>
+        <w:t xml:space="preserve">The </w:t>
+      </w:r>
+      <w:proofErr w:type="spellStart"/>
+      <w:r>
+        <w:rPr>
+          <w:sz w:val="24"/>
+          <w:szCs w:val="24"/>
+        </w:rPr>
+        <w:t>ReFS</w:t>
+      </w:r>
+      <w:proofErr w:type="spellEnd"/>
+      <w:r>
+        <w:rPr>
+          <w:sz w:val="24"/>
+          <w:szCs w:val="24"/>
+        </w:rPr>
+        <w:t xml:space="preserve"> system </w:t>
+      </w:r>
+      <w:r>
+        <w:rPr>
+          <w:sz w:val="24"/>
+          <w:szCs w:val="24"/>
+        </w:rPr>
+        <w:t xml:space="preserve">is designed to maximise data availability, handle large loads of data, and hold resilience against corruption. </w:t>
+      </w:r>
+      <w:r>
+        <w:rPr>
+          <w:sz w:val="24"/>
+          <w:szCs w:val="24"/>
+        </w:rPr>
+        <w:t xml:space="preserve">See Appendix 5 to see how </w:t>
+      </w:r>
+      <w:proofErr w:type="spellStart"/>
+      <w:r>
+        <w:rPr>
+          <w:sz w:val="24"/>
+          <w:szCs w:val="24"/>
+        </w:rPr>
+        <w:t>ReFS</w:t>
+      </w:r>
+      <w:proofErr w:type="spellEnd"/>
+      <w:r>
+        <w:rPr>
+          <w:sz w:val="24"/>
+          <w:szCs w:val="24"/>
+        </w:rPr>
+        <w:t xml:space="preserve"> is tailored to these features.</w:t>
+      </w:r>
+    </w:p>
+    <w:p>
+      <w:pPr>
+        <w:rPr>
+          <w:sz w:val="24"/>
+          <w:szCs w:val="24"/>
+        </w:rPr>
+      </w:pPr>
+    </w:p>
+    <w:p>
+      <w:pPr>
+        <w:rPr>
+          <w:sz w:val="24"/>
+          <w:szCs w:val="24"/>
+        </w:rPr>
+      </w:pPr>
+    </w:p>
+    <w:p>
+      <w:pPr>
+        <w:rPr>
+          <w:sz w:val="24"/>
+          <w:szCs w:val="24"/>
+        </w:rPr>
+      </w:pPr>
+      <w:r>
+        <w:rPr>
+          <w:sz w:val="24"/>
+          <w:szCs w:val="24"/>
+        </w:rPr>
+        <w:drawing>
+          <wp:inline distT="0" distB="0" distL="0" distR="0" wp14:anchorId="24ABFE6C" wp14:editId="46D75331">
+            <wp:extent cx="5274310" cy="3996690"/>
+            <wp:effectExtent l="0" t="0" r="2540" b="3810"/>
+            <wp:docPr id="904789347" name="Picture 1" descr="A screenshot of a computer&#10;&#10;AI-generated content may be incorrect."/>
+            <wp:cNvGraphicFramePr>
+              <a:graphicFrameLocks xmlns:a="http://schemas.openxmlformats.org/drawingml/2006/main" noChangeAspect="1"/>
+            </wp:cNvGraphicFramePr>
+            <a:graphic xmlns:a="http://schemas.openxmlformats.org/drawingml/2006/main">
+              <a:graphicData uri="http://schemas.openxmlformats.org/drawingml/2006/picture">
+                <pic:pic xmlns:pic="http://schemas.openxmlformats.org/drawingml/2006/picture">
+                  <pic:nvPicPr>
+                    <pic:cNvPr id="904789347" name="Picture 1" descr="A screenshot of a computer&#10;&#10;AI-generated content may be incorrect."/>
+                    <pic:cNvPicPr/>
+                  </pic:nvPicPr>
+                  <pic:blipFill>
+                    <a:blip r:embed="rId23"/>
+                    <a:stretch>
+                      <a:fillRect/>
+                    </a:stretch>
+                  </pic:blipFill>
+                  <pic:spPr>
+                    <a:xfrm>
+                      <a:off x="0" y="0"/>
+                      <a:ext cx="5274310" cy="3996690"/>
+                    </a:xfrm>
+                    <a:prstGeom prst="rect">
+                      <a:avLst/>
+                    </a:prstGeom>
+                  </pic:spPr>
+                </pic:pic>
+              </a:graphicData>
+            </a:graphic>
+          </wp:inline>
+        </w:drawing>
+      </w:r>
+    </w:p>
+    <w:p>
+      <w:pPr>
+        <w:rPr>
+          <w:sz w:val="24"/>
+          <w:szCs w:val="24"/>
+        </w:rPr>
+      </w:pPr>
+      <w:r>
+        <w:rPr>
+          <w:sz w:val="24"/>
+          <w:szCs w:val="24"/>
+        </w:rPr>
+        <w:t>Figure Windows GUI File/Folder creation</w:t>
+      </w:r>
+    </w:p>
+    <w:p>
+      <w:pPr>
+        <w:rPr>
+          <w:sz w:val="24"/>
+          <w:szCs w:val="24"/>
+        </w:rPr>
+      </w:pPr>
+      <w:r>
+        <w:rPr>
+          <w:sz w:val="24"/>
+          <w:szCs w:val="24"/>
+        </w:rPr>
+        <w:t xml:space="preserve">Windows and Windows Server follow the same systems for </w:t>
+      </w:r>
+      <w:proofErr w:type="gramStart"/>
+      <w:r>
+        <w:rPr>
+          <w:sz w:val="24"/>
+          <w:szCs w:val="24"/>
+        </w:rPr>
+        <w:t>creation,</w:t>
+      </w:r>
+      <w:proofErr w:type="gramEnd"/>
+      <w:r>
+        <w:rPr>
+          <w:sz w:val="24"/>
+          <w:szCs w:val="24"/>
+        </w:rPr>
+        <w:t xml:space="preserve"> these two systems differ from Linux both in GUI and CLI. To make a directory it is the same as Linux ‘</w:t>
+      </w:r>
+      <w:proofErr w:type="spellStart"/>
+      <w:r>
+        <w:rPr>
+          <w:sz w:val="24"/>
+          <w:szCs w:val="24"/>
+        </w:rPr>
+        <w:t>mkdir</w:t>
+      </w:r>
+      <w:proofErr w:type="spellEnd"/>
+      <w:r>
+        <w:rPr>
+          <w:sz w:val="24"/>
+          <w:szCs w:val="24"/>
+        </w:rPr>
+        <w:t>’</w:t>
+      </w:r>
+      <w:r>
+        <w:rPr>
+          <w:sz w:val="24"/>
+          <w:szCs w:val="24"/>
+        </w:rPr>
+        <w:t>, to make a file ‘echo’ is used, to delete a directory ‘</w:t>
+      </w:r>
+      <w:proofErr w:type="spellStart"/>
+      <w:r>
+        <w:rPr>
+          <w:sz w:val="24"/>
+          <w:szCs w:val="24"/>
+        </w:rPr>
+        <w:t>rmdir</w:t>
+      </w:r>
+      <w:proofErr w:type="spellEnd"/>
+      <w:r>
+        <w:rPr>
+          <w:sz w:val="24"/>
+          <w:szCs w:val="24"/>
+        </w:rPr>
+        <w:t>’ is used, ‘del’ is used to delete a file. ‘cd’ is still used to move between directories.</w:t>
       </w:r>
     </w:p>
     <w:p>
@@ -3794,31 +4235,57 @@
           <w:szCs w:val="24"/>
         </w:rPr>
         <w:lastRenderedPageBreak/>
-        <w:t>Features: performance, security, compatibility</w:t>
-      </w:r>
-    </w:p>
-    <w:p>
-      <w:pPr>
-        <w:rPr>
-          <w:sz w:val="24"/>
-          <w:szCs w:val="24"/>
-        </w:rPr>
-      </w:pPr>
-      <w:r>
-        <w:rPr>
-          <w:sz w:val="24"/>
-          <w:szCs w:val="24"/>
-        </w:rPr>
-        <w:t>Show how folders/files are created or managed</w:t>
-      </w:r>
-    </w:p>
-    <w:p>
-      <w:pPr>
-        <w:rPr>
-          <w:sz w:val="24"/>
-          <w:szCs w:val="24"/>
-        </w:rPr>
-      </w:pPr>
+        <w:drawing>
+          <wp:inline distT="0" distB="0" distL="0" distR="0" wp14:anchorId="1732FB4B" wp14:editId="231DE7DC">
+            <wp:extent cx="4182059" cy="4143953"/>
+            <wp:effectExtent l="0" t="0" r="9525" b="0"/>
+            <wp:docPr id="901245164" name="Picture 1" descr="A computer screen shot of a computer program&#10;&#10;AI-generated content may be incorrect."/>
+            <wp:cNvGraphicFramePr>
+              <a:graphicFrameLocks xmlns:a="http://schemas.openxmlformats.org/drawingml/2006/main" noChangeAspect="1"/>
+            </wp:cNvGraphicFramePr>
+            <a:graphic xmlns:a="http://schemas.openxmlformats.org/drawingml/2006/main">
+              <a:graphicData uri="http://schemas.openxmlformats.org/drawingml/2006/picture">
+                <pic:pic xmlns:pic="http://schemas.openxmlformats.org/drawingml/2006/picture">
+                  <pic:nvPicPr>
+                    <pic:cNvPr id="901245164" name="Picture 1" descr="A computer screen shot of a computer program&#10;&#10;AI-generated content may be incorrect."/>
+                    <pic:cNvPicPr/>
+                  </pic:nvPicPr>
+                  <pic:blipFill>
+                    <a:blip r:embed="rId24"/>
+                    <a:stretch>
+                      <a:fillRect/>
+                    </a:stretch>
+                  </pic:blipFill>
+                  <pic:spPr>
+                    <a:xfrm>
+                      <a:off x="0" y="0"/>
+                      <a:ext cx="4182059" cy="4143953"/>
+                    </a:xfrm>
+                    <a:prstGeom prst="rect">
+                      <a:avLst/>
+                    </a:prstGeom>
+                  </pic:spPr>
+                </pic:pic>
+              </a:graphicData>
+            </a:graphic>
+          </wp:inline>
+        </w:drawing>
+      </w:r>
+    </w:p>
+    <w:p>
+      <w:pPr>
+        <w:rPr>
+          <w:sz w:val="24"/>
+          <w:szCs w:val="24"/>
+        </w:rPr>
+      </w:pPr>
+      <w:r>
+        <w:rPr>
+          <w:sz w:val="24"/>
+          <w:szCs w:val="24"/>
+        </w:rPr>
+        <w:t>Figure – Windows CLI Folder/File creation</w:t>
+      </w:r>
     </w:p>
     <w:p>
       <w:pPr>
@@ -3845,150 +4312,387 @@
           <w:szCs w:val="24"/>
         </w:rPr>
       </w:pPr>
-    </w:p>
-    <w:p>
-      <w:pPr>
-        <w:rPr>
-          <w:sz w:val="24"/>
-          <w:szCs w:val="24"/>
-        </w:rPr>
-      </w:pPr>
-    </w:p>
-    <w:p>
-      <w:pPr>
-        <w:rPr>
-          <w:sz w:val="24"/>
-          <w:szCs w:val="24"/>
-        </w:rPr>
-      </w:pPr>
-    </w:p>
-    <w:p>
-      <w:pPr>
-        <w:rPr>
-          <w:sz w:val="24"/>
-          <w:szCs w:val="24"/>
-        </w:rPr>
-      </w:pPr>
-      <w:r>
-        <w:rPr>
-          <w:sz w:val="24"/>
-          <w:szCs w:val="24"/>
-        </w:rPr>
-        <w:t>Describe the principles of user account management across different operating systems.</w:t>
-      </w:r>
-    </w:p>
-    <w:p>
-      <w:pPr>
-        <w:rPr>
-          <w:sz w:val="24"/>
-          <w:szCs w:val="24"/>
-        </w:rPr>
-      </w:pPr>
-      <w:r>
-        <w:rPr>
-          <w:sz w:val="24"/>
-          <w:szCs w:val="24"/>
-        </w:rPr>
-        <w:t>Explain the significance of user accounts in system security and resource management.</w:t>
-      </w:r>
-    </w:p>
-    <w:p>
-      <w:pPr>
-        <w:rPr>
-          <w:sz w:val="24"/>
-          <w:szCs w:val="24"/>
-        </w:rPr>
-      </w:pPr>
-      <w:r>
-        <w:rPr>
-          <w:sz w:val="24"/>
-          <w:szCs w:val="24"/>
-        </w:rPr>
-        <w:t>Explain the process of creating, modifying, and deleting user accounts in Linux, Windows, and Windows Server.</w:t>
-      </w:r>
-    </w:p>
-    <w:p>
-      <w:pPr>
-        <w:rPr>
-          <w:sz w:val="24"/>
-          <w:szCs w:val="24"/>
-        </w:rPr>
-      </w:pPr>
-      <w:r>
-        <w:rPr>
-          <w:sz w:val="24"/>
-          <w:szCs w:val="24"/>
-        </w:rPr>
-        <w:t>Discuss how access control is implemented using Access Control Lists (ACLs) and Role-Based Access Control (RBAC) in these systems.</w:t>
-      </w:r>
-    </w:p>
-    <w:p>
-      <w:pPr>
-        <w:rPr>
-          <w:sz w:val="24"/>
-          <w:szCs w:val="24"/>
-        </w:rPr>
-      </w:pPr>
-      <w:r>
-        <w:rPr>
-          <w:sz w:val="24"/>
-          <w:szCs w:val="24"/>
-        </w:rPr>
-        <w:t>Highlight the importance of access control in preventing unauthorized access and ensuring system integrity.</w:t>
-      </w:r>
-    </w:p>
-    <w:p>
-      <w:pPr>
-        <w:rPr>
-          <w:sz w:val="24"/>
-          <w:szCs w:val="24"/>
-        </w:rPr>
-      </w:pPr>
-      <w:r>
-        <w:rPr>
-          <w:sz w:val="24"/>
-          <w:szCs w:val="24"/>
-        </w:rPr>
-        <w:t>Types of user accounts (admin, standard, guest)</w:t>
-      </w:r>
-    </w:p>
-    <w:p>
-      <w:pPr>
-        <w:rPr>
-          <w:sz w:val="24"/>
-          <w:szCs w:val="24"/>
-        </w:rPr>
-      </w:pPr>
-      <w:r>
-        <w:rPr>
-          <w:sz w:val="24"/>
-          <w:szCs w:val="24"/>
-        </w:rPr>
-        <w:t>Permissions, groups, access rights</w:t>
-      </w:r>
-    </w:p>
-    <w:p>
-      <w:pPr>
-        <w:rPr>
-          <w:sz w:val="24"/>
-          <w:szCs w:val="24"/>
-        </w:rPr>
-      </w:pPr>
-      <w:r>
-        <w:rPr>
-          <w:sz w:val="24"/>
-          <w:szCs w:val="24"/>
-        </w:rPr>
-        <w:t>Password and account security</w:t>
-      </w:r>
-    </w:p>
-    <w:p>
-      <w:pPr>
-        <w:rPr>
-          <w:sz w:val="24"/>
-          <w:szCs w:val="24"/>
-        </w:rPr>
-      </w:pPr>
+      <w:r>
+        <w:rPr>
+          <w:sz w:val="24"/>
+          <w:szCs w:val="24"/>
+        </w:rPr>
+        <w:t>A user account is a digital object created for a group or singular entity to access resources based on the account permissions assigned to that/those entities and restrict/deny access to settings or functions that may affect an organisations or systems integrity. </w:t>
+      </w:r>
+      <w:r>
+        <w:rPr>
+          <w:sz w:val="24"/>
+          <w:szCs w:val="24"/>
+        </w:rPr>
+        <w:t>See appendix 6 to see how user accounts improve</w:t>
+      </w:r>
+      <w:r>
+        <w:rPr>
+          <w:sz w:val="24"/>
+          <w:szCs w:val="24"/>
+        </w:rPr>
+        <w:t xml:space="preserve"> security and resource management.</w:t>
+      </w:r>
+    </w:p>
+    <w:p>
+      <w:pPr>
+        <w:rPr>
+          <w:sz w:val="24"/>
+          <w:szCs w:val="24"/>
+        </w:rPr>
+      </w:pPr>
+      <w:r>
+        <w:rPr>
+          <w:sz w:val="24"/>
+          <w:szCs w:val="24"/>
+        </w:rPr>
+        <w:t xml:space="preserve">Access Control is used as the means in which user access is controlled for the 3 systems discussed. Two types of Access Control will be discussed that can be utilised in systems: Access Control Lists (ACL) and Role-Based Access Control (RBAC).  ACL is a table that lists permissions connected to a resource, telling the OS what a user may do and access, each user has an entry. RBAC, restricts access to a role which multiple users may be assigned to. The difference between ACL and RBAC is the prior is better fit for implementing security and restriction at </w:t>
+      </w:r>
+      <w:proofErr w:type="spellStart"/>
+      <w:proofErr w:type="gramStart"/>
+      <w:r>
+        <w:rPr>
+          <w:sz w:val="24"/>
+          <w:szCs w:val="24"/>
+        </w:rPr>
+        <w:t>a</w:t>
+      </w:r>
+      <w:proofErr w:type="spellEnd"/>
+      <w:proofErr w:type="gramEnd"/>
+      <w:r>
+        <w:rPr>
+          <w:sz w:val="24"/>
+          <w:szCs w:val="24"/>
+        </w:rPr>
+        <w:t xml:space="preserve"> individual level</w:t>
+      </w:r>
+      <w:r>
+        <w:rPr>
+          <w:sz w:val="24"/>
+          <w:szCs w:val="24"/>
+        </w:rPr>
+        <w:t xml:space="preserve"> with more granularity than RBAC</w:t>
+      </w:r>
+      <w:r>
+        <w:rPr>
+          <w:sz w:val="24"/>
+          <w:szCs w:val="24"/>
+        </w:rPr>
+        <w:t>, whilst RBAC is better for more wide-spread use</w:t>
+      </w:r>
+      <w:r>
+        <w:rPr>
+          <w:sz w:val="24"/>
+          <w:szCs w:val="24"/>
+        </w:rPr>
+        <w:t xml:space="preserve"> and scalability</w:t>
+      </w:r>
+      <w:r>
+        <w:rPr>
+          <w:sz w:val="24"/>
+          <w:szCs w:val="24"/>
+        </w:rPr>
+        <w:t>. </w:t>
+      </w:r>
+    </w:p>
+    <w:p>
+      <w:pPr>
+        <w:rPr>
+          <w:sz w:val="24"/>
+          <w:szCs w:val="24"/>
+        </w:rPr>
+      </w:pPr>
+      <w:r>
+        <w:rPr>
+          <w:sz w:val="24"/>
+          <w:szCs w:val="24"/>
+        </w:rPr>
+        <w:lastRenderedPageBreak/>
+        <w:t xml:space="preserve">Linux has 3 permission categories: Owner, Group, Others, for each directory/file. These each having 3 permission </w:t>
+      </w:r>
+      <w:r>
+        <w:rPr>
+          <w:sz w:val="24"/>
+          <w:szCs w:val="24"/>
+        </w:rPr>
+        <w:t>levels being</w:t>
+      </w:r>
+      <w:r>
+        <w:rPr>
+          <w:sz w:val="24"/>
+          <w:szCs w:val="24"/>
+        </w:rPr>
+        <w:t xml:space="preserve"> read, write and execute and is calculated via the use of symbols which correlate to a numerical value, for example </w:t>
+      </w:r>
+      <w:r>
+        <w:rPr>
+          <w:sz w:val="24"/>
+          <w:szCs w:val="24"/>
+        </w:rPr>
+        <w:t>–‘</w:t>
+      </w:r>
+      <w:r>
+        <w:rPr>
+          <w:sz w:val="24"/>
+          <w:szCs w:val="24"/>
+        </w:rPr>
+        <w:t>rwxr-xr-x</w:t>
+      </w:r>
+      <w:r>
+        <w:rPr>
+          <w:sz w:val="24"/>
+          <w:szCs w:val="24"/>
+        </w:rPr>
+        <w:t>’</w:t>
+      </w:r>
+      <w:r>
+        <w:rPr>
+          <w:sz w:val="24"/>
+          <w:szCs w:val="24"/>
+        </w:rPr>
+        <w:t xml:space="preserve"> means 755, each of the 3 numbers meaning a user type, 7 meaning owner who has read write and execute privileges, and 5 for the group and others, who can only read and write, the first – indicates the file type ( - for file) </w:t>
+      </w:r>
+    </w:p>
+    <w:p>
+      <w:pPr>
+        <w:rPr>
+          <w:sz w:val="24"/>
+          <w:szCs w:val="24"/>
+        </w:rPr>
+      </w:pPr>
+      <w:r>
+        <w:rPr>
+          <w:noProof/>
+        </w:rPr>
+        <w:drawing>
+          <wp:inline distT="0" distB="0" distL="0" distR="0" wp14:anchorId="29824A95" wp14:editId="55769218">
+            <wp:extent cx="3193415" cy="3138805"/>
+            <wp:effectExtent l="0" t="0" r="6985" b="4445"/>
+            <wp:docPr id="795099890" name="Picture 6" descr="A screenshot of a computer&#10;&#10;AI-generated content may be incorrect."/>
+            <wp:cNvGraphicFramePr>
+              <a:graphicFrameLocks xmlns:a="http://schemas.openxmlformats.org/drawingml/2006/main" noChangeAspect="1"/>
+            </wp:cNvGraphicFramePr>
+            <a:graphic xmlns:a="http://schemas.openxmlformats.org/drawingml/2006/main">
+              <a:graphicData uri="http://schemas.openxmlformats.org/drawingml/2006/picture">
+                <pic:pic xmlns:pic="http://schemas.openxmlformats.org/drawingml/2006/picture">
+                  <pic:nvPicPr>
+                    <pic:cNvPr id="0" name="Picture 1" descr="A screenshot of a computer&#10;&#10;AI-generated content may be incorrect."/>
+                    <pic:cNvPicPr>
+                      <a:picLocks noChangeAspect="1" noChangeArrowheads="1"/>
+                    </pic:cNvPicPr>
+                  </pic:nvPicPr>
+                  <pic:blipFill>
+                    <a:blip r:embed="rId25">
+                      <a:extLst>
+                        <a:ext uri="{28A0092B-C50C-407E-A947-70E740481C1C}">
+                          <a14:useLocalDpi xmlns:a14="http://schemas.microsoft.com/office/drawing/2010/main" val="0"/>
+                        </a:ext>
+                      </a:extLst>
+                    </a:blip>
+                    <a:srcRect/>
+                    <a:stretch>
+                      <a:fillRect/>
+                    </a:stretch>
+                  </pic:blipFill>
+                  <pic:spPr bwMode="auto">
+                    <a:xfrm>
+                      <a:off x="0" y="0"/>
+                      <a:ext cx="3193415" cy="3138805"/>
+                    </a:xfrm>
+                    <a:prstGeom prst="rect">
+                      <a:avLst/>
+                    </a:prstGeom>
+                    <a:noFill/>
+                    <a:ln>
+                      <a:noFill/>
+                    </a:ln>
+                  </pic:spPr>
+                </pic:pic>
+              </a:graphicData>
+            </a:graphic>
+          </wp:inline>
+        </w:drawing>
+      </w:r>
+    </w:p>
+    <w:p>
+      <w:pPr>
+        <w:rPr>
+          <w:sz w:val="24"/>
+          <w:szCs w:val="24"/>
+        </w:rPr>
+      </w:pPr>
+      <w:r>
+        <w:rPr>
+          <w:sz w:val="24"/>
+          <w:szCs w:val="24"/>
+        </w:rPr>
+        <w:t>Figure – Linux permissions</w:t>
+      </w:r>
+    </w:p>
+    <w:p>
+      <w:pPr>
+        <w:rPr>
+          <w:sz w:val="24"/>
+          <w:szCs w:val="24"/>
+        </w:rPr>
+      </w:pPr>
+      <w:r>
+        <w:rPr>
+          <w:sz w:val="24"/>
+          <w:szCs w:val="24"/>
+        </w:rPr>
+        <w:t>Windows has 3 types of users as well, being Admins (full control) Standard User (limited) and Guest (temporary access). However unlike Linux, Windows has 5 permission levels being Full Control (Perform any action to a file or folder, including modifying permissions), Modify (create new files and folders and modify and delete existing files and folders), Read and Execute (allows user to view contents of a file or folder and execute files), List Folder Contents  (allows user to view contents of a folder) and finally ‘Read’  (view contents of a file or folder) </w:t>
+      </w:r>
+    </w:p>
+    <w:p>
+      <w:pPr>
+        <w:rPr>
+          <w:sz w:val="24"/>
+          <w:szCs w:val="24"/>
+        </w:rPr>
+      </w:pPr>
+      <w:r>
+        <w:rPr>
+          <w:noProof/>
+        </w:rPr>
+        <w:lastRenderedPageBreak/>
+        <w:drawing>
+          <wp:inline distT="0" distB="0" distL="0" distR="0" wp14:anchorId="27EA0735" wp14:editId="553F45BF">
+            <wp:extent cx="3329940" cy="4271645"/>
+            <wp:effectExtent l="0" t="0" r="3810" b="0"/>
+            <wp:docPr id="3" name="Picture 2" descr="A screenshot of a computer&#10;&#10;AI-generated content may be incorrect."/>
+            <wp:cNvGraphicFramePr>
+              <a:graphicFrameLocks xmlns:a="http://schemas.openxmlformats.org/drawingml/2006/main" noChangeAspect="1"/>
+            </wp:cNvGraphicFramePr>
+            <a:graphic xmlns:a="http://schemas.openxmlformats.org/drawingml/2006/main">
+              <a:graphicData uri="http://schemas.openxmlformats.org/drawingml/2006/picture">
+                <pic:pic xmlns:pic="http://schemas.openxmlformats.org/drawingml/2006/picture">
+                  <pic:nvPicPr>
+                    <pic:cNvPr id="3" name="Picture 2" descr="A screenshot of a computer&#10;&#10;AI-generated content may be incorrect."/>
+                    <pic:cNvPicPr>
+                      <a:picLocks noChangeAspect="1" noChangeArrowheads="1"/>
+                    </pic:cNvPicPr>
+                  </pic:nvPicPr>
+                  <pic:blipFill>
+                    <a:blip r:embed="rId26">
+                      <a:extLst>
+                        <a:ext uri="{28A0092B-C50C-407E-A947-70E740481C1C}">
+                          <a14:useLocalDpi xmlns:a14="http://schemas.microsoft.com/office/drawing/2010/main" val="0"/>
+                        </a:ext>
+                      </a:extLst>
+                    </a:blip>
+                    <a:srcRect/>
+                    <a:stretch>
+                      <a:fillRect/>
+                    </a:stretch>
+                  </pic:blipFill>
+                  <pic:spPr bwMode="auto">
+                    <a:xfrm>
+                      <a:off x="0" y="0"/>
+                      <a:ext cx="3329940" cy="4271645"/>
+                    </a:xfrm>
+                    <a:prstGeom prst="rect">
+                      <a:avLst/>
+                    </a:prstGeom>
+                    <a:noFill/>
+                    <a:ln>
+                      <a:noFill/>
+                    </a:ln>
+                  </pic:spPr>
+                </pic:pic>
+              </a:graphicData>
+            </a:graphic>
+          </wp:inline>
+        </w:drawing>
+      </w:r>
+    </w:p>
+    <w:p>
+      <w:pPr>
+        <w:rPr>
+          <w:sz w:val="24"/>
+          <w:szCs w:val="24"/>
+        </w:rPr>
+      </w:pPr>
+      <w:r>
+        <w:rPr>
+          <w:sz w:val="24"/>
+          <w:szCs w:val="24"/>
+        </w:rPr>
+        <w:t>Figure – Windows permissions</w:t>
+      </w:r>
+    </w:p>
+    <w:p>
+      <w:pPr>
+        <w:rPr>
+          <w:sz w:val="24"/>
+          <w:szCs w:val="24"/>
+        </w:rPr>
+      </w:pPr>
+      <w:r>
+        <w:rPr>
+          <w:sz w:val="24"/>
+          <w:szCs w:val="24"/>
+        </w:rPr>
+        <w:t xml:space="preserve">Windows server works in nearly the exact same way given both windows and windows server work on </w:t>
+      </w:r>
+      <w:r>
+        <w:rPr>
+          <w:sz w:val="24"/>
+          <w:szCs w:val="24"/>
+        </w:rPr>
+        <w:t>Microsoft’s</w:t>
+      </w:r>
+      <w:r>
+        <w:rPr>
+          <w:sz w:val="24"/>
+          <w:szCs w:val="24"/>
+        </w:rPr>
+        <w:t xml:space="preserve"> framework, however it holds the addition of Special Permissions (offers a more granular “advanced’ permissions that allow more </w:t>
+      </w:r>
+      <w:r>
+        <w:rPr>
+          <w:sz w:val="24"/>
+          <w:szCs w:val="24"/>
+        </w:rPr>
+        <w:t>in depth</w:t>
+      </w:r>
+      <w:r>
+        <w:rPr>
+          <w:sz w:val="24"/>
+          <w:szCs w:val="24"/>
+        </w:rPr>
+        <w:t xml:space="preserve"> access rights beyond the basic level)</w:t>
+      </w:r>
+      <w:r>
+        <w:rPr>
+          <w:sz w:val="24"/>
+          <w:szCs w:val="24"/>
+        </w:rPr>
+        <w:t xml:space="preserve"> </w:t>
+      </w:r>
+      <w:r>
+        <w:rPr>
+          <w:sz w:val="24"/>
+          <w:szCs w:val="24"/>
+        </w:rPr>
+        <w:t>(</w:t>
+      </w:r>
+      <w:r>
+        <w:rPr>
+          <w:i/>
+          <w:iCs/>
+          <w:sz w:val="24"/>
+          <w:szCs w:val="24"/>
+        </w:rPr>
+        <w:t>Understanding File and Folder Permissions in Windows | Dell UK</w:t>
+      </w:r>
+      <w:r>
+        <w:rPr>
+          <w:sz w:val="24"/>
+          <w:szCs w:val="24"/>
+        </w:rPr>
+        <w:t>, n.d.)</w:t>
+      </w:r>
     </w:p>
     <w:p>
       <w:pPr>
@@ -4043,59 +4747,59 @@
           <w:sz w:val="24"/>
           <w:szCs w:val="24"/>
         </w:rPr>
+        <w:t>Cover key concepts such as stack, heap, shared memory, virtual memory, addressing, paging, swapping, buffers, and ring buffer</w:t>
+      </w:r>
+      <w:r>
+        <w:rPr>
+          <w:sz w:val="24"/>
+          <w:szCs w:val="24"/>
+        </w:rPr>
+        <w:t>s</w:t>
+      </w:r>
+    </w:p>
+    <w:p>
+      <w:pPr>
+        <w:rPr>
+          <w:sz w:val="24"/>
+          <w:szCs w:val="24"/>
+        </w:rPr>
+      </w:pPr>
+      <w:r>
+        <w:rPr>
+          <w:sz w:val="24"/>
+          <w:szCs w:val="24"/>
+        </w:rPr>
+        <w:t>Explain how different operating systems handle memory management tasks.</w:t>
+      </w:r>
+    </w:p>
+    <w:p>
+      <w:pPr>
+        <w:rPr>
+          <w:sz w:val="24"/>
+          <w:szCs w:val="24"/>
+        </w:rPr>
+      </w:pPr>
+      <w:r>
+        <w:rPr>
+          <w:sz w:val="24"/>
+          <w:szCs w:val="24"/>
+        </w:rPr>
+        <w:t>Discuss the significance of efficient memory management in system performance and stability.</w:t>
+      </w:r>
+    </w:p>
+    <w:p>
+      <w:pPr>
+        <w:rPr>
+          <w:sz w:val="24"/>
+          <w:szCs w:val="24"/>
+        </w:rPr>
+      </w:pPr>
+      <w:r>
+        <w:rPr>
+          <w:sz w:val="24"/>
+          <w:szCs w:val="24"/>
+        </w:rPr>
         <w:lastRenderedPageBreak/>
-        <w:t>Cover key concepts such as stack, heap, shared memory, virtual memory, addressing, paging, swapping, buffers, and ring buffer</w:t>
-      </w:r>
-      <w:r>
-        <w:rPr>
-          <w:sz w:val="24"/>
-          <w:szCs w:val="24"/>
-        </w:rPr>
-        <w:t>s</w:t>
-      </w:r>
-    </w:p>
-    <w:p>
-      <w:pPr>
-        <w:rPr>
-          <w:sz w:val="24"/>
-          <w:szCs w:val="24"/>
-        </w:rPr>
-      </w:pPr>
-      <w:r>
-        <w:rPr>
-          <w:sz w:val="24"/>
-          <w:szCs w:val="24"/>
-        </w:rPr>
-        <w:t>Explain how different operating systems handle memory management tasks.</w:t>
-      </w:r>
-    </w:p>
-    <w:p>
-      <w:pPr>
-        <w:rPr>
-          <w:sz w:val="24"/>
-          <w:szCs w:val="24"/>
-        </w:rPr>
-      </w:pPr>
-      <w:r>
-        <w:rPr>
-          <w:sz w:val="24"/>
-          <w:szCs w:val="24"/>
-        </w:rPr>
-        <w:t>Discuss the significance of efficient memory management in system performance and stability.</w:t>
-      </w:r>
-    </w:p>
-    <w:p>
-      <w:pPr>
-        <w:rPr>
-          <w:sz w:val="24"/>
-          <w:szCs w:val="24"/>
-        </w:rPr>
-      </w:pPr>
-      <w:r>
-        <w:rPr>
-          <w:sz w:val="24"/>
-          <w:szCs w:val="24"/>
-        </w:rPr>
         <w:t>Compare and contrast the memory management techniques used by Linux, Windows, and Windows Server.</w:t>
       </w:r>
     </w:p>
@@ -4169,21 +4873,6 @@
         <w:t>Security risks and management strategies</w:t>
       </w:r>
       <w:bookmarkEnd w:id="7"/>
-    </w:p>
-    <w:p>
-      <w:pPr>
-        <w:rPr>
-          <w:sz w:val="24"/>
-          <w:szCs w:val="24"/>
-        </w:rPr>
-      </w:pPr>
-      <w:r>
-        <w:rPr>
-          <w:sz w:val="24"/>
-          <w:szCs w:val="24"/>
-        </w:rPr>
-        <w:t>a</w:t>
-      </w:r>
     </w:p>
     <w:p>
       <w:pPr>
@@ -4281,8 +4970,588 @@
         </w:rPr>
       </w:pPr>
     </w:p>
+    <w:p>
+      <w:pPr>
+        <w:pStyle w:val="Heading1"/>
+        <w:rPr>
+          <w:sz w:val="26"/>
+          <w:szCs w:val="26"/>
+        </w:rPr>
+      </w:pPr>
+      <w:r>
+        <w:rPr>
+          <w:sz w:val="26"/>
+          <w:szCs w:val="26"/>
+        </w:rPr>
+        <w:t xml:space="preserve">Appendix 1 </w:t>
+      </w:r>
+    </w:p>
+    <w:p>
+      <w:pPr>
+        <w:rPr>
+          <w:sz w:val="24"/>
+          <w:szCs w:val="24"/>
+        </w:rPr>
+      </w:pPr>
+      <w:r>
+        <w:rPr>
+          <w:sz w:val="24"/>
+          <w:szCs w:val="24"/>
+        </w:rPr>
+        <w:t>Processes are made of attributes to help the OS manage and control it. These being stored in the Process Control Block (PCB). The PCB stores these attributes:</w:t>
+      </w:r>
+    </w:p>
+    <w:p>
+      <w:pPr>
+        <w:pStyle w:val="ListParagraph"/>
+        <w:numPr>
+          <w:ilvl w:val="0"/>
+          <w:numId w:val="22"/>
+        </w:numPr>
+        <w:rPr>
+          <w:sz w:val="24"/>
+          <w:szCs w:val="24"/>
+        </w:rPr>
+      </w:pPr>
+      <w:r>
+        <w:rPr>
+          <w:sz w:val="24"/>
+          <w:szCs w:val="24"/>
+        </w:rPr>
+        <w:t>Process States</w:t>
+      </w:r>
+    </w:p>
+    <w:p>
+      <w:pPr>
+        <w:pStyle w:val="ListParagraph"/>
+        <w:numPr>
+          <w:ilvl w:val="0"/>
+          <w:numId w:val="22"/>
+        </w:numPr>
+        <w:rPr>
+          <w:sz w:val="24"/>
+          <w:szCs w:val="24"/>
+        </w:rPr>
+      </w:pPr>
+      <w:r>
+        <w:rPr>
+          <w:sz w:val="24"/>
+          <w:szCs w:val="24"/>
+        </w:rPr>
+        <w:t>Process ID</w:t>
+      </w:r>
+    </w:p>
+    <w:p>
+      <w:pPr>
+        <w:pStyle w:val="ListParagraph"/>
+        <w:numPr>
+          <w:ilvl w:val="0"/>
+          <w:numId w:val="22"/>
+        </w:numPr>
+        <w:rPr>
+          <w:sz w:val="24"/>
+          <w:szCs w:val="24"/>
+        </w:rPr>
+      </w:pPr>
+      <w:r>
+        <w:rPr>
+          <w:sz w:val="24"/>
+          <w:szCs w:val="24"/>
+        </w:rPr>
+        <w:t>Priority levels</w:t>
+      </w:r>
+    </w:p>
+    <w:p>
+      <w:pPr>
+        <w:pStyle w:val="ListParagraph"/>
+        <w:numPr>
+          <w:ilvl w:val="0"/>
+          <w:numId w:val="22"/>
+        </w:numPr>
+        <w:rPr>
+          <w:sz w:val="24"/>
+          <w:szCs w:val="24"/>
+        </w:rPr>
+      </w:pPr>
+      <w:r>
+        <w:rPr>
+          <w:sz w:val="24"/>
+          <w:szCs w:val="24"/>
+        </w:rPr>
+        <w:t>Input Output Information</w:t>
+      </w:r>
+    </w:p>
+    <w:p>
+      <w:pPr>
+        <w:pStyle w:val="ListParagraph"/>
+        <w:numPr>
+          <w:ilvl w:val="0"/>
+          <w:numId w:val="22"/>
+        </w:numPr>
+        <w:rPr>
+          <w:sz w:val="24"/>
+          <w:szCs w:val="24"/>
+        </w:rPr>
+      </w:pPr>
+      <w:r>
+        <w:rPr>
+          <w:sz w:val="24"/>
+          <w:szCs w:val="24"/>
+        </w:rPr>
+        <w:t>File Descriptors</w:t>
+      </w:r>
+    </w:p>
+    <w:p>
+      <w:pPr>
+        <w:pStyle w:val="ListParagraph"/>
+        <w:numPr>
+          <w:ilvl w:val="0"/>
+          <w:numId w:val="22"/>
+        </w:numPr>
+        <w:rPr>
+          <w:sz w:val="24"/>
+          <w:szCs w:val="24"/>
+        </w:rPr>
+      </w:pPr>
+      <w:r>
+        <w:rPr>
+          <w:sz w:val="24"/>
+          <w:szCs w:val="24"/>
+        </w:rPr>
+        <w:t>Account Information</w:t>
+      </w:r>
+    </w:p>
+    <w:p>
+      <w:pPr>
+        <w:pStyle w:val="ListParagraph"/>
+        <w:numPr>
+          <w:ilvl w:val="0"/>
+          <w:numId w:val="22"/>
+        </w:numPr>
+        <w:rPr>
+          <w:sz w:val="24"/>
+          <w:szCs w:val="24"/>
+        </w:rPr>
+      </w:pPr>
+      <w:r>
+        <w:rPr>
+          <w:sz w:val="24"/>
+          <w:szCs w:val="24"/>
+        </w:rPr>
+        <w:t>Memory Management Information</w:t>
+      </w:r>
+    </w:p>
+    <w:p>
+      <w:pPr>
+        <w:spacing w:before="0" w:after="0" w:line="240" w:lineRule="auto"/>
+        <w:rPr>
+          <w:rFonts w:ascii="Times New Roman" w:eastAsia="Times New Roman" w:hAnsi="Times New Roman" w:cs="Times New Roman"/>
+          <w:sz w:val="24"/>
+          <w:szCs w:val="24"/>
+        </w:rPr>
+      </w:pPr>
+      <w:r>
+        <w:rPr>
+          <w:rFonts w:ascii="Times New Roman" w:eastAsia="Times New Roman" w:hAnsi="Times New Roman" w:cs="Times New Roman"/>
+          <w:sz w:val="24"/>
+          <w:szCs w:val="24"/>
+        </w:rPr>
+        <w:t>(</w:t>
+      </w:r>
+      <w:proofErr w:type="spellStart"/>
+      <w:r>
+        <w:rPr>
+          <w:rFonts w:ascii="Times New Roman" w:eastAsia="Times New Roman" w:hAnsi="Times New Roman" w:cs="Times New Roman"/>
+          <w:sz w:val="24"/>
+          <w:szCs w:val="24"/>
+        </w:rPr>
+        <w:t>GeeksforGeeks</w:t>
+      </w:r>
+      <w:proofErr w:type="spellEnd"/>
+      <w:r>
+        <w:rPr>
+          <w:rFonts w:ascii="Times New Roman" w:eastAsia="Times New Roman" w:hAnsi="Times New Roman" w:cs="Times New Roman"/>
+          <w:sz w:val="24"/>
+          <w:szCs w:val="24"/>
+        </w:rPr>
+        <w:t>, 2024)</w:t>
+      </w:r>
+    </w:p>
+    <w:p>
+      <w:pPr>
+        <w:spacing w:before="0" w:after="0" w:line="240" w:lineRule="auto"/>
+        <w:rPr>
+          <w:rFonts w:ascii="Times New Roman" w:eastAsia="Times New Roman" w:hAnsi="Times New Roman" w:cs="Times New Roman"/>
+          <w:sz w:val="24"/>
+          <w:szCs w:val="24"/>
+        </w:rPr>
+      </w:pPr>
+    </w:p>
+    <w:p>
+      <w:pPr>
+        <w:rPr>
+          <w:sz w:val="24"/>
+          <w:szCs w:val="24"/>
+        </w:rPr>
+      </w:pPr>
+      <w:r>
+        <w:rPr>
+          <w:sz w:val="24"/>
+          <w:szCs w:val="24"/>
+        </w:rPr>
+        <w:t xml:space="preserve">The PCB help the system share resources more effectively, it also allows the system to isolate processes, meaning ‘one process doesn’t inadvertently interfere with another’. </w:t>
+      </w:r>
+      <w:r>
+        <w:rPr>
+          <w:sz w:val="24"/>
+          <w:szCs w:val="24"/>
+        </w:rPr>
+        <w:t>(Vaishnav, 2022)</w:t>
+      </w:r>
+    </w:p>
+    <w:p>
+      <w:pPr>
+        <w:pStyle w:val="Heading1"/>
+        <w:rPr>
+          <w:sz w:val="26"/>
+          <w:szCs w:val="26"/>
+        </w:rPr>
+      </w:pPr>
+      <w:r>
+        <w:rPr>
+          <w:sz w:val="26"/>
+          <w:szCs w:val="26"/>
+        </w:rPr>
+        <w:lastRenderedPageBreak/>
+        <w:t xml:space="preserve">Appendix 2 </w:t>
+      </w:r>
+    </w:p>
+    <w:p>
+      <w:pPr>
+        <w:rPr>
+          <w:sz w:val="24"/>
+          <w:szCs w:val="24"/>
+        </w:rPr>
+      </w:pPr>
+      <w:r>
+        <w:rPr>
+          <w:sz w:val="24"/>
+          <w:szCs w:val="24"/>
+        </w:rPr>
+        <w:t>The EXT4 iteration</w:t>
+      </w:r>
+      <w:r>
+        <w:rPr>
+          <w:sz w:val="24"/>
+          <w:szCs w:val="24"/>
+        </w:rPr>
+        <w:t xml:space="preserve"> improves file and volume storage and contain other features such as Defragmentation and Journaling. On the other hand, EXT4 requires more disk usage compared to the older versions however this is to be expected with its higher complexity.</w:t>
+      </w:r>
+    </w:p>
+    <w:p>
+      <w:pPr>
+        <w:pStyle w:val="Heading1"/>
+        <w:rPr>
+          <w:sz w:val="26"/>
+          <w:szCs w:val="26"/>
+        </w:rPr>
+      </w:pPr>
+      <w:r>
+        <w:rPr>
+          <w:sz w:val="26"/>
+          <w:szCs w:val="26"/>
+        </w:rPr>
+        <w:t>Appendix 3</w:t>
+      </w:r>
+    </w:p>
+    <w:p>
+      <w:pPr>
+        <w:rPr>
+          <w:sz w:val="24"/>
+          <w:szCs w:val="24"/>
+        </w:rPr>
+      </w:pPr>
+      <w:r>
+        <w:rPr>
+          <w:sz w:val="24"/>
+          <w:szCs w:val="24"/>
+        </w:rPr>
+        <w:t>There are two versions used primarily now, being FAT32 and extended FAT (</w:t>
+      </w:r>
+      <w:proofErr w:type="spellStart"/>
+      <w:r>
+        <w:rPr>
+          <w:sz w:val="24"/>
+          <w:szCs w:val="24"/>
+        </w:rPr>
+        <w:t>exFAT</w:t>
+      </w:r>
+      <w:proofErr w:type="spellEnd"/>
+      <w:r>
+        <w:rPr>
+          <w:sz w:val="24"/>
+          <w:szCs w:val="24"/>
+        </w:rPr>
+        <w:t xml:space="preserve">), FAT32 works on a 32-bit system and is still in primary use having the benefit of compatibility with most current OS, however lacks the scalability today, not being able to store files over 4GB, </w:t>
+      </w:r>
+      <w:proofErr w:type="spellStart"/>
+      <w:r>
+        <w:rPr>
+          <w:sz w:val="24"/>
+          <w:szCs w:val="24"/>
+        </w:rPr>
+        <w:t>exFAT</w:t>
+      </w:r>
+      <w:proofErr w:type="spellEnd"/>
+      <w:r>
+        <w:rPr>
+          <w:sz w:val="24"/>
+          <w:szCs w:val="24"/>
+        </w:rPr>
+        <w:t xml:space="preserve"> resolves this problem, working on a 64-bit system and having a file limit of 16EB.</w:t>
+      </w:r>
+    </w:p>
+    <w:p>
+      <w:pPr>
+        <w:pStyle w:val="Heading1"/>
+        <w:rPr>
+          <w:sz w:val="26"/>
+          <w:szCs w:val="26"/>
+        </w:rPr>
+      </w:pPr>
+      <w:r>
+        <w:rPr>
+          <w:sz w:val="26"/>
+          <w:szCs w:val="26"/>
+        </w:rPr>
+        <w:t>Appendix 4</w:t>
+      </w:r>
+    </w:p>
+    <w:p>
+      <w:pPr>
+        <w:rPr>
+          <w:sz w:val="24"/>
+          <w:szCs w:val="24"/>
+        </w:rPr>
+      </w:pPr>
+      <w:r>
+        <w:rPr>
+          <w:sz w:val="24"/>
+          <w:szCs w:val="24"/>
+        </w:rPr>
+        <w:t xml:space="preserve">NTFS a recoverable file system that logs transactions against the file system, allowing the system to recall to the last commit point to “recover consistency within the system” </w:t>
+      </w:r>
+      <w:r>
+        <w:rPr>
+          <w:sz w:val="24"/>
+          <w:szCs w:val="24"/>
+        </w:rPr>
+        <w:t>(Deland-Han, 2021)</w:t>
+      </w:r>
+      <w:r>
+        <w:rPr>
+          <w:sz w:val="24"/>
+          <w:szCs w:val="24"/>
+        </w:rPr>
+        <w:t xml:space="preserve">, this vastly reducing the threat of disk/file corruption. NTFS supports the Windows security model and multiple data </w:t>
+      </w:r>
+      <w:proofErr w:type="gramStart"/>
+      <w:r>
+        <w:rPr>
+          <w:sz w:val="24"/>
+          <w:szCs w:val="24"/>
+        </w:rPr>
+        <w:t>streams,</w:t>
+      </w:r>
+      <w:proofErr w:type="gramEnd"/>
+      <w:r>
+        <w:rPr>
+          <w:sz w:val="24"/>
+          <w:szCs w:val="24"/>
+        </w:rPr>
+        <w:t xml:space="preserve"> this allows concurrent processing. The Windows security model provides protection with concepts such as privilege roles, ACL and SIDs, this meaning unauthorised access cannot affect system-related operations. Finally, NTFS removes the limitations of file size, being able to store files up to 16EB. </w:t>
+      </w:r>
+      <w:r>
+        <w:rPr>
+          <w:sz w:val="24"/>
+          <w:szCs w:val="24"/>
+        </w:rPr>
+        <w:t>(</w:t>
+      </w:r>
+      <w:r>
+        <w:rPr>
+          <w:i/>
+          <w:iCs/>
+          <w:sz w:val="24"/>
+          <w:szCs w:val="24"/>
+        </w:rPr>
+        <w:t>Windows Security Model</w:t>
+      </w:r>
+      <w:r>
+        <w:rPr>
+          <w:sz w:val="24"/>
+          <w:szCs w:val="24"/>
+        </w:rPr>
+        <w:t>, 2024)</w:t>
+      </w:r>
+    </w:p>
+    <w:p>
+      <w:pPr>
+        <w:pStyle w:val="Heading1"/>
+        <w:rPr>
+          <w:sz w:val="26"/>
+          <w:szCs w:val="26"/>
+        </w:rPr>
+      </w:pPr>
+      <w:r>
+        <w:rPr>
+          <w:sz w:val="26"/>
+          <w:szCs w:val="26"/>
+        </w:rPr>
+        <w:t xml:space="preserve">Appendix 5 </w:t>
+      </w:r>
+    </w:p>
+    <w:p>
+      <w:pPr>
+        <w:rPr>
+          <w:sz w:val="24"/>
+          <w:szCs w:val="24"/>
+        </w:rPr>
+      </w:pPr>
+      <w:proofErr w:type="spellStart"/>
+      <w:r>
+        <w:rPr>
+          <w:sz w:val="24"/>
+          <w:szCs w:val="24"/>
+        </w:rPr>
+        <w:t>ReFS</w:t>
+      </w:r>
+      <w:proofErr w:type="spellEnd"/>
+      <w:r>
+        <w:rPr>
+          <w:sz w:val="24"/>
+          <w:szCs w:val="24"/>
+        </w:rPr>
+        <w:t xml:space="preserve"> holds salvaging capabilities in threat of corruptions with an alternate copy of the corrupted data, as well as this it uses Proactive error corruption which uses a ‘scrubber’ which scans for latent corruption and triggers repair before it becomes a larger issue. NTFS uses Mirror-accelerated parity which helps deliver high performance and storage.</w:t>
+      </w:r>
+    </w:p>
+    <w:p>
+      <w:pPr>
+        <w:pStyle w:val="Heading1"/>
+        <w:rPr>
+          <w:sz w:val="26"/>
+          <w:szCs w:val="26"/>
+        </w:rPr>
+      </w:pPr>
+      <w:r>
+        <w:rPr>
+          <w:sz w:val="26"/>
+          <w:szCs w:val="26"/>
+        </w:rPr>
+        <w:t>Appendix 6</w:t>
+      </w:r>
+    </w:p>
+    <w:p>
+      <w:pPr>
+        <w:rPr>
+          <w:sz w:val="24"/>
+          <w:szCs w:val="24"/>
+        </w:rPr>
+      </w:pPr>
+      <w:r>
+        <w:rPr>
+          <w:sz w:val="24"/>
+          <w:szCs w:val="24"/>
+        </w:rPr>
+        <w:t>User accounts hold significance</w:t>
+      </w:r>
+      <w:r>
+        <w:rPr>
+          <w:sz w:val="24"/>
+          <w:szCs w:val="24"/>
+        </w:rPr>
+        <w:t xml:space="preserve"> in system security according to (</w:t>
+      </w:r>
+      <w:r>
+        <w:rPr>
+          <w:sz w:val="24"/>
+          <w:szCs w:val="24"/>
+        </w:rPr>
+        <w:t xml:space="preserve">National Cyber Security Centre, </w:t>
+      </w:r>
+      <w:r>
+        <w:rPr>
+          <w:i/>
+          <w:iCs/>
+          <w:sz w:val="24"/>
+          <w:szCs w:val="24"/>
+        </w:rPr>
+        <w:t>Principle 9</w:t>
+      </w:r>
+      <w:r>
+        <w:rPr>
+          <w:sz w:val="24"/>
+          <w:szCs w:val="24"/>
+        </w:rPr>
+        <w:t>, n.d.): user accounts should help authorise access to data and services, as well as make sure customers (however this can be anyone that doesn’t have the correct authority) cannot modify or affect service configuration. Without User management systems, managing user access rights would be highly demanding in time and resources. (Gilad Maayan, 2024)</w:t>
+      </w:r>
+      <w:r>
+        <w:rPr>
+          <w:sz w:val="24"/>
+          <w:szCs w:val="24"/>
+        </w:rPr>
+        <w:t>.</w:t>
+      </w:r>
+    </w:p>
+    <w:p>
+      <w:pPr>
+        <w:rPr>
+          <w:sz w:val="24"/>
+          <w:szCs w:val="24"/>
+        </w:rPr>
+      </w:pPr>
+      <w:r>
+        <w:rPr>
+          <w:sz w:val="24"/>
+          <w:szCs w:val="24"/>
+        </w:rPr>
+        <w:lastRenderedPageBreak/>
+        <w:t>User access helps in resource management, administrators able to provide different users more/less resources respectively depending on the privilege roles. Higher roles requiring more resources such as files, applications and specific functions.</w:t>
+      </w:r>
+      <w:r>
+        <w:rPr>
+          <w:sz w:val="24"/>
+          <w:szCs w:val="24"/>
+        </w:rPr>
+        <w:t xml:space="preserve"> </w:t>
+      </w:r>
+      <w:r>
+        <w:rPr>
+          <w:sz w:val="24"/>
+          <w:szCs w:val="24"/>
+        </w:rPr>
+        <w:t>(</w:t>
+      </w:r>
+      <w:r>
+        <w:rPr>
+          <w:i/>
+          <w:iCs/>
+          <w:sz w:val="24"/>
+          <w:szCs w:val="24"/>
+        </w:rPr>
+        <w:t>Frontegg</w:t>
+      </w:r>
+      <w:r>
+        <w:rPr>
+          <w:sz w:val="24"/>
+          <w:szCs w:val="24"/>
+        </w:rPr>
+        <w:t>, 2025)</w:t>
+      </w:r>
+    </w:p>
+    <w:p/>
     <w:sectPr>
-      <w:footerReference w:type="default" r:id="rId21"/>
+      <w:footerReference w:type="default" r:id="rId27"/>
       <w:pgSz w:w="11906" w:h="16838"/>
       <w:pgMar w:top="1440" w:right="1800" w:bottom="1440" w:left="1800" w:header="720" w:footer="720" w:gutter="0"/>
       <w:pgNumType w:start="0"/>
@@ -4417,7 +5686,7 @@
             <w:noProof/>
             <w:snapToGrid w:val="0"/>
           </w:rPr>
-          <w:t>08/07/2025</w:t>
+          <w:t>09/07/2025</w:t>
         </w:r>
         <w:r>
           <w:rPr>
@@ -4874,6 +6143,95 @@
     </w:lvl>
   </w:abstractNum>
   <w:abstractNum w:abstractNumId="12" w15:restartNumberingAfterBreak="0">
+    <w:nsid w:val="1EBE288B"/>
+    <w:multiLevelType w:val="hybridMultilevel"/>
+    <w:tmpl w:val="EEF82A36"/>
+    <w:lvl w:ilvl="0" w:tplc="FFFFFFFF">
+      <w:start w:val="1"/>
+      <w:numFmt w:val="decimal"/>
+      <w:lvlText w:val="%1."/>
+      <w:lvlJc w:val="left"/>
+      <w:pPr>
+        <w:ind w:left="720" w:hanging="360"/>
+      </w:pPr>
+      <w:rPr>
+        <w:rFonts w:hint="default"/>
+      </w:rPr>
+    </w:lvl>
+    <w:lvl w:ilvl="1" w:tplc="FFFFFFFF" w:tentative="1">
+      <w:start w:val="1"/>
+      <w:numFmt w:val="lowerLetter"/>
+      <w:lvlText w:val="%2."/>
+      <w:lvlJc w:val="left"/>
+      <w:pPr>
+        <w:ind w:left="1440" w:hanging="360"/>
+      </w:pPr>
+    </w:lvl>
+    <w:lvl w:ilvl="2" w:tplc="FFFFFFFF" w:tentative="1">
+      <w:start w:val="1"/>
+      <w:numFmt w:val="lowerRoman"/>
+      <w:lvlText w:val="%3."/>
+      <w:lvlJc w:val="right"/>
+      <w:pPr>
+        <w:ind w:left="2160" w:hanging="180"/>
+      </w:pPr>
+    </w:lvl>
+    <w:lvl w:ilvl="3" w:tplc="FFFFFFFF" w:tentative="1">
+      <w:start w:val="1"/>
+      <w:numFmt w:val="decimal"/>
+      <w:lvlText w:val="%4."/>
+      <w:lvlJc w:val="left"/>
+      <w:pPr>
+        <w:ind w:left="2880" w:hanging="360"/>
+      </w:pPr>
+    </w:lvl>
+    <w:lvl w:ilvl="4" w:tplc="FFFFFFFF" w:tentative="1">
+      <w:start w:val="1"/>
+      <w:numFmt w:val="lowerLetter"/>
+      <w:lvlText w:val="%5."/>
+      <w:lvlJc w:val="left"/>
+      <w:pPr>
+        <w:ind w:left="3600" w:hanging="360"/>
+      </w:pPr>
+    </w:lvl>
+    <w:lvl w:ilvl="5" w:tplc="FFFFFFFF" w:tentative="1">
+      <w:start w:val="1"/>
+      <w:numFmt w:val="lowerRoman"/>
+      <w:lvlText w:val="%6."/>
+      <w:lvlJc w:val="right"/>
+      <w:pPr>
+        <w:ind w:left="4320" w:hanging="180"/>
+      </w:pPr>
+    </w:lvl>
+    <w:lvl w:ilvl="6" w:tplc="FFFFFFFF" w:tentative="1">
+      <w:start w:val="1"/>
+      <w:numFmt w:val="decimal"/>
+      <w:lvlText w:val="%7."/>
+      <w:lvlJc w:val="left"/>
+      <w:pPr>
+        <w:ind w:left="5040" w:hanging="360"/>
+      </w:pPr>
+    </w:lvl>
+    <w:lvl w:ilvl="7" w:tplc="FFFFFFFF" w:tentative="1">
+      <w:start w:val="1"/>
+      <w:numFmt w:val="lowerLetter"/>
+      <w:lvlText w:val="%8."/>
+      <w:lvlJc w:val="left"/>
+      <w:pPr>
+        <w:ind w:left="5760" w:hanging="360"/>
+      </w:pPr>
+    </w:lvl>
+    <w:lvl w:ilvl="8" w:tplc="FFFFFFFF" w:tentative="1">
+      <w:start w:val="1"/>
+      <w:numFmt w:val="lowerRoman"/>
+      <w:lvlText w:val="%9."/>
+      <w:lvlJc w:val="right"/>
+      <w:pPr>
+        <w:ind w:left="6480" w:hanging="180"/>
+      </w:pPr>
+    </w:lvl>
+  </w:abstractNum>
+  <w:abstractNum w:abstractNumId="13" w15:restartNumberingAfterBreak="0">
     <w:nsid w:val="2EFA659C"/>
     <w:multiLevelType w:val="hybridMultilevel"/>
     <w:tmpl w:val="EEF82A36"/>
@@ -4962,7 +6320,7 @@
       </w:pPr>
     </w:lvl>
   </w:abstractNum>
-  <w:abstractNum w:abstractNumId="13" w15:restartNumberingAfterBreak="0">
+  <w:abstractNum w:abstractNumId="14" w15:restartNumberingAfterBreak="0">
     <w:nsid w:val="31CF1CAC"/>
     <w:multiLevelType w:val="hybridMultilevel"/>
     <w:tmpl w:val="3446BB06"/>
@@ -5075,7 +6433,7 @@
       </w:rPr>
     </w:lvl>
   </w:abstractNum>
-  <w:abstractNum w:abstractNumId="14" w15:restartNumberingAfterBreak="0">
+  <w:abstractNum w:abstractNumId="15" w15:restartNumberingAfterBreak="0">
     <w:nsid w:val="414C37C8"/>
     <w:multiLevelType w:val="hybridMultilevel"/>
     <w:tmpl w:val="66E83038"/>
@@ -5215,7 +6573,7 @@
       </w:rPr>
     </w:lvl>
   </w:abstractNum>
-  <w:abstractNum w:abstractNumId="15" w15:restartNumberingAfterBreak="0">
+  <w:abstractNum w:abstractNumId="16" w15:restartNumberingAfterBreak="0">
     <w:nsid w:val="433A44A7"/>
     <w:multiLevelType w:val="hybridMultilevel"/>
     <w:tmpl w:val="FB22EA50"/>
@@ -5328,7 +6686,7 @@
       </w:rPr>
     </w:lvl>
   </w:abstractNum>
-  <w:abstractNum w:abstractNumId="16" w15:restartNumberingAfterBreak="0">
+  <w:abstractNum w:abstractNumId="17" w15:restartNumberingAfterBreak="0">
     <w:nsid w:val="435E40F8"/>
     <w:multiLevelType w:val="hybridMultilevel"/>
     <w:tmpl w:val="3DCC1C7E"/>
@@ -5468,7 +6826,7 @@
       </w:rPr>
     </w:lvl>
   </w:abstractNum>
-  <w:abstractNum w:abstractNumId="17" w15:restartNumberingAfterBreak="0">
+  <w:abstractNum w:abstractNumId="18" w15:restartNumberingAfterBreak="0">
     <w:nsid w:val="549510EE"/>
     <w:multiLevelType w:val="hybridMultilevel"/>
     <w:tmpl w:val="3FAAD38A"/>
@@ -5581,7 +6939,7 @@
       </w:rPr>
     </w:lvl>
   </w:abstractNum>
-  <w:abstractNum w:abstractNumId="18" w15:restartNumberingAfterBreak="0">
+  <w:abstractNum w:abstractNumId="19" w15:restartNumberingAfterBreak="0">
     <w:nsid w:val="55520222"/>
     <w:multiLevelType w:val="hybridMultilevel"/>
     <w:tmpl w:val="F06E2FD2"/>
@@ -5721,7 +7079,7 @@
       </w:rPr>
     </w:lvl>
   </w:abstractNum>
-  <w:abstractNum w:abstractNumId="19" w15:restartNumberingAfterBreak="0">
+  <w:abstractNum w:abstractNumId="20" w15:restartNumberingAfterBreak="0">
     <w:nsid w:val="6DB50455"/>
     <w:multiLevelType w:val="hybridMultilevel"/>
     <w:tmpl w:val="0BAC0004"/>
@@ -5833,7 +7191,7 @@
       </w:rPr>
     </w:lvl>
   </w:abstractNum>
-  <w:abstractNum w:abstractNumId="20" w15:restartNumberingAfterBreak="0">
+  <w:abstractNum w:abstractNumId="21" w15:restartNumberingAfterBreak="0">
     <w:nsid w:val="78FF21C9"/>
     <w:multiLevelType w:val="hybridMultilevel"/>
     <w:tmpl w:val="CE3A17EA"/>
@@ -5974,10 +7332,10 @@
     </w:lvl>
   </w:abstractNum>
   <w:num w:numId="1" w16cid:durableId="188615525">
-    <w:abstractNumId w:val="17"/>
+    <w:abstractNumId w:val="18"/>
   </w:num>
   <w:num w:numId="2" w16cid:durableId="1835761139">
-    <w:abstractNumId w:val="13"/>
+    <w:abstractNumId w:val="14"/>
   </w:num>
   <w:num w:numId="3" w16cid:durableId="172497182">
     <w:abstractNumId w:val="0"/>
@@ -6010,31 +7368,34 @@
     <w:abstractNumId w:val="9"/>
   </w:num>
   <w:num w:numId="13" w16cid:durableId="169223032">
-    <w:abstractNumId w:val="20"/>
+    <w:abstractNumId w:val="21"/>
   </w:num>
   <w:num w:numId="14" w16cid:durableId="1123306825">
-    <w:abstractNumId w:val="16"/>
+    <w:abstractNumId w:val="17"/>
   </w:num>
   <w:num w:numId="15" w16cid:durableId="1658803312">
-    <w:abstractNumId w:val="18"/>
+    <w:abstractNumId w:val="19"/>
   </w:num>
   <w:num w:numId="16" w16cid:durableId="1339040883">
-    <w:abstractNumId w:val="14"/>
+    <w:abstractNumId w:val="15"/>
   </w:num>
   <w:num w:numId="17" w16cid:durableId="614946203">
     <w:abstractNumId w:val="10"/>
   </w:num>
   <w:num w:numId="18" w16cid:durableId="1412502823">
-    <w:abstractNumId w:val="19"/>
+    <w:abstractNumId w:val="20"/>
   </w:num>
   <w:num w:numId="19" w16cid:durableId="1345745923">
-    <w:abstractNumId w:val="12"/>
+    <w:abstractNumId w:val="13"/>
   </w:num>
   <w:num w:numId="20" w16cid:durableId="84420884">
-    <w:abstractNumId w:val="15"/>
+    <w:abstractNumId w:val="16"/>
   </w:num>
   <w:num w:numId="21" w16cid:durableId="176046291">
     <w:abstractNumId w:val="11"/>
+  </w:num>
+  <w:num w:numId="22" w16cid:durableId="631986960">
+    <w:abstractNumId w:val="12"/>
   </w:num>
 </w:numbering>
 </file>
@@ -6411,7 +7772,6 @@
     <w:next w:val="Normal"/>
     <w:link w:val="Heading3Char"/>
     <w:uiPriority w:val="9"/>
-    <w:semiHidden/>
     <w:unhideWhenUsed/>
     <w:qFormat/>
     <w:rsid w:val="005D50F3"/>
@@ -6637,7 +7997,6 @@
     <w:basedOn w:val="DefaultParagraphFont"/>
     <w:link w:val="Heading3"/>
     <w:uiPriority w:val="9"/>
-    <w:semiHidden/>
     <w:rsid w:val="005D50F3"/>
     <w:rPr>
       <w:caps/>
@@ -7931,16 +9290,16 @@
 </file>
 
 <file path=customXml/item2.xml><?xml version="1.0" encoding="utf-8"?>
-<b:Sources xmlns:b="http://schemas.openxmlformats.org/officeDocument/2006/bibliography" xmlns="http://schemas.openxmlformats.org/officeDocument/2006/bibliography" SelectedStyle="\APASixthEditionOfficeOnline.xsl" StyleName="APA" Version="6"/>
-</file>
-
-<file path=customXml/item3.xml><?xml version="1.0" encoding="utf-8"?>
 <?mso-contentType ?>
 <FormTemplates xmlns="http://schemas.microsoft.com/sharepoint/v3/contenttype/forms">
   <Display>DocumentLibraryForm</Display>
   <Edit>DocumentLibraryForm</Edit>
   <New>DocumentLibraryForm</New>
 </FormTemplates>
+</file>
+
+<file path=customXml/item3.xml><?xml version="1.0" encoding="utf-8"?>
+<b:Sources xmlns:b="http://schemas.openxmlformats.org/officeDocument/2006/bibliography" xmlns="http://schemas.openxmlformats.org/officeDocument/2006/bibliography" SelectedStyle="\APASixthEditionOfficeOnline.xsl" StyleName="APA" Version="6"/>
 </file>
 
 <file path=customXml/itemProps1.xml><?xml version="1.0" encoding="utf-8"?>
@@ -7963,17 +9322,17 @@
 </file>
 
 <file path=customXml/itemProps2.xml><?xml version="1.0" encoding="utf-8"?>
+<ds:datastoreItem xmlns:ds="http://schemas.openxmlformats.org/officeDocument/2006/customXml" ds:itemID="{CAB1111E-B29A-41A9-BF57-61D17CE24E23}">
+  <ds:schemaRefs>
+    <ds:schemaRef ds:uri="http://schemas.microsoft.com/sharepoint/v3/contenttype/forms"/>
+  </ds:schemaRefs>
+</ds:datastoreItem>
+</file>
+
+<file path=customXml/itemProps3.xml><?xml version="1.0" encoding="utf-8"?>
 <ds:datastoreItem xmlns:ds="http://schemas.openxmlformats.org/officeDocument/2006/customXml" ds:itemID="{93F3EFEB-17F2-4428-9B7D-3F74E65F7572}">
   <ds:schemaRefs>
     <ds:schemaRef ds:uri="http://schemas.openxmlformats.org/officeDocument/2006/bibliography"/>
   </ds:schemaRefs>
 </ds:datastoreItem>
-</file>
-
-<file path=customXml/itemProps3.xml><?xml version="1.0" encoding="utf-8"?>
-<ds:datastoreItem xmlns:ds="http://schemas.openxmlformats.org/officeDocument/2006/customXml" ds:itemID="{CAB1111E-B29A-41A9-BF57-61D17CE24E23}">
-  <ds:schemaRefs>
-    <ds:schemaRef ds:uri="http://schemas.microsoft.com/sharepoint/v3/contenttype/forms"/>
-  </ds:schemaRefs>
-</ds:datastoreItem>
 </file>
</xml_diff>

<commit_message>
memory management section additions@
</commit_message>
<xml_diff>
--- a/401_OperatingSystems/assignments/15228802_401IT_CW1.docx
+++ b/401_OperatingSystems/assignments/15228802_401IT_CW1.docx
@@ -1902,31 +1902,16 @@
       <w:bookmarkEnd w:id="0"/>
     </w:p>
     <w:p>
-      <w:r>
-        <w:fldChar w:fldCharType="begin"/>
-      </w:r>
-      <w:r>
-        <w:instrText xml:space="preserve"> TOC \h \z \c "Figure" </w:instrText>
-      </w:r>
-      <w:r>
-        <w:fldChar w:fldCharType="separate"/>
-      </w:r>
-      <w:r>
-        <w:rPr>
-          <w:b/>
-          <w:bCs/>
-          <w:noProof/>
-        </w:rPr>
-        <w:t>No table of figures entries found.</w:t>
-      </w:r>
-      <w:r>
-        <w:rPr>
-          <w:b/>
-          <w:bCs/>
-          <w:noProof/>
-        </w:rPr>
-        <w:fldChar w:fldCharType="end"/>
-      </w:r>
+      <w:fldSimple w:instr=" TOC \h \z \c &quot;Figure&quot; ">
+        <w:r>
+          <w:rPr>
+            <w:b/>
+            <w:bCs/>
+            <w:noProof/>
+          </w:rPr>
+          <w:t>No table of figures entries found.</w:t>
+        </w:r>
+      </w:fldSimple>
       <w:r>
         <w:br w:type="page"/>
       </w:r>
@@ -2794,20 +2779,8 @@
           <w:sz w:val="24"/>
           <w:szCs w:val="24"/>
         </w:rPr>
-        <w:t xml:space="preserve">Operating System - Services - </w:t>
-      </w:r>
-      <w:proofErr w:type="spellStart"/>
-      <w:r>
-        <w:rPr>
-          <w:rFonts w:ascii="Times New Roman" w:eastAsia="Times New Roman" w:hAnsi="Times New Roman" w:cs="Times New Roman"/>
-          <w:i/>
-          <w:iCs/>
-          <w:sz w:val="24"/>
-          <w:szCs w:val="24"/>
-        </w:rPr>
-        <w:t>Tutorialspoint</w:t>
-      </w:r>
-      <w:proofErr w:type="spellEnd"/>
+        <w:t>Operating System - Services - Tutorialspoint</w:t>
+      </w:r>
       <w:r>
         <w:rPr>
           <w:rFonts w:ascii="Times New Roman" w:eastAsia="Times New Roman" w:hAnsi="Times New Roman" w:cs="Times New Roman"/>
@@ -3654,6 +3627,7 @@
       </w:pPr>
       <w:r>
         <w:rPr>
+          <w:noProof/>
           <w:sz w:val="24"/>
           <w:szCs w:val="24"/>
         </w:rPr>
@@ -3772,6 +3746,7 @@
       </w:pPr>
       <w:r>
         <w:rPr>
+          <w:noProof/>
           <w:sz w:val="24"/>
           <w:szCs w:val="24"/>
         </w:rPr>
@@ -4097,6 +4072,7 @@
       </w:pPr>
       <w:r>
         <w:rPr>
+          <w:noProof/>
           <w:sz w:val="24"/>
           <w:szCs w:val="24"/>
         </w:rPr>
@@ -4164,23 +4140,7 @@
           <w:sz w:val="24"/>
           <w:szCs w:val="24"/>
         </w:rPr>
-        <w:t xml:space="preserve">Windows and Windows Server follow the same systems for </w:t>
-      </w:r>
-      <w:proofErr w:type="gramStart"/>
-      <w:r>
-        <w:rPr>
-          <w:sz w:val="24"/>
-          <w:szCs w:val="24"/>
-        </w:rPr>
-        <w:t>creation,</w:t>
-      </w:r>
-      <w:proofErr w:type="gramEnd"/>
-      <w:r>
-        <w:rPr>
-          <w:sz w:val="24"/>
-          <w:szCs w:val="24"/>
-        </w:rPr>
-        <w:t xml:space="preserve"> these two systems differ from Linux both in GUI and CLI. To make a directory it is the same as Linux ‘</w:t>
+        <w:t>Windows and Windows Server follow the same systems for creation, these two systems differ from Linux both in GUI and CLI. To make a directory it is the same as Linux ‘</w:t>
       </w:r>
       <w:proofErr w:type="spellStart"/>
       <w:r>
@@ -4231,6 +4191,7 @@
       </w:pPr>
       <w:r>
         <w:rPr>
+          <w:noProof/>
           <w:sz w:val="24"/>
           <w:szCs w:val="24"/>
         </w:rPr>
@@ -4289,6 +4250,102 @@
     </w:p>
     <w:p>
       <w:pPr>
+        <w:rPr>
+          <w:sz w:val="24"/>
+          <w:szCs w:val="24"/>
+        </w:rPr>
+      </w:pPr>
+      <w:r>
+        <w:rPr>
+          <w:sz w:val="24"/>
+          <w:szCs w:val="24"/>
+        </w:rPr>
+        <w:t>Microsoft and Linux hold many differences between the two file systems. Windows hold files on different drives/partitions such as C: and D: drives which acts to separate and segment groups of files. On the other hand, Linux works on a root directory, having all files branching out in a hierarchical tree structure. Windows views different items as devices or files whereas Linux view everything as a file</w:t>
+      </w:r>
+      <w:r>
+        <w:rPr>
+          <w:sz w:val="24"/>
+          <w:szCs w:val="24"/>
+        </w:rPr>
+        <w:t xml:space="preserve"> </w:t>
+      </w:r>
+      <w:r>
+        <w:rPr>
+          <w:sz w:val="24"/>
+          <w:szCs w:val="24"/>
+        </w:rPr>
+        <w:t>(Whittaker, 2025)</w:t>
+      </w:r>
+      <w:r>
+        <w:rPr>
+          <w:sz w:val="24"/>
+          <w:szCs w:val="24"/>
+        </w:rPr>
+        <w:t>.</w:t>
+      </w:r>
+      <w:r>
+        <w:rPr>
+          <w:sz w:val="24"/>
+          <w:szCs w:val="24"/>
+        </w:rPr>
+        <w:t xml:space="preserve"> The systems used NTFS and EXT4 have major differences in </w:t>
+      </w:r>
+      <w:r>
+        <w:rPr>
+          <w:sz w:val="24"/>
+          <w:szCs w:val="24"/>
+        </w:rPr>
+        <w:t>compatibility</w:t>
+      </w:r>
+      <w:r>
+        <w:rPr>
+          <w:sz w:val="24"/>
+          <w:szCs w:val="24"/>
+        </w:rPr>
+        <w:t xml:space="preserve">, NTFS </w:t>
+      </w:r>
+      <w:r>
+        <w:rPr>
+          <w:sz w:val="24"/>
+          <w:szCs w:val="24"/>
+        </w:rPr>
+        <w:t xml:space="preserve">primarily being connected to Windows systems, contrast this to EXT4 which is open source meaning it can change source codes whilst the Windows systems lack this feature. NTFS is not case sensitive and cannot have duplicate folders, EXT4 being the opposite, this could be seen both positively </w:t>
+      </w:r>
+      <w:proofErr w:type="gramStart"/>
+      <w:r>
+        <w:rPr>
+          <w:sz w:val="24"/>
+          <w:szCs w:val="24"/>
+        </w:rPr>
+        <w:t>or</w:t>
+      </w:r>
+      <w:proofErr w:type="gramEnd"/>
+      <w:r>
+        <w:rPr>
+          <w:sz w:val="24"/>
+          <w:szCs w:val="24"/>
+        </w:rPr>
+        <w:t xml:space="preserve"> negatively depending on perspective, potentially affecting cohesion, but some may appreciate the specificity of case sensitivity. Conclusively, Linux and Windows are both </w:t>
+      </w:r>
+      <w:proofErr w:type="gramStart"/>
+      <w:r>
+        <w:rPr>
+          <w:sz w:val="24"/>
+          <w:szCs w:val="24"/>
+        </w:rPr>
+        <w:t>high-performing</w:t>
+      </w:r>
+      <w:proofErr w:type="gramEnd"/>
+      <w:r>
+        <w:rPr>
+          <w:sz w:val="24"/>
+          <w:szCs w:val="24"/>
+        </w:rPr>
+        <w:t xml:space="preserve"> with the different systems and it depends on the requirements of a person or organisation which OS better fits.</w:t>
+      </w:r>
+    </w:p>
+    <w:p>
+      <w:pPr>
         <w:pStyle w:val="Heading2"/>
         <w:rPr>
           <w:sz w:val="26"/>
@@ -4317,7 +4374,15 @@
           <w:sz w:val="24"/>
           <w:szCs w:val="24"/>
         </w:rPr>
-        <w:t>A user account is a digital object created for a group or singular entity to access resources based on the account permissions assigned to that/those entities and restrict/deny access to settings or functions that may affect an organisations or systems integrity. </w:t>
+        <w:t xml:space="preserve">A user account is a digital object created for a group or singular entity to access resources based on the account permissions assigned to that/those entities and </w:t>
+      </w:r>
+      <w:r>
+        <w:rPr>
+          <w:sz w:val="24"/>
+          <w:szCs w:val="24"/>
+        </w:rPr>
+        <w:lastRenderedPageBreak/>
+        <w:t>restrict/deny access to settings or functions that may affect an organisations or systems integrity. </w:t>
       </w:r>
       <w:r>
         <w:rPr>
@@ -4407,22 +4472,7 @@
           <w:sz w:val="24"/>
           <w:szCs w:val="24"/>
         </w:rPr>
-        <w:lastRenderedPageBreak/>
-        <w:t xml:space="preserve">Linux has 3 permission categories: Owner, Group, Others, for each directory/file. These each having 3 permission </w:t>
-      </w:r>
-      <w:r>
-        <w:rPr>
-          <w:sz w:val="24"/>
-          <w:szCs w:val="24"/>
-        </w:rPr>
-        <w:t>levels being</w:t>
-      </w:r>
-      <w:r>
-        <w:rPr>
-          <w:sz w:val="24"/>
-          <w:szCs w:val="24"/>
-        </w:rPr>
-        <w:t xml:space="preserve"> read, write and execute and is calculated via the use of symbols which correlate to a numerical value, for example </w:t>
+        <w:t xml:space="preserve">Linux has 3 permission categories: Owner, Group, Others, for each directory/file. These each having 3 permission levels being read, write and execute and is calculated via the use of symbols which correlate to a numerical value, for example </w:t>
       </w:r>
       <w:r>
         <w:rPr>
@@ -4541,7 +4591,15 @@
           <w:sz w:val="24"/>
           <w:szCs w:val="24"/>
         </w:rPr>
-        <w:t>Windows has 3 types of users as well, being Admins (full control) Standard User (limited) and Guest (temporary access). However unlike Linux, Windows has 5 permission levels being Full Control (Perform any action to a file or folder, including modifying permissions), Modify (create new files and folders and modify and delete existing files and folders), Read and Execute (allows user to view contents of a file or folder and execute files), List Folder Contents  (allows user to view contents of a folder) and finally ‘Read’  (view contents of a file or folder) </w:t>
+        <w:t xml:space="preserve">Windows has 3 types of users as well, being Admins (full control) Standard User (limited) and Guest (temporary access). However unlike Linux, Windows has 5 permission levels being Full Control (Perform any action to a file or folder, including </w:t>
+      </w:r>
+      <w:r>
+        <w:rPr>
+          <w:sz w:val="24"/>
+          <w:szCs w:val="24"/>
+        </w:rPr>
+        <w:lastRenderedPageBreak/>
+        <w:t>modifying permissions), Modify (create new files and folders and modify and delete existing files and folders), Read and Execute (allows user to view contents of a file or folder and execute files), List Folder Contents  (allows user to view contents of a folder) and finally ‘Read’  (view contents of a file or folder) </w:t>
       </w:r>
     </w:p>
     <w:p>
@@ -4555,7 +4613,6 @@
         <w:rPr>
           <w:noProof/>
         </w:rPr>
-        <w:lastRenderedPageBreak/>
         <w:drawing>
           <wp:inline distT="0" distB="0" distL="0" distR="0" wp14:anchorId="27EA0735" wp14:editId="553F45BF">
             <wp:extent cx="3329940" cy="4271645"/>
@@ -4633,35 +4690,7 @@
           <w:sz w:val="24"/>
           <w:szCs w:val="24"/>
         </w:rPr>
-        <w:t xml:space="preserve">Windows server works in nearly the exact same way given both windows and windows server work on </w:t>
-      </w:r>
-      <w:r>
-        <w:rPr>
-          <w:sz w:val="24"/>
-          <w:szCs w:val="24"/>
-        </w:rPr>
-        <w:t>Microsoft’s</w:t>
-      </w:r>
-      <w:r>
-        <w:rPr>
-          <w:sz w:val="24"/>
-          <w:szCs w:val="24"/>
-        </w:rPr>
-        <w:t xml:space="preserve"> framework, however it holds the addition of Special Permissions (offers a more granular “advanced’ permissions that allow more </w:t>
-      </w:r>
-      <w:r>
-        <w:rPr>
-          <w:sz w:val="24"/>
-          <w:szCs w:val="24"/>
-        </w:rPr>
-        <w:t>in depth</w:t>
-      </w:r>
-      <w:r>
-        <w:rPr>
-          <w:sz w:val="24"/>
-          <w:szCs w:val="24"/>
-        </w:rPr>
-        <w:t xml:space="preserve"> access rights beyond the basic level)</w:t>
+        <w:t>Windows server works in nearly the exact same way given both windows and windows server work on Microsoft’s framework, however it holds the addition of Special Permissions (offers a more granular “advanced’ permissions that allow more in depth access rights beyond the basic level)</w:t>
       </w:r>
       <w:r>
         <w:rPr>
@@ -4719,35 +4748,171 @@
           <w:szCs w:val="24"/>
         </w:rPr>
       </w:pPr>
-    </w:p>
-    <w:p>
-      <w:pPr>
-        <w:rPr>
-          <w:sz w:val="24"/>
-          <w:szCs w:val="24"/>
-        </w:rPr>
-      </w:pPr>
-      <w:r>
-        <w:rPr>
-          <w:sz w:val="24"/>
-          <w:szCs w:val="24"/>
-        </w:rPr>
-        <w:t>Describe the principles of memory management in various operating systems.</w:t>
-      </w:r>
-    </w:p>
-    <w:p>
-      <w:pPr>
-        <w:rPr>
-          <w:sz w:val="24"/>
-          <w:szCs w:val="24"/>
-        </w:rPr>
-      </w:pPr>
-      <w:r>
-        <w:rPr>
-          <w:sz w:val="24"/>
-          <w:szCs w:val="24"/>
-        </w:rPr>
-        <w:t>Cover key concepts such as stack, heap, shared memory, virtual memory, addressing, paging, swapping, buffers, and ring buffer</w:t>
+      <w:r>
+        <w:rPr>
+          <w:sz w:val="24"/>
+          <w:szCs w:val="24"/>
+        </w:rPr>
+        <w:t>“</w:t>
+      </w:r>
+      <w:r>
+        <w:rPr>
+          <w:sz w:val="24"/>
+          <w:szCs w:val="24"/>
+        </w:rPr>
+        <w:t>In the realm of computing, memory management is essential for enhancing OS performance and ensuring efficient resource utilization.</w:t>
+      </w:r>
+      <w:r>
+        <w:rPr>
+          <w:sz w:val="24"/>
+          <w:szCs w:val="24"/>
+        </w:rPr>
+        <w:t xml:space="preserve">” </w:t>
+      </w:r>
+      <w:r>
+        <w:rPr>
+          <w:sz w:val="24"/>
+          <w:szCs w:val="24"/>
+        </w:rPr>
+        <w:t xml:space="preserve">(Jalaman &amp; </w:t>
+      </w:r>
+      <w:proofErr w:type="spellStart"/>
+      <w:r>
+        <w:rPr>
+          <w:sz w:val="24"/>
+          <w:szCs w:val="24"/>
+        </w:rPr>
+        <w:t>Teleron</w:t>
+      </w:r>
+      <w:proofErr w:type="spellEnd"/>
+      <w:r>
+        <w:rPr>
+          <w:sz w:val="24"/>
+          <w:szCs w:val="24"/>
+        </w:rPr>
+        <w:t>, 2024)</w:t>
+      </w:r>
+      <w:r>
+        <w:rPr>
+          <w:sz w:val="24"/>
+          <w:szCs w:val="24"/>
+        </w:rPr>
+        <w:t>. Memory Management is the process of controlling how a computers memory is used and allocated.</w:t>
+      </w:r>
+      <w:r>
+        <w:rPr>
+          <w:sz w:val="24"/>
+          <w:szCs w:val="24"/>
+        </w:rPr>
+        <w:t xml:space="preserve"> This topic consists of a group of key concepts</w:t>
+      </w:r>
+      <w:r>
+        <w:rPr>
+          <w:sz w:val="24"/>
+          <w:szCs w:val="24"/>
+        </w:rPr>
+        <w:t xml:space="preserve"> and principles</w:t>
+      </w:r>
+      <w:r>
+        <w:rPr>
+          <w:sz w:val="24"/>
+          <w:szCs w:val="24"/>
+        </w:rPr>
+        <w:t xml:space="preserve">, all which have significance to memory management. </w:t>
+      </w:r>
+      <w:r>
+        <w:rPr>
+          <w:sz w:val="24"/>
+          <w:szCs w:val="24"/>
+        </w:rPr>
+        <w:t>First, the principles of memory management include</w:t>
+      </w:r>
+      <w:r>
+        <w:rPr>
+          <w:sz w:val="24"/>
+          <w:szCs w:val="24"/>
+        </w:rPr>
+        <w:t xml:space="preserve"> protection against data loss, logical and physical organisation, </w:t>
+      </w:r>
+      <w:r>
+        <w:rPr>
+          <w:sz w:val="24"/>
+          <w:szCs w:val="24"/>
+        </w:rPr>
+        <w:lastRenderedPageBreak/>
+        <w:t xml:space="preserve">allocation and deallocation and to proper utilisation and tracking of memory. </w:t>
+      </w:r>
+      <w:r>
+        <w:rPr>
+          <w:sz w:val="24"/>
+          <w:szCs w:val="24"/>
+        </w:rPr>
+        <w:t>Next, w</w:t>
+      </w:r>
+      <w:r>
+        <w:rPr>
+          <w:sz w:val="24"/>
+          <w:szCs w:val="24"/>
+        </w:rPr>
+        <w:t>e must understand there are two types of memory allocations being static and dynamic, examples of such are ‘stack’ and ‘heap’ r</w:t>
+      </w:r>
+      <w:r>
+        <w:rPr>
+          <w:sz w:val="24"/>
+          <w:szCs w:val="24"/>
+        </w:rPr>
+        <w:t>espectively</w:t>
+      </w:r>
+      <w:r>
+        <w:rPr>
+          <w:sz w:val="24"/>
+          <w:szCs w:val="24"/>
+        </w:rPr>
+        <w:t xml:space="preserve">. </w:t>
+      </w:r>
+      <w:r>
+        <w:rPr>
+          <w:sz w:val="24"/>
+          <w:szCs w:val="24"/>
+        </w:rPr>
+        <w:t xml:space="preserve">There </w:t>
+      </w:r>
+      <w:r>
+        <w:rPr>
+          <w:sz w:val="24"/>
+          <w:szCs w:val="24"/>
+        </w:rPr>
+        <w:t>are</w:t>
+      </w:r>
+      <w:r>
+        <w:rPr>
+          <w:sz w:val="24"/>
+          <w:szCs w:val="24"/>
+        </w:rPr>
+        <w:t xml:space="preserve"> major differences in purpose to these two aspects which can be seen in Appendix 7</w:t>
+      </w:r>
+    </w:p>
+    <w:p>
+      <w:pPr>
+        <w:rPr>
+          <w:sz w:val="24"/>
+          <w:szCs w:val="24"/>
+        </w:rPr>
+      </w:pPr>
+    </w:p>
+    <w:p>
+      <w:pPr>
+        <w:rPr>
+          <w:sz w:val="24"/>
+          <w:szCs w:val="24"/>
+        </w:rPr>
+      </w:pPr>
+      <w:r>
+        <w:rPr>
+          <w:sz w:val="24"/>
+          <w:szCs w:val="24"/>
+        </w:rPr>
+        <w:t>Cover key concepts such as shared memory, virtual memory, addressing, paging, swapping, buffers, and ring buffer</w:t>
       </w:r>
       <w:r>
         <w:rPr>
@@ -4799,7 +4964,6 @@
           <w:sz w:val="24"/>
           <w:szCs w:val="24"/>
         </w:rPr>
-        <w:lastRenderedPageBreak/>
         <w:t>Compare and contrast the memory management techniques used by Linux, Windows, and Windows Server.</w:t>
       </w:r>
     </w:p>
@@ -5018,6 +5182,7 @@
           <w:sz w:val="24"/>
           <w:szCs w:val="24"/>
         </w:rPr>
+        <w:lastRenderedPageBreak/>
         <w:t>Process States</w:t>
       </w:r>
     </w:p>
@@ -5222,7 +5387,6 @@
           <w:sz w:val="26"/>
           <w:szCs w:val="26"/>
         </w:rPr>
-        <w:lastRenderedPageBreak/>
         <w:t xml:space="preserve">Appendix 2 </w:t>
       </w:r>
     </w:p>
@@ -5424,6 +5588,7 @@
           <w:sz w:val="24"/>
           <w:szCs w:val="24"/>
         </w:rPr>
+        <w:lastRenderedPageBreak/>
         <w:t>ReFS</w:t>
       </w:r>
       <w:proofErr w:type="spellEnd"/>
@@ -5515,7 +5680,6 @@
           <w:sz w:val="24"/>
           <w:szCs w:val="24"/>
         </w:rPr>
-        <w:lastRenderedPageBreak/>
         <w:t>User access helps in resource management, administrators able to provide different users more/less resources respectively depending on the privilege roles. Higher roles requiring more resources such as files, applications and specific functions.</w:t>
       </w:r>
       <w:r>
@@ -5549,6 +5713,273 @@
         <w:t>, 2025)</w:t>
       </w:r>
     </w:p>
+    <w:p>
+      <w:pPr>
+        <w:rPr>
+          <w:sz w:val="24"/>
+          <w:szCs w:val="24"/>
+        </w:rPr>
+      </w:pPr>
+    </w:p>
+    <w:p>
+      <w:pPr>
+        <w:rPr>
+          <w:sz w:val="24"/>
+          <w:szCs w:val="24"/>
+        </w:rPr>
+      </w:pPr>
+    </w:p>
+    <w:p>
+      <w:pPr>
+        <w:rPr>
+          <w:sz w:val="24"/>
+          <w:szCs w:val="24"/>
+        </w:rPr>
+      </w:pPr>
+    </w:p>
+    <w:p>
+      <w:pPr>
+        <w:pStyle w:val="Heading1"/>
+        <w:rPr>
+          <w:sz w:val="26"/>
+          <w:szCs w:val="26"/>
+        </w:rPr>
+      </w:pPr>
+      <w:r>
+        <w:rPr>
+          <w:sz w:val="26"/>
+          <w:szCs w:val="26"/>
+        </w:rPr>
+        <w:t>Appendix 7</w:t>
+      </w:r>
+    </w:p>
+    <w:p>
+      <w:pPr>
+        <w:rPr>
+          <w:sz w:val="24"/>
+          <w:szCs w:val="24"/>
+        </w:rPr>
+      </w:pPr>
+      <w:r>
+        <w:rPr>
+          <w:sz w:val="24"/>
+          <w:szCs w:val="24"/>
+        </w:rPr>
+        <w:t xml:space="preserve">Static memory works to allocate memory during the compilation process before a program starts running, whilst dynamic begins allocation during the execution of a program functions. </w:t>
+      </w:r>
+      <w:r>
+        <w:rPr>
+          <w:sz w:val="24"/>
+          <w:szCs w:val="24"/>
+        </w:rPr>
+        <w:t>(</w:t>
+      </w:r>
+      <w:r>
+        <w:rPr>
+          <w:i/>
+          <w:iCs/>
+          <w:sz w:val="24"/>
+          <w:szCs w:val="24"/>
+        </w:rPr>
+        <w:t>Florida State University, n.d.</w:t>
+      </w:r>
+      <w:r>
+        <w:rPr>
+          <w:sz w:val="24"/>
+          <w:szCs w:val="24"/>
+        </w:rPr>
+        <w:t>)</w:t>
+      </w:r>
+      <w:r>
+        <w:rPr>
+          <w:sz w:val="24"/>
+          <w:szCs w:val="24"/>
+        </w:rPr>
+        <w:t xml:space="preserve">. Stack memory stores temporary variables created by a function, these variables being declared stored and initialised in run time </w:t>
+      </w:r>
+      <w:r>
+        <w:rPr>
+          <w:sz w:val="24"/>
+          <w:szCs w:val="24"/>
+        </w:rPr>
+        <w:t>(</w:t>
+      </w:r>
+      <w:proofErr w:type="spellStart"/>
+      <w:r>
+        <w:rPr>
+          <w:sz w:val="24"/>
+          <w:szCs w:val="24"/>
+        </w:rPr>
+        <w:t>GeeksforGeeks</w:t>
+      </w:r>
+      <w:proofErr w:type="spellEnd"/>
+      <w:r>
+        <w:rPr>
+          <w:sz w:val="24"/>
+          <w:szCs w:val="24"/>
+        </w:rPr>
+        <w:t>, 2022)</w:t>
+      </w:r>
+      <w:r>
+        <w:rPr>
+          <w:sz w:val="24"/>
+          <w:szCs w:val="24"/>
+        </w:rPr>
+        <w:t>. Advantages of this are that it is not easily corrupted and allows you to control the memory allocated and deallocated, this deallocation is also automatically done adding efficiency and reduction in time demands. However</w:t>
+      </w:r>
+      <w:r>
+        <w:rPr>
+          <w:sz w:val="24"/>
+          <w:szCs w:val="24"/>
+        </w:rPr>
+        <w:t>,</w:t>
+      </w:r>
+      <w:r>
+        <w:rPr>
+          <w:sz w:val="24"/>
+          <w:szCs w:val="24"/>
+        </w:rPr>
+        <w:t xml:space="preserve"> with these benefits stack is very </w:t>
+      </w:r>
+      <w:proofErr w:type="gramStart"/>
+      <w:r>
+        <w:rPr>
+          <w:sz w:val="24"/>
+          <w:szCs w:val="24"/>
+        </w:rPr>
+        <w:t>limited</w:t>
+      </w:r>
+      <w:proofErr w:type="gramEnd"/>
+      <w:r>
+        <w:rPr>
+          <w:sz w:val="24"/>
+          <w:szCs w:val="24"/>
+        </w:rPr>
+        <w:t xml:space="preserve"> </w:t>
+      </w:r>
+      <w:r>
+        <w:rPr>
+          <w:sz w:val="24"/>
+          <w:szCs w:val="24"/>
+        </w:rPr>
+        <w:t xml:space="preserve">and too many objects may lead to a stack overflow (a type of buffer error). </w:t>
+      </w:r>
+    </w:p>
+    <w:p>
+      <w:pPr>
+        <w:rPr>
+          <w:sz w:val="24"/>
+          <w:szCs w:val="24"/>
+        </w:rPr>
+      </w:pPr>
+      <w:r>
+        <w:rPr>
+          <w:sz w:val="24"/>
+          <w:szCs w:val="24"/>
+        </w:rPr>
+        <w:t xml:space="preserve">Heap memory is blocks of memory allocated to each program that may be running. This process is dynamic and as a result segments may be requested when a program needs it. This memory can be accessed and altered wherever in the program it is </w:t>
+      </w:r>
+      <w:r>
+        <w:rPr>
+          <w:sz w:val="24"/>
+          <w:szCs w:val="24"/>
+        </w:rPr>
+        <w:t>assigned;</w:t>
+      </w:r>
+      <w:r>
+        <w:rPr>
+          <w:sz w:val="24"/>
+          <w:szCs w:val="24"/>
+        </w:rPr>
+        <w:t xml:space="preserve"> it is not </w:t>
+      </w:r>
+      <w:r>
+        <w:rPr>
+          <w:sz w:val="24"/>
+          <w:szCs w:val="24"/>
+        </w:rPr>
+        <w:t>localised. (</w:t>
+      </w:r>
+      <w:proofErr w:type="spellStart"/>
+      <w:r>
+        <w:rPr>
+          <w:sz w:val="24"/>
+          <w:szCs w:val="24"/>
+        </w:rPr>
+        <w:t>GeeksforGeeks</w:t>
+      </w:r>
+      <w:proofErr w:type="spellEnd"/>
+      <w:r>
+        <w:rPr>
+          <w:sz w:val="24"/>
+          <w:szCs w:val="24"/>
+        </w:rPr>
+        <w:t>, 2022</w:t>
+      </w:r>
+      <w:r>
+        <w:t>)</w:t>
+      </w:r>
+      <w:r>
+        <w:rPr>
+          <w:sz w:val="24"/>
+          <w:szCs w:val="24"/>
+        </w:rPr>
+        <w:t xml:space="preserve"> The benefits of this </w:t>
+      </w:r>
+      <w:proofErr w:type="gramStart"/>
+      <w:r>
+        <w:rPr>
+          <w:sz w:val="24"/>
+          <w:szCs w:val="24"/>
+        </w:rPr>
+        <w:t>is</w:t>
+      </w:r>
+      <w:proofErr w:type="gramEnd"/>
+      <w:r>
+        <w:rPr>
+          <w:sz w:val="24"/>
+          <w:szCs w:val="24"/>
+        </w:rPr>
+        <w:t xml:space="preserve"> that it </w:t>
+      </w:r>
+      <w:r>
+        <w:rPr>
+          <w:sz w:val="24"/>
+          <w:szCs w:val="24"/>
+        </w:rPr>
+        <w:lastRenderedPageBreak/>
+        <w:t xml:space="preserve">doesn’t have any limitations to size, as well as this it allows access globally. On the </w:t>
+      </w:r>
+      <w:r>
+        <w:rPr>
+          <w:sz w:val="24"/>
+          <w:szCs w:val="24"/>
+        </w:rPr>
+        <w:t>other hand</w:t>
+      </w:r>
+      <w:r>
+        <w:rPr>
+          <w:sz w:val="24"/>
+          <w:szCs w:val="24"/>
+        </w:rPr>
+        <w:t xml:space="preserve">, it takes more time than the stack to execute, and due to its limitless </w:t>
+      </w:r>
+      <w:r>
+        <w:rPr>
+          <w:sz w:val="24"/>
+          <w:szCs w:val="24"/>
+        </w:rPr>
+        <w:t>memory,</w:t>
+      </w:r>
+      <w:r>
+        <w:rPr>
+          <w:sz w:val="24"/>
+          <w:szCs w:val="24"/>
+        </w:rPr>
+        <w:t xml:space="preserve"> it may take all the memory an OS can offer which may affect other processes running.</w:t>
+      </w:r>
+    </w:p>
+    <w:p/>
     <w:p/>
     <w:sectPr>
       <w:footerReference w:type="default" r:id="rId27"/>
@@ -7924,6 +8355,7 @@
   <w:style w:type="character" w:default="1" w:styleId="DefaultParagraphFont">
     <w:name w:val="Default Paragraph Font"/>
     <w:uiPriority w:val="1"/>
+    <w:semiHidden/>
     <w:unhideWhenUsed/>
   </w:style>
   <w:style w:type="table" w:default="1" w:styleId="TableNormal">
@@ -9073,6 +9505,19 @@
 </file>
 
 <file path=customXml/item1.xml><?xml version="1.0" encoding="utf-8"?>
+<b:Sources xmlns:b="http://schemas.openxmlformats.org/officeDocument/2006/bibliography" xmlns="http://schemas.openxmlformats.org/officeDocument/2006/bibliography" SelectedStyle="\APASixthEditionOfficeOnline.xsl" StyleName="APA" Version="6"/>
+</file>
+
+<file path=customXml/item2.xml><?xml version="1.0" encoding="utf-8"?>
+<?mso-contentType ?>
+<FormTemplates xmlns="http://schemas.microsoft.com/sharepoint/v3/contenttype/forms">
+  <Display>DocumentLibraryForm</Display>
+  <Edit>DocumentLibraryForm</Edit>
+  <New>DocumentLibraryForm</New>
+</FormTemplates>
+</file>
+
+<file path=customXml/item3.xml><?xml version="1.0" encoding="utf-8"?>
 <ct:contentTypeSchema xmlns:ct="http://schemas.microsoft.com/office/2006/metadata/contentType" xmlns:ma="http://schemas.microsoft.com/office/2006/metadata/properties/metaAttributes" ct:_="" ma:_="" ma:contentTypeName="Document" ma:contentTypeID="0x010100D43454A992A19D4D8A4CB668637C053A" ma:contentTypeVersion="12" ma:contentTypeDescription="Create a new document." ma:contentTypeScope="" ma:versionID="40f9b7ec4dfcb537eed15f7f37dc57f5">
   <xsd:schema xmlns:xsd="http://www.w3.org/2001/XMLSchema" xmlns:xs="http://www.w3.org/2001/XMLSchema" xmlns:p="http://schemas.microsoft.com/office/2006/metadata/properties" xmlns:ns2="ddfe0ad1-4112-43da-8459-9b98cdaf43c0" xmlns:ns3="52aa10b1-e014-457b-b87c-c1f0ee70ef75" targetNamespace="http://schemas.microsoft.com/office/2006/metadata/properties" ma:root="true" ma:fieldsID="598238c3603307530db4b697acfec705" ns2:_="" ns3:_="">
     <xsd:import namespace="ddfe0ad1-4112-43da-8459-9b98cdaf43c0"/>
@@ -9289,20 +9734,23 @@
 </ct:contentTypeSchema>
 </file>
 
-<file path=customXml/item2.xml><?xml version="1.0" encoding="utf-8"?>
-<?mso-contentType ?>
-<FormTemplates xmlns="http://schemas.microsoft.com/sharepoint/v3/contenttype/forms">
-  <Display>DocumentLibraryForm</Display>
-  <Edit>DocumentLibraryForm</Edit>
-  <New>DocumentLibraryForm</New>
-</FormTemplates>
+<file path=customXml/itemProps1.xml><?xml version="1.0" encoding="utf-8"?>
+<ds:datastoreItem xmlns:ds="http://schemas.openxmlformats.org/officeDocument/2006/customXml" ds:itemID="{93F3EFEB-17F2-4428-9B7D-3F74E65F7572}">
+  <ds:schemaRefs>
+    <ds:schemaRef ds:uri="http://schemas.openxmlformats.org/officeDocument/2006/bibliography"/>
+  </ds:schemaRefs>
+</ds:datastoreItem>
 </file>
 
-<file path=customXml/item3.xml><?xml version="1.0" encoding="utf-8"?>
-<b:Sources xmlns:b="http://schemas.openxmlformats.org/officeDocument/2006/bibliography" xmlns="http://schemas.openxmlformats.org/officeDocument/2006/bibliography" SelectedStyle="\APASixthEditionOfficeOnline.xsl" StyleName="APA" Version="6"/>
+<file path=customXml/itemProps2.xml><?xml version="1.0" encoding="utf-8"?>
+<ds:datastoreItem xmlns:ds="http://schemas.openxmlformats.org/officeDocument/2006/customXml" ds:itemID="{CAB1111E-B29A-41A9-BF57-61D17CE24E23}">
+  <ds:schemaRefs>
+    <ds:schemaRef ds:uri="http://schemas.microsoft.com/sharepoint/v3/contenttype/forms"/>
+  </ds:schemaRefs>
+</ds:datastoreItem>
 </file>
 
-<file path=customXml/itemProps1.xml><?xml version="1.0" encoding="utf-8"?>
+<file path=customXml/itemProps3.xml><?xml version="1.0" encoding="utf-8"?>
 <ds:datastoreItem xmlns:ds="http://schemas.openxmlformats.org/officeDocument/2006/customXml" ds:itemID="{DBD2E314-58B9-4783-BF67-C2631A8A07B6}">
   <ds:schemaRefs>
     <ds:schemaRef ds:uri="http://schemas.microsoft.com/office/2006/metadata/contentType"/>
@@ -9319,20 +9767,4 @@
     <ds:schemaRef ds:uri="http://schemas.microsoft.com/internal/obd"/>
   </ds:schemaRefs>
 </ds:datastoreItem>
-</file>
-
-<file path=customXml/itemProps2.xml><?xml version="1.0" encoding="utf-8"?>
-<ds:datastoreItem xmlns:ds="http://schemas.openxmlformats.org/officeDocument/2006/customXml" ds:itemID="{CAB1111E-B29A-41A9-BF57-61D17CE24E23}">
-  <ds:schemaRefs>
-    <ds:schemaRef ds:uri="http://schemas.microsoft.com/sharepoint/v3/contenttype/forms"/>
-  </ds:schemaRefs>
-</ds:datastoreItem>
-</file>
-
-<file path=customXml/itemProps3.xml><?xml version="1.0" encoding="utf-8"?>
-<ds:datastoreItem xmlns:ds="http://schemas.openxmlformats.org/officeDocument/2006/customXml" ds:itemID="{93F3EFEB-17F2-4428-9B7D-3F74E65F7572}">
-  <ds:schemaRefs>
-    <ds:schemaRef ds:uri="http://schemas.openxmlformats.org/officeDocument/2006/bibliography"/>
-  </ds:schemaRefs>
-</ds:datastoreItem>
 </file>
</xml_diff>